<commit_message>
Kreiran UseCase Diagram, dodavanje teksta u SRS
</commit_message>
<xml_diff>
--- a/Documentation/Software requirements specification.docx
+++ b/Documentation/Software requirements specification.docx
@@ -621,6 +621,14 @@
     </w:p>
     <w:sdt>
       <w:sdtPr>
+        <w:rPr>
+          <w:rFonts w:ascii="Times New Roman" w:eastAsiaTheme="minorEastAsia" w:hAnsi="Times New Roman" w:cs="Times New Roman"/>
+          <w:noProof/>
+          <w:color w:val="auto"/>
+          <w:sz w:val="22"/>
+          <w:szCs w:val="22"/>
+          <w:lang w:val="sr-Latn-BA"/>
+        </w:rPr>
         <w:id w:val="244462192"/>
         <w:docPartObj>
           <w:docPartGallery w:val="Table of Contents"/>
@@ -629,14 +637,8 @@
       </w:sdtPr>
       <w:sdtEndPr>
         <w:rPr>
-          <w:rFonts w:ascii="Times New Roman" w:eastAsiaTheme="minorEastAsia" w:hAnsi="Times New Roman" w:cs="Times New Roman"/>
           <w:b/>
           <w:bCs/>
-          <w:noProof/>
-          <w:color w:val="auto"/>
-          <w:sz w:val="22"/>
-          <w:szCs w:val="22"/>
-          <w:lang w:val="sr-Latn-BA"/>
         </w:rPr>
       </w:sdtEndPr>
       <w:sdtContent>
@@ -2537,350 +2539,6 @@
           <w:szCs w:val="20"/>
         </w:rPr>
       </w:pPr>
-      <w:bookmarkStart w:id="2" w:name="_GoBack"/>
-      <w:bookmarkEnd w:id="2"/>
-    </w:p>
-    <w:p>
-      <w:pPr>
-        <w:spacing w:line="200" w:lineRule="exact"/>
-        <w:rPr>
-          <w:sz w:val="20"/>
-          <w:szCs w:val="20"/>
-        </w:rPr>
-      </w:pPr>
-    </w:p>
-    <w:p>
-      <w:pPr>
-        <w:spacing w:line="200" w:lineRule="exact"/>
-        <w:rPr>
-          <w:sz w:val="20"/>
-          <w:szCs w:val="20"/>
-        </w:rPr>
-      </w:pPr>
-    </w:p>
-    <w:p>
-      <w:pPr>
-        <w:spacing w:line="200" w:lineRule="exact"/>
-        <w:rPr>
-          <w:sz w:val="20"/>
-          <w:szCs w:val="20"/>
-        </w:rPr>
-      </w:pPr>
-    </w:p>
-    <w:p>
-      <w:pPr>
-        <w:spacing w:line="200" w:lineRule="exact"/>
-        <w:rPr>
-          <w:sz w:val="20"/>
-          <w:szCs w:val="20"/>
-        </w:rPr>
-      </w:pPr>
-    </w:p>
-    <w:p>
-      <w:pPr>
-        <w:spacing w:line="200" w:lineRule="exact"/>
-        <w:rPr>
-          <w:sz w:val="20"/>
-          <w:szCs w:val="20"/>
-        </w:rPr>
-      </w:pPr>
-    </w:p>
-    <w:p>
-      <w:pPr>
-        <w:spacing w:line="200" w:lineRule="exact"/>
-        <w:rPr>
-          <w:sz w:val="20"/>
-          <w:szCs w:val="20"/>
-        </w:rPr>
-      </w:pPr>
-    </w:p>
-    <w:p>
-      <w:pPr>
-        <w:spacing w:line="200" w:lineRule="exact"/>
-        <w:rPr>
-          <w:sz w:val="20"/>
-          <w:szCs w:val="20"/>
-        </w:rPr>
-      </w:pPr>
-    </w:p>
-    <w:p>
-      <w:pPr>
-        <w:spacing w:line="200" w:lineRule="exact"/>
-        <w:rPr>
-          <w:sz w:val="20"/>
-          <w:szCs w:val="20"/>
-        </w:rPr>
-      </w:pPr>
-    </w:p>
-    <w:p>
-      <w:pPr>
-        <w:spacing w:line="200" w:lineRule="exact"/>
-        <w:rPr>
-          <w:sz w:val="20"/>
-          <w:szCs w:val="20"/>
-        </w:rPr>
-      </w:pPr>
-    </w:p>
-    <w:p>
-      <w:pPr>
-        <w:spacing w:line="200" w:lineRule="exact"/>
-        <w:rPr>
-          <w:sz w:val="20"/>
-          <w:szCs w:val="20"/>
-        </w:rPr>
-      </w:pPr>
-    </w:p>
-    <w:p>
-      <w:pPr>
-        <w:spacing w:line="200" w:lineRule="exact"/>
-        <w:rPr>
-          <w:sz w:val="20"/>
-          <w:szCs w:val="20"/>
-        </w:rPr>
-      </w:pPr>
-    </w:p>
-    <w:p>
-      <w:pPr>
-        <w:spacing w:line="200" w:lineRule="exact"/>
-        <w:rPr>
-          <w:sz w:val="20"/>
-          <w:szCs w:val="20"/>
-        </w:rPr>
-      </w:pPr>
-    </w:p>
-    <w:p>
-      <w:pPr>
-        <w:spacing w:line="200" w:lineRule="exact"/>
-        <w:rPr>
-          <w:sz w:val="20"/>
-          <w:szCs w:val="20"/>
-        </w:rPr>
-      </w:pPr>
-    </w:p>
-    <w:p>
-      <w:pPr>
-        <w:spacing w:line="200" w:lineRule="exact"/>
-        <w:rPr>
-          <w:sz w:val="20"/>
-          <w:szCs w:val="20"/>
-        </w:rPr>
-      </w:pPr>
-    </w:p>
-    <w:p>
-      <w:pPr>
-        <w:spacing w:line="200" w:lineRule="exact"/>
-        <w:rPr>
-          <w:sz w:val="20"/>
-          <w:szCs w:val="20"/>
-        </w:rPr>
-      </w:pPr>
-    </w:p>
-    <w:p>
-      <w:pPr>
-        <w:spacing w:line="200" w:lineRule="exact"/>
-        <w:rPr>
-          <w:sz w:val="20"/>
-          <w:szCs w:val="20"/>
-        </w:rPr>
-      </w:pPr>
-    </w:p>
-    <w:p>
-      <w:pPr>
-        <w:spacing w:line="200" w:lineRule="exact"/>
-        <w:rPr>
-          <w:sz w:val="20"/>
-          <w:szCs w:val="20"/>
-        </w:rPr>
-      </w:pPr>
-    </w:p>
-    <w:p>
-      <w:pPr>
-        <w:spacing w:line="200" w:lineRule="exact"/>
-        <w:rPr>
-          <w:sz w:val="20"/>
-          <w:szCs w:val="20"/>
-        </w:rPr>
-      </w:pPr>
-    </w:p>
-    <w:p>
-      <w:pPr>
-        <w:spacing w:line="200" w:lineRule="exact"/>
-        <w:rPr>
-          <w:sz w:val="20"/>
-          <w:szCs w:val="20"/>
-        </w:rPr>
-      </w:pPr>
-    </w:p>
-    <w:p>
-      <w:pPr>
-        <w:spacing w:line="200" w:lineRule="exact"/>
-        <w:rPr>
-          <w:sz w:val="20"/>
-          <w:szCs w:val="20"/>
-        </w:rPr>
-      </w:pPr>
-    </w:p>
-    <w:p>
-      <w:pPr>
-        <w:spacing w:line="200" w:lineRule="exact"/>
-        <w:rPr>
-          <w:sz w:val="20"/>
-          <w:szCs w:val="20"/>
-        </w:rPr>
-      </w:pPr>
-    </w:p>
-    <w:p>
-      <w:pPr>
-        <w:spacing w:line="200" w:lineRule="exact"/>
-        <w:rPr>
-          <w:sz w:val="20"/>
-          <w:szCs w:val="20"/>
-        </w:rPr>
-      </w:pPr>
-    </w:p>
-    <w:p>
-      <w:pPr>
-        <w:spacing w:line="200" w:lineRule="exact"/>
-        <w:rPr>
-          <w:sz w:val="20"/>
-          <w:szCs w:val="20"/>
-        </w:rPr>
-      </w:pPr>
-    </w:p>
-    <w:p>
-      <w:pPr>
-        <w:spacing w:line="200" w:lineRule="exact"/>
-        <w:rPr>
-          <w:sz w:val="20"/>
-          <w:szCs w:val="20"/>
-        </w:rPr>
-      </w:pPr>
-    </w:p>
-    <w:p>
-      <w:pPr>
-        <w:spacing w:line="200" w:lineRule="exact"/>
-        <w:rPr>
-          <w:sz w:val="20"/>
-          <w:szCs w:val="20"/>
-        </w:rPr>
-      </w:pPr>
-    </w:p>
-    <w:p>
-      <w:pPr>
-        <w:spacing w:line="200" w:lineRule="exact"/>
-        <w:rPr>
-          <w:sz w:val="20"/>
-          <w:szCs w:val="20"/>
-        </w:rPr>
-      </w:pPr>
-    </w:p>
-    <w:p>
-      <w:pPr>
-        <w:spacing w:line="200" w:lineRule="exact"/>
-        <w:rPr>
-          <w:sz w:val="20"/>
-          <w:szCs w:val="20"/>
-        </w:rPr>
-      </w:pPr>
-    </w:p>
-    <w:p>
-      <w:pPr>
-        <w:spacing w:line="200" w:lineRule="exact"/>
-        <w:rPr>
-          <w:sz w:val="20"/>
-          <w:szCs w:val="20"/>
-        </w:rPr>
-      </w:pPr>
-    </w:p>
-    <w:p>
-      <w:pPr>
-        <w:spacing w:line="200" w:lineRule="exact"/>
-        <w:rPr>
-          <w:sz w:val="20"/>
-          <w:szCs w:val="20"/>
-        </w:rPr>
-      </w:pPr>
-    </w:p>
-    <w:p>
-      <w:pPr>
-        <w:spacing w:line="200" w:lineRule="exact"/>
-        <w:rPr>
-          <w:sz w:val="20"/>
-          <w:szCs w:val="20"/>
-        </w:rPr>
-      </w:pPr>
-    </w:p>
-    <w:p>
-      <w:pPr>
-        <w:spacing w:line="200" w:lineRule="exact"/>
-        <w:rPr>
-          <w:sz w:val="20"/>
-          <w:szCs w:val="20"/>
-        </w:rPr>
-      </w:pPr>
-    </w:p>
-    <w:p>
-      <w:pPr>
-        <w:spacing w:line="200" w:lineRule="exact"/>
-        <w:rPr>
-          <w:sz w:val="20"/>
-          <w:szCs w:val="20"/>
-        </w:rPr>
-      </w:pPr>
-    </w:p>
-    <w:p>
-      <w:pPr>
-        <w:spacing w:line="200" w:lineRule="exact"/>
-        <w:rPr>
-          <w:sz w:val="20"/>
-          <w:szCs w:val="20"/>
-        </w:rPr>
-      </w:pPr>
-    </w:p>
-    <w:p>
-      <w:pPr>
-        <w:spacing w:line="200" w:lineRule="exact"/>
-        <w:rPr>
-          <w:sz w:val="20"/>
-          <w:szCs w:val="20"/>
-        </w:rPr>
-      </w:pPr>
-    </w:p>
-    <w:p>
-      <w:pPr>
-        <w:spacing w:line="200" w:lineRule="exact"/>
-        <w:rPr>
-          <w:sz w:val="20"/>
-          <w:szCs w:val="20"/>
-        </w:rPr>
-      </w:pPr>
-    </w:p>
-    <w:p>
-      <w:pPr>
-        <w:spacing w:line="200" w:lineRule="exact"/>
-        <w:rPr>
-          <w:sz w:val="20"/>
-          <w:szCs w:val="20"/>
-        </w:rPr>
-      </w:pPr>
-    </w:p>
-    <w:p>
-      <w:pPr>
-        <w:spacing w:line="200" w:lineRule="exact"/>
-        <w:rPr>
-          <w:sz w:val="20"/>
-          <w:szCs w:val="20"/>
-        </w:rPr>
-      </w:pPr>
-    </w:p>
-    <w:p>
-      <w:pPr>
-        <w:spacing w:line="200" w:lineRule="exact"/>
-        <w:rPr>
-          <w:sz w:val="20"/>
-          <w:szCs w:val="20"/>
-        </w:rPr>
-      </w:pPr>
     </w:p>
     <w:p>
       <w:pPr>
@@ -2956,8 +2614,8 @@
           <w:szCs w:val="20"/>
         </w:rPr>
       </w:pPr>
-      <w:bookmarkStart w:id="3" w:name="page3"/>
-      <w:bookmarkEnd w:id="3"/>
+      <w:bookmarkStart w:id="2" w:name="page3"/>
+      <w:bookmarkEnd w:id="2"/>
     </w:p>
     <w:p>
       <w:pPr>
@@ -3016,7 +2674,7 @@
           </w14:textOutline>
         </w:rPr>
       </w:pPr>
-      <w:bookmarkStart w:id="4" w:name="_Toc59133319"/>
+      <w:bookmarkStart w:id="3" w:name="_Toc59133319"/>
       <w:r>
         <w:rPr>
           <w:rFonts w:ascii="Arial" w:eastAsia="Arial" w:hAnsi="Arial" w:cs="Arial"/>
@@ -3035,7 +2693,7 @@
         </w:rPr>
         <w:t>1. Uvod</w:t>
       </w:r>
-      <w:bookmarkEnd w:id="4"/>
+      <w:bookmarkEnd w:id="3"/>
     </w:p>
     <w:p/>
     <w:p>
@@ -3049,7 +2707,7 @@
           <w:szCs w:val="24"/>
         </w:rPr>
       </w:pPr>
-      <w:bookmarkStart w:id="5" w:name="_Toc59133320"/>
+      <w:bookmarkStart w:id="4" w:name="_Toc59133320"/>
       <w:r>
         <w:rPr>
           <w:rFonts w:ascii="Arial" w:eastAsia="Arial" w:hAnsi="Arial" w:cs="Arial"/>
@@ -3070,7 +2728,7 @@
         </w:rPr>
         <w:t>1.1 Svrha dokumenta</w:t>
       </w:r>
-      <w:bookmarkEnd w:id="5"/>
+      <w:bookmarkEnd w:id="4"/>
     </w:p>
     <w:p>
       <w:pPr>
@@ -3083,6 +2741,7 @@
     </w:p>
     <w:p>
       <w:pPr>
+        <w:spacing w:line="276" w:lineRule="auto"/>
         <w:ind w:left="360"/>
         <w:rPr>
           <w:sz w:val="20"/>
@@ -3095,21 +2754,21 @@
           <w:sz w:val="24"/>
           <w:szCs w:val="24"/>
         </w:rPr>
-        <w:t>U dokumentu je opisan softver…</w:t>
-      </w:r>
-    </w:p>
-    <w:p>
-      <w:pPr>
-        <w:spacing w:line="12" w:lineRule="exact"/>
-        <w:rPr>
-          <w:sz w:val="20"/>
-          <w:szCs w:val="20"/>
-        </w:rPr>
-      </w:pPr>
-    </w:p>
-    <w:p>
-      <w:pPr>
-        <w:spacing w:line="234" w:lineRule="auto"/>
+        <w:t>U dokumentu je opisan softver za evidenciju podataka zaposlenih u nekoj kompaniji.</w:t>
+      </w:r>
+    </w:p>
+    <w:p>
+      <w:pPr>
+        <w:spacing w:line="276" w:lineRule="auto"/>
+        <w:rPr>
+          <w:sz w:val="20"/>
+          <w:szCs w:val="20"/>
+        </w:rPr>
+      </w:pPr>
+    </w:p>
+    <w:p>
+      <w:pPr>
+        <w:spacing w:line="276" w:lineRule="auto"/>
         <w:ind w:left="360" w:right="300"/>
         <w:rPr>
           <w:sz w:val="20"/>
@@ -3122,7 +2781,63 @@
           <w:sz w:val="24"/>
           <w:szCs w:val="24"/>
         </w:rPr>
-        <w:t>U dokumentu su opisani svi slučajevi korištenja softvera… Takođe su opisani funkcionalni i nefunkcionalni zahtjevi za pomenuti softver, radno okruženje i eksterni interfejsi.</w:t>
+        <w:t>U dokumentu su opisani sv</w:t>
+      </w:r>
+      <w:r>
+        <w:rPr>
+          <w:rFonts w:eastAsia="Times New Roman"/>
+          <w:sz w:val="24"/>
+          <w:szCs w:val="24"/>
+        </w:rPr>
+        <w:t>i slučajevi korištenja softvera, funkcio</w:t>
+      </w:r>
+      <w:r>
+        <w:rPr>
+          <w:rFonts w:eastAsia="Times New Roman"/>
+          <w:sz w:val="24"/>
+          <w:szCs w:val="24"/>
+        </w:rPr>
+        <w:t>nalni i nefunkcionalni zahtjevi za pomenuti softver</w:t>
+      </w:r>
+      <w:r>
+        <w:rPr>
+          <w:rFonts w:eastAsia="Times New Roman"/>
+          <w:sz w:val="24"/>
+          <w:szCs w:val="24"/>
+        </w:rPr>
+        <w:t xml:space="preserve"> iz perspektive korisnika i </w:t>
+      </w:r>
+      <w:r>
+        <w:rPr>
+          <w:rFonts w:eastAsia="Times New Roman"/>
+          <w:sz w:val="24"/>
+          <w:szCs w:val="24"/>
+        </w:rPr>
+        <w:t>perspektive osoba koje projektuju sistem</w:t>
+      </w:r>
+      <w:r>
+        <w:rPr>
+          <w:rFonts w:eastAsia="Times New Roman"/>
+          <w:sz w:val="24"/>
+          <w:szCs w:val="24"/>
+        </w:rPr>
+        <w:t>, radno okruženje i eksterni interfejsi.</w:t>
+      </w:r>
+      <w:r>
+        <w:rPr>
+          <w:rFonts w:eastAsia="Times New Roman"/>
+          <w:sz w:val="24"/>
+          <w:szCs w:val="24"/>
+        </w:rPr>
+        <w:t xml:space="preserve"> Svrha dokumenta je da omogući korisnicima dokumenta uvid u specifikaciju sistema, kako bi lakše mogli da ga razumiju, održavaju i nadograđuju.</w:t>
+      </w:r>
+      <w:r>
+        <w:rPr>
+          <w:rFonts w:eastAsia="Times New Roman"/>
+          <w:sz w:val="24"/>
+          <w:szCs w:val="24"/>
+        </w:rPr>
+        <w:t xml:space="preserve"> </w:t>
       </w:r>
     </w:p>
     <w:p>
@@ -3165,7 +2880,7 @@
           </w14:textOutline>
         </w:rPr>
       </w:pPr>
-      <w:bookmarkStart w:id="6" w:name="_Toc59133321"/>
+      <w:bookmarkStart w:id="5" w:name="_Toc59133321"/>
       <w:r>
         <w:rPr>
           <w:rFonts w:ascii="Arial" w:eastAsia="Arial" w:hAnsi="Arial" w:cs="Arial"/>
@@ -3186,7 +2901,7 @@
         </w:rPr>
         <w:t>1.2 Konvencije korištene u dokumentu</w:t>
       </w:r>
-      <w:bookmarkEnd w:id="6"/>
+      <w:bookmarkEnd w:id="5"/>
     </w:p>
     <w:p>
       <w:pPr>
@@ -3250,7 +2965,7 @@
     </w:p>
     <w:p>
       <w:pPr>
-        <w:spacing w:line="200" w:lineRule="exact"/>
+        <w:spacing w:line="278" w:lineRule="exact"/>
         <w:rPr>
           <w:sz w:val="20"/>
           <w:szCs w:val="20"/>
@@ -3288,7 +3003,7 @@
           </w14:textOutline>
         </w:rPr>
       </w:pPr>
-      <w:bookmarkStart w:id="7" w:name="_Toc59133322"/>
+      <w:bookmarkStart w:id="6" w:name="_Toc59133322"/>
       <w:r>
         <w:rPr>
           <w:rFonts w:ascii="Arial" w:eastAsia="Arial" w:hAnsi="Arial" w:cs="Arial"/>
@@ -3309,7 +3024,7 @@
         </w:rPr>
         <w:t>1.3 Ciljna publika</w:t>
       </w:r>
-      <w:bookmarkEnd w:id="7"/>
+      <w:bookmarkEnd w:id="6"/>
     </w:p>
     <w:p>
       <w:pPr>
@@ -3348,7 +3063,15 @@
           <w:sz w:val="24"/>
           <w:szCs w:val="24"/>
         </w:rPr>
-        <w:t>Ovaj dokument je namijenjen…</w:t>
+        <w:t>Ovaj d</w:t>
+      </w:r>
+      <w:r>
+        <w:rPr>
+          <w:rFonts w:eastAsia="Times New Roman"/>
+          <w:sz w:val="24"/>
+          <w:szCs w:val="24"/>
+        </w:rPr>
+        <w:t>okument je namjenjen programerima i dizajnerima ovog sistema, ali i inžinjerima održavanja, testerima, kao i administratorima samog sistema.</w:t>
       </w:r>
     </w:p>
     <w:p>
@@ -3382,7 +3105,7 @@
           </w14:textOutline>
         </w:rPr>
       </w:pPr>
-      <w:bookmarkStart w:id="8" w:name="_Toc59133323"/>
+      <w:bookmarkStart w:id="7" w:name="_Toc59133323"/>
       <w:r>
         <w:rPr>
           <w:rFonts w:ascii="Arial" w:eastAsia="Arial" w:hAnsi="Arial" w:cs="Arial"/>
@@ -3403,7 +3126,7 @@
         </w:rPr>
         <w:t>1.4 Opseg dokumenta</w:t>
       </w:r>
-      <w:bookmarkEnd w:id="8"/>
+      <w:bookmarkEnd w:id="7"/>
     </w:p>
     <w:p>
       <w:pPr>
@@ -3428,290 +3151,221 @@
           <w:sz w:val="24"/>
           <w:szCs w:val="24"/>
         </w:rPr>
-        <w:t>Ova specifikacija daje potpun opis funkcionalnosti sistema.</w:t>
-      </w:r>
-    </w:p>
-    <w:p>
-      <w:pPr>
-        <w:spacing w:line="200" w:lineRule="exact"/>
-        <w:rPr>
-          <w:sz w:val="20"/>
-          <w:szCs w:val="20"/>
-        </w:rPr>
-      </w:pPr>
-    </w:p>
-    <w:p>
-      <w:pPr>
-        <w:spacing w:line="200" w:lineRule="exact"/>
-        <w:rPr>
-          <w:sz w:val="20"/>
-          <w:szCs w:val="20"/>
-        </w:rPr>
-      </w:pPr>
-    </w:p>
-    <w:p>
-      <w:pPr>
-        <w:spacing w:line="200" w:lineRule="exact"/>
-        <w:rPr>
-          <w:sz w:val="20"/>
-          <w:szCs w:val="20"/>
-        </w:rPr>
-      </w:pPr>
-    </w:p>
-    <w:p>
-      <w:pPr>
-        <w:spacing w:line="200" w:lineRule="exact"/>
-        <w:rPr>
-          <w:sz w:val="20"/>
-          <w:szCs w:val="20"/>
-        </w:rPr>
-      </w:pPr>
-    </w:p>
-    <w:p>
-      <w:pPr>
-        <w:spacing w:line="200" w:lineRule="exact"/>
-        <w:rPr>
-          <w:sz w:val="20"/>
-          <w:szCs w:val="20"/>
-        </w:rPr>
-      </w:pPr>
-    </w:p>
-    <w:p>
-      <w:pPr>
-        <w:spacing w:line="200" w:lineRule="exact"/>
-        <w:rPr>
-          <w:sz w:val="20"/>
-          <w:szCs w:val="20"/>
-        </w:rPr>
-      </w:pPr>
-    </w:p>
-    <w:p>
-      <w:pPr>
-        <w:spacing w:line="200" w:lineRule="exact"/>
-        <w:rPr>
-          <w:sz w:val="20"/>
-          <w:szCs w:val="20"/>
-        </w:rPr>
-      </w:pPr>
-    </w:p>
-    <w:p>
-      <w:pPr>
-        <w:spacing w:line="200" w:lineRule="exact"/>
-        <w:rPr>
-          <w:sz w:val="20"/>
-          <w:szCs w:val="20"/>
-        </w:rPr>
-      </w:pPr>
-    </w:p>
-    <w:p>
-      <w:pPr>
-        <w:spacing w:line="200" w:lineRule="exact"/>
-        <w:rPr>
-          <w:sz w:val="20"/>
-          <w:szCs w:val="20"/>
-        </w:rPr>
-      </w:pPr>
-    </w:p>
-    <w:p>
-      <w:pPr>
-        <w:spacing w:line="200" w:lineRule="exact"/>
-        <w:rPr>
-          <w:sz w:val="20"/>
-          <w:szCs w:val="20"/>
-        </w:rPr>
-      </w:pPr>
-    </w:p>
-    <w:p>
-      <w:pPr>
-        <w:spacing w:line="200" w:lineRule="exact"/>
-        <w:rPr>
-          <w:sz w:val="20"/>
-          <w:szCs w:val="20"/>
-        </w:rPr>
-      </w:pPr>
-    </w:p>
-    <w:p>
-      <w:pPr>
-        <w:spacing w:line="200" w:lineRule="exact"/>
-        <w:rPr>
-          <w:sz w:val="20"/>
-          <w:szCs w:val="20"/>
-        </w:rPr>
-      </w:pPr>
-    </w:p>
-    <w:p>
-      <w:pPr>
-        <w:spacing w:line="200" w:lineRule="exact"/>
-        <w:rPr>
-          <w:sz w:val="20"/>
-          <w:szCs w:val="20"/>
-        </w:rPr>
-      </w:pPr>
-    </w:p>
-    <w:p>
-      <w:pPr>
-        <w:spacing w:line="200" w:lineRule="exact"/>
-        <w:rPr>
-          <w:sz w:val="20"/>
-          <w:szCs w:val="20"/>
-        </w:rPr>
-      </w:pPr>
-    </w:p>
-    <w:p>
-      <w:pPr>
-        <w:spacing w:line="200" w:lineRule="exact"/>
-        <w:rPr>
-          <w:sz w:val="20"/>
-          <w:szCs w:val="20"/>
-        </w:rPr>
-      </w:pPr>
-    </w:p>
-    <w:p>
-      <w:pPr>
-        <w:spacing w:line="200" w:lineRule="exact"/>
-        <w:rPr>
-          <w:sz w:val="20"/>
-          <w:szCs w:val="20"/>
-        </w:rPr>
-      </w:pPr>
-    </w:p>
-    <w:p>
-      <w:pPr>
-        <w:spacing w:line="200" w:lineRule="exact"/>
-        <w:rPr>
-          <w:sz w:val="20"/>
-          <w:szCs w:val="20"/>
-        </w:rPr>
-      </w:pPr>
-    </w:p>
-    <w:p>
-      <w:pPr>
-        <w:spacing w:line="200" w:lineRule="exact"/>
-        <w:rPr>
-          <w:sz w:val="20"/>
-          <w:szCs w:val="20"/>
-        </w:rPr>
-      </w:pPr>
-    </w:p>
-    <w:p>
-      <w:pPr>
-        <w:spacing w:line="200" w:lineRule="exact"/>
-        <w:rPr>
-          <w:sz w:val="20"/>
-          <w:szCs w:val="20"/>
-        </w:rPr>
-      </w:pPr>
-    </w:p>
-    <w:p>
-      <w:pPr>
-        <w:spacing w:line="200" w:lineRule="exact"/>
-        <w:rPr>
-          <w:sz w:val="20"/>
-          <w:szCs w:val="20"/>
-        </w:rPr>
-      </w:pPr>
-    </w:p>
-    <w:p>
-      <w:pPr>
-        <w:spacing w:line="200" w:lineRule="exact"/>
-        <w:rPr>
-          <w:sz w:val="20"/>
-          <w:szCs w:val="20"/>
-        </w:rPr>
-      </w:pPr>
-    </w:p>
-    <w:p>
-      <w:pPr>
-        <w:spacing w:line="200" w:lineRule="exact"/>
-        <w:rPr>
-          <w:sz w:val="20"/>
-          <w:szCs w:val="20"/>
-        </w:rPr>
-      </w:pPr>
-    </w:p>
-    <w:p>
-      <w:pPr>
-        <w:spacing w:line="200" w:lineRule="exact"/>
-        <w:rPr>
-          <w:sz w:val="20"/>
-          <w:szCs w:val="20"/>
-        </w:rPr>
-      </w:pPr>
-    </w:p>
-    <w:p>
-      <w:pPr>
-        <w:spacing w:line="200" w:lineRule="exact"/>
-        <w:rPr>
-          <w:sz w:val="20"/>
-          <w:szCs w:val="20"/>
-        </w:rPr>
-      </w:pPr>
-    </w:p>
-    <w:p>
-      <w:pPr>
-        <w:spacing w:line="200" w:lineRule="exact"/>
-        <w:rPr>
-          <w:sz w:val="20"/>
-          <w:szCs w:val="20"/>
-        </w:rPr>
-      </w:pPr>
-    </w:p>
-    <w:p>
-      <w:pPr>
-        <w:spacing w:line="200" w:lineRule="exact"/>
-        <w:rPr>
-          <w:sz w:val="20"/>
-          <w:szCs w:val="20"/>
-        </w:rPr>
-      </w:pPr>
-    </w:p>
-    <w:p>
-      <w:pPr>
-        <w:spacing w:line="200" w:lineRule="exact"/>
-        <w:rPr>
-          <w:sz w:val="20"/>
-          <w:szCs w:val="20"/>
-        </w:rPr>
-      </w:pPr>
-    </w:p>
-    <w:p>
-      <w:pPr>
-        <w:spacing w:line="200" w:lineRule="exact"/>
-        <w:rPr>
-          <w:sz w:val="20"/>
-          <w:szCs w:val="20"/>
-        </w:rPr>
-      </w:pPr>
-    </w:p>
-    <w:p>
-      <w:pPr>
-        <w:spacing w:line="200" w:lineRule="exact"/>
-        <w:rPr>
-          <w:sz w:val="20"/>
-          <w:szCs w:val="20"/>
-        </w:rPr>
-      </w:pPr>
-    </w:p>
-    <w:p>
-      <w:pPr>
-        <w:spacing w:line="200" w:lineRule="exact"/>
-        <w:rPr>
-          <w:sz w:val="20"/>
-          <w:szCs w:val="20"/>
-        </w:rPr>
-      </w:pPr>
-    </w:p>
-    <w:p>
-      <w:pPr>
-        <w:spacing w:line="200" w:lineRule="exact"/>
-        <w:rPr>
-          <w:sz w:val="20"/>
-          <w:szCs w:val="20"/>
-        </w:rPr>
-      </w:pPr>
-    </w:p>
-    <w:p>
-      <w:pPr>
+        <w:t xml:space="preserve">Ova specifikacija daje opis detaljan opis svake od funkcionalnosti sistema. </w:t>
+      </w:r>
+    </w:p>
+    <w:p>
+      <w:pPr>
+        <w:spacing w:line="200" w:lineRule="exact"/>
+        <w:rPr>
+          <w:sz w:val="20"/>
+          <w:szCs w:val="20"/>
+        </w:rPr>
+      </w:pPr>
+    </w:p>
+    <w:p>
+      <w:pPr>
+        <w:spacing w:line="200" w:lineRule="exact"/>
+        <w:rPr>
+          <w:sz w:val="20"/>
+          <w:szCs w:val="20"/>
+        </w:rPr>
+      </w:pPr>
+    </w:p>
+    <w:p>
+      <w:pPr>
+        <w:spacing w:line="200" w:lineRule="exact"/>
+        <w:rPr>
+          <w:sz w:val="20"/>
+          <w:szCs w:val="20"/>
+        </w:rPr>
+      </w:pPr>
+    </w:p>
+    <w:p>
+      <w:pPr>
+        <w:spacing w:line="200" w:lineRule="exact"/>
+        <w:rPr>
+          <w:sz w:val="20"/>
+          <w:szCs w:val="20"/>
+        </w:rPr>
+      </w:pPr>
+    </w:p>
+    <w:p>
+      <w:pPr>
+        <w:spacing w:line="200" w:lineRule="exact"/>
+        <w:rPr>
+          <w:sz w:val="20"/>
+          <w:szCs w:val="20"/>
+        </w:rPr>
+      </w:pPr>
+    </w:p>
+    <w:p>
+      <w:pPr>
+        <w:spacing w:line="200" w:lineRule="exact"/>
+        <w:rPr>
+          <w:sz w:val="20"/>
+          <w:szCs w:val="20"/>
+        </w:rPr>
+      </w:pPr>
+    </w:p>
+    <w:p>
+      <w:pPr>
+        <w:spacing w:line="200" w:lineRule="exact"/>
+        <w:rPr>
+          <w:sz w:val="20"/>
+          <w:szCs w:val="20"/>
+        </w:rPr>
+      </w:pPr>
+    </w:p>
+    <w:p>
+      <w:pPr>
+        <w:spacing w:line="200" w:lineRule="exact"/>
+        <w:rPr>
+          <w:sz w:val="20"/>
+          <w:szCs w:val="20"/>
+        </w:rPr>
+      </w:pPr>
+    </w:p>
+    <w:p>
+      <w:pPr>
+        <w:spacing w:line="200" w:lineRule="exact"/>
+        <w:rPr>
+          <w:sz w:val="20"/>
+          <w:szCs w:val="20"/>
+        </w:rPr>
+      </w:pPr>
+    </w:p>
+    <w:p>
+      <w:pPr>
+        <w:spacing w:line="200" w:lineRule="exact"/>
+        <w:rPr>
+          <w:sz w:val="20"/>
+          <w:szCs w:val="20"/>
+        </w:rPr>
+      </w:pPr>
+    </w:p>
+    <w:p>
+      <w:pPr>
+        <w:spacing w:line="200" w:lineRule="exact"/>
+        <w:rPr>
+          <w:sz w:val="20"/>
+          <w:szCs w:val="20"/>
+        </w:rPr>
+      </w:pPr>
+    </w:p>
+    <w:p>
+      <w:pPr>
+        <w:spacing w:line="200" w:lineRule="exact"/>
+        <w:rPr>
+          <w:sz w:val="20"/>
+          <w:szCs w:val="20"/>
+        </w:rPr>
+      </w:pPr>
+    </w:p>
+    <w:p>
+      <w:pPr>
+        <w:spacing w:line="200" w:lineRule="exact"/>
+        <w:rPr>
+          <w:sz w:val="20"/>
+          <w:szCs w:val="20"/>
+        </w:rPr>
+      </w:pPr>
+    </w:p>
+    <w:p>
+      <w:pPr>
+        <w:spacing w:line="200" w:lineRule="exact"/>
+        <w:rPr>
+          <w:sz w:val="20"/>
+          <w:szCs w:val="20"/>
+        </w:rPr>
+      </w:pPr>
+    </w:p>
+    <w:p>
+      <w:pPr>
+        <w:spacing w:line="200" w:lineRule="exact"/>
+        <w:rPr>
+          <w:sz w:val="20"/>
+          <w:szCs w:val="20"/>
+        </w:rPr>
+      </w:pPr>
+    </w:p>
+    <w:p>
+      <w:pPr>
+        <w:spacing w:line="200" w:lineRule="exact"/>
+        <w:rPr>
+          <w:sz w:val="20"/>
+          <w:szCs w:val="20"/>
+        </w:rPr>
+      </w:pPr>
+    </w:p>
+    <w:p>
+      <w:pPr>
+        <w:spacing w:line="200" w:lineRule="exact"/>
+        <w:rPr>
+          <w:sz w:val="20"/>
+          <w:szCs w:val="20"/>
+        </w:rPr>
+      </w:pPr>
+    </w:p>
+    <w:p>
+      <w:pPr>
+        <w:spacing w:line="200" w:lineRule="exact"/>
+        <w:rPr>
+          <w:sz w:val="20"/>
+          <w:szCs w:val="20"/>
+        </w:rPr>
+      </w:pPr>
+    </w:p>
+    <w:p>
+      <w:pPr>
+        <w:spacing w:line="200" w:lineRule="exact"/>
+        <w:rPr>
+          <w:sz w:val="20"/>
+          <w:szCs w:val="20"/>
+        </w:rPr>
+      </w:pPr>
+    </w:p>
+    <w:p>
+      <w:pPr>
+        <w:spacing w:line="200" w:lineRule="exact"/>
+        <w:rPr>
+          <w:sz w:val="20"/>
+          <w:szCs w:val="20"/>
+        </w:rPr>
+      </w:pPr>
+    </w:p>
+    <w:p>
+      <w:pPr>
+        <w:spacing w:line="200" w:lineRule="exact"/>
+        <w:rPr>
+          <w:sz w:val="20"/>
+          <w:szCs w:val="20"/>
+        </w:rPr>
+      </w:pPr>
+    </w:p>
+    <w:p>
+      <w:pPr>
+        <w:spacing w:line="200" w:lineRule="exact"/>
+        <w:rPr>
+          <w:sz w:val="20"/>
+          <w:szCs w:val="20"/>
+        </w:rPr>
+      </w:pPr>
+    </w:p>
+    <w:p>
+      <w:pPr>
+        <w:spacing w:line="200" w:lineRule="exact"/>
+        <w:rPr>
+          <w:sz w:val="20"/>
+          <w:szCs w:val="20"/>
+        </w:rPr>
+      </w:pPr>
+    </w:p>
+    <w:p>
+      <w:pPr>
+        <w:tabs>
+          <w:tab w:val="left" w:pos="1695"/>
+        </w:tabs>
         <w:sectPr>
           <w:type w:val="continuous"/>
           <w:pgSz w:w="11900" w:h="16841"/>
@@ -3735,17 +3389,8 @@
           <w:docGrid w:linePitch="299"/>
         </w:sectPr>
       </w:pPr>
-      <w:bookmarkStart w:id="9" w:name="page4"/>
-      <w:bookmarkEnd w:id="9"/>
-    </w:p>
-    <w:p>
-      <w:pPr>
-        <w:spacing w:line="314" w:lineRule="exact"/>
-        <w:rPr>
-          <w:sz w:val="20"/>
-          <w:szCs w:val="20"/>
-        </w:rPr>
-      </w:pPr>
+      <w:bookmarkStart w:id="8" w:name="page4"/>
+      <w:bookmarkEnd w:id="8"/>
     </w:p>
     <w:p>
       <w:pPr>
@@ -3766,7 +3411,7 @@
           </w14:textOutline>
         </w:rPr>
       </w:pPr>
-      <w:bookmarkStart w:id="10" w:name="_Toc59133324"/>
+      <w:bookmarkStart w:id="9" w:name="_Toc59133324"/>
       <w:r>
         <w:rPr>
           <w:rFonts w:ascii="Arial" w:eastAsia="Arial" w:hAnsi="Arial" w:cs="Arial"/>
@@ -3785,7 +3430,7 @@
         </w:rPr>
         <w:t>2. Globalni opis</w:t>
       </w:r>
-      <w:bookmarkEnd w:id="10"/>
+      <w:bookmarkEnd w:id="9"/>
     </w:p>
     <w:p/>
     <w:p>
@@ -3810,7 +3455,7 @@
           </w14:textOutline>
         </w:rPr>
       </w:pPr>
-      <w:bookmarkStart w:id="11" w:name="_Toc59133325"/>
+      <w:bookmarkStart w:id="10" w:name="_Toc59133325"/>
       <w:r>
         <w:rPr>
           <w:rFonts w:ascii="Arial" w:eastAsia="Arial" w:hAnsi="Arial" w:cs="Arial"/>
@@ -3831,32 +3476,67 @@
         </w:rPr>
         <w:t>2.1 Perspektiva sistema</w:t>
       </w:r>
-      <w:bookmarkEnd w:id="11"/>
-    </w:p>
-    <w:p>
-      <w:pPr>
-        <w:spacing w:line="200" w:lineRule="exact"/>
-        <w:rPr>
-          <w:sz w:val="20"/>
-          <w:szCs w:val="20"/>
-        </w:rPr>
-      </w:pPr>
-    </w:p>
-    <w:p>
-      <w:pPr>
-        <w:spacing w:line="200" w:lineRule="exact"/>
-        <w:rPr>
-          <w:sz w:val="20"/>
-          <w:szCs w:val="20"/>
-        </w:rPr>
-      </w:pPr>
-    </w:p>
-    <w:p>
-      <w:pPr>
-        <w:spacing w:line="200" w:lineRule="exact"/>
-        <w:rPr>
-          <w:sz w:val="20"/>
-          <w:szCs w:val="20"/>
+      <w:bookmarkEnd w:id="10"/>
+    </w:p>
+    <w:p>
+      <w:pPr>
+        <w:spacing w:line="200" w:lineRule="exact"/>
+        <w:rPr>
+          <w:sz w:val="20"/>
+          <w:szCs w:val="20"/>
+        </w:rPr>
+      </w:pPr>
+    </w:p>
+    <w:p>
+      <w:pPr>
+        <w:spacing w:line="200" w:lineRule="exact"/>
+        <w:rPr>
+          <w:sz w:val="20"/>
+          <w:szCs w:val="20"/>
+        </w:rPr>
+      </w:pPr>
+    </w:p>
+    <w:p>
+      <w:pPr>
+        <w:spacing w:line="276" w:lineRule="auto"/>
+        <w:ind w:left="426"/>
+        <w:rPr>
+          <w:sz w:val="24"/>
+          <w:szCs w:val="24"/>
+        </w:rPr>
+      </w:pPr>
+      <w:r>
+        <w:rPr>
+          <w:sz w:val="24"/>
+          <w:szCs w:val="24"/>
+        </w:rPr>
+        <w:t>Cilj sistema je da omo</w:t>
+      </w:r>
+      <w:r>
+        <w:rPr>
+          <w:sz w:val="24"/>
+          <w:szCs w:val="24"/>
+        </w:rPr>
+        <w:t>gući evidenciju podataka o zaposlenima u nekoj kompaniji.</w:t>
+      </w:r>
+    </w:p>
+    <w:p>
+      <w:pPr>
+        <w:spacing w:line="276" w:lineRule="auto"/>
+        <w:ind w:left="426"/>
+        <w:rPr>
+          <w:sz w:val="24"/>
+          <w:szCs w:val="24"/>
+        </w:rPr>
+      </w:pPr>
+    </w:p>
+    <w:p>
+      <w:pPr>
+        <w:spacing w:line="200" w:lineRule="exact"/>
+        <w:ind w:left="426"/>
+        <w:rPr>
+          <w:sz w:val="24"/>
+          <w:szCs w:val="24"/>
         </w:rPr>
       </w:pPr>
     </w:p>
@@ -3891,7 +3571,7 @@
           </w14:textOutline>
         </w:rPr>
       </w:pPr>
-      <w:bookmarkStart w:id="12" w:name="_Toc59133326"/>
+      <w:bookmarkStart w:id="11" w:name="_Toc59133326"/>
       <w:r>
         <w:rPr>
           <w:rFonts w:ascii="Arial" w:eastAsia="Arial" w:hAnsi="Arial" w:cs="Arial"/>
@@ -3912,7 +3592,7 @@
         </w:rPr>
         <w:t>2.2 Zahtjevi sistema</w:t>
       </w:r>
-      <w:bookmarkEnd w:id="12"/>
+      <w:bookmarkEnd w:id="11"/>
     </w:p>
     <w:p>
       <w:pPr>
@@ -4009,7 +3689,7 @@
           </mc:Choice>
           <mc:Fallback>
             <w:pict>
-              <v:line w14:anchorId="31EA1D07" id="Shape 1" o:spid="_x0000_s1026" style="position:absolute;z-index:-251686912;visibility:visible;mso-wrap-style:square;mso-wrap-distance-left:9pt;mso-wrap-distance-top:0;mso-wrap-distance-right:9pt;mso-wrap-distance-bottom:0;mso-position-horizontal:absolute;mso-position-horizontal-relative:text;mso-position-vertical:absolute;mso-position-vertical-relative:text" from="17.4pt,14.75pt" to="462.6pt,14.75pt" o:gfxdata="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" o:allowincell="f" filled="t" strokeweight=".96pt">
+              <v:line w14:anchorId="7BC7D6C5" id="Shape 1" o:spid="_x0000_s1026" style="position:absolute;z-index:-251686912;visibility:visible;mso-wrap-style:square;mso-wrap-distance-left:9pt;mso-wrap-distance-top:0;mso-wrap-distance-right:9pt;mso-wrap-distance-bottom:0;mso-position-horizontal:absolute;mso-position-horizontal-relative:text;mso-position-vertical:absolute;mso-position-vertical-relative:text" from="17.4pt,14.75pt" to="462.6pt,14.75pt" o:gfxdata="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" o:allowincell="f" filled="t" strokeweight=".96pt">
                 <v:stroke joinstyle="miter"/>
                 <o:lock v:ext="edit" shapetype="f"/>
               </v:line>
@@ -4076,7 +3756,7 @@
           </mc:Choice>
           <mc:Fallback>
             <w:pict>
-              <v:line w14:anchorId="4EA88256" id="Shape 2" o:spid="_x0000_s1026" style="position:absolute;z-index:-251684864;visibility:visible;mso-wrap-style:square;mso-wrap-distance-left:9pt;mso-wrap-distance-top:0;mso-wrap-distance-right:9pt;mso-wrap-distance-bottom:0;mso-position-horizontal:absolute;mso-position-horizontal-relative:text;mso-position-vertical:absolute;mso-position-vertical-relative:text" from="17.4pt,27.25pt" to="462.6pt,27.25pt" o:gfxdata="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" o:allowincell="f" filled="t" strokeweight=".96pt">
+              <v:line w14:anchorId="3A527E15" id="Shape 2" o:spid="_x0000_s1026" style="position:absolute;z-index:-251684864;visibility:visible;mso-wrap-style:square;mso-wrap-distance-left:9pt;mso-wrap-distance-top:0;mso-wrap-distance-right:9pt;mso-wrap-distance-bottom:0;mso-position-horizontal:absolute;mso-position-horizontal-relative:text;mso-position-vertical:absolute;mso-position-vertical-relative:text" from="17.4pt,27.25pt" to="462.6pt,27.25pt" o:gfxdata="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" o:allowincell="f" filled="t" strokeweight=".96pt">
                 <v:stroke joinstyle="miter"/>
                 <o:lock v:ext="edit" shapetype="f"/>
               </v:line>
@@ -4143,7 +3823,7 @@
           </mc:Choice>
           <mc:Fallback>
             <w:pict>
-              <v:line w14:anchorId="088081CE" id="Shape 3" o:spid="_x0000_s1026" style="position:absolute;z-index:-251682816;visibility:visible;mso-wrap-style:square;mso-wrap-distance-left:9pt;mso-wrap-distance-top:0;mso-wrap-distance-right:9pt;mso-wrap-distance-bottom:0;mso-position-horizontal:absolute;mso-position-horizontal-relative:text;mso-position-vertical:absolute;mso-position-vertical-relative:text" from="17.4pt,42.15pt" to="462.6pt,42.15pt" o:gfxdata="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" o:allowincell="f" filled="t" strokeweight=".33864mm">
+              <v:line w14:anchorId="70F5482D" id="Shape 3" o:spid="_x0000_s1026" style="position:absolute;z-index:-251682816;visibility:visible;mso-wrap-style:square;mso-wrap-distance-left:9pt;mso-wrap-distance-top:0;mso-wrap-distance-right:9pt;mso-wrap-distance-bottom:0;mso-position-horizontal:absolute;mso-position-horizontal-relative:text;mso-position-vertical:absolute;mso-position-vertical-relative:text" from="17.4pt,42.15pt" to="462.6pt,42.15pt" o:gfxdata="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" o:allowincell="f" filled="t" strokeweight=".33864mm">
                 <v:stroke joinstyle="miter"/>
                 <o:lock v:ext="edit" shapetype="f"/>
               </v:line>
@@ -4210,7 +3890,7 @@
           </mc:Choice>
           <mc:Fallback>
             <w:pict>
-              <v:line w14:anchorId="32460D73" id="Shape 4" o:spid="_x0000_s1026" style="position:absolute;z-index:-251680768;visibility:visible;mso-wrap-style:square;mso-wrap-distance-left:9pt;mso-wrap-distance-top:0;mso-wrap-distance-right:9pt;mso-wrap-distance-bottom:0;mso-position-horizontal:absolute;mso-position-horizontal-relative:text;mso-position-vertical:absolute;mso-position-vertical-relative:text" from="17.4pt,56.9pt" to="462.6pt,56.9pt" o:gfxdata="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" o:allowincell="f" filled="t" strokeweight=".96pt">
+              <v:line w14:anchorId="7E6B6AF9" id="Shape 4" o:spid="_x0000_s1026" style="position:absolute;z-index:-251680768;visibility:visible;mso-wrap-style:square;mso-wrap-distance-left:9pt;mso-wrap-distance-top:0;mso-wrap-distance-right:9pt;mso-wrap-distance-bottom:0;mso-position-horizontal:absolute;mso-position-horizontal-relative:text;mso-position-vertical:absolute;mso-position-vertical-relative:text" from="17.4pt,56.9pt" to="462.6pt,56.9pt" o:gfxdata="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" o:allowincell="f" filled="t" strokeweight=".96pt">
                 <v:stroke joinstyle="miter"/>
                 <o:lock v:ext="edit" shapetype="f"/>
               </v:line>
@@ -4277,7 +3957,7 @@
           </mc:Choice>
           <mc:Fallback>
             <w:pict>
-              <v:line w14:anchorId="117F017B" id="Shape 5" o:spid="_x0000_s1026" style="position:absolute;z-index:-251678720;visibility:visible;mso-wrap-style:square;mso-wrap-distance-left:9pt;mso-wrap-distance-top:0;mso-wrap-distance-right:9pt;mso-wrap-distance-bottom:0;mso-position-horizontal:absolute;mso-position-horizontal-relative:text;mso-position-vertical:absolute;mso-position-vertical-relative:text" from="17.4pt,71.65pt" to="462.6pt,71.65pt" o:gfxdata="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" o:allowincell="f" filled="t" strokeweight=".96pt">
+              <v:line w14:anchorId="572F6790" id="Shape 5" o:spid="_x0000_s1026" style="position:absolute;z-index:-251678720;visibility:visible;mso-wrap-style:square;mso-wrap-distance-left:9pt;mso-wrap-distance-top:0;mso-wrap-distance-right:9pt;mso-wrap-distance-bottom:0;mso-position-horizontal:absolute;mso-position-horizontal-relative:text;mso-position-vertical:absolute;mso-position-vertical-relative:text" from="17.4pt,71.65pt" to="462.6pt,71.65pt" o:gfxdata="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" o:allowincell="f" filled="t" strokeweight=".96pt">
                 <v:stroke joinstyle="miter"/>
                 <o:lock v:ext="edit" shapetype="f"/>
               </v:line>
@@ -4344,7 +4024,7 @@
           </mc:Choice>
           <mc:Fallback>
             <w:pict>
-              <v:line w14:anchorId="04565D23" id="Shape 6" o:spid="_x0000_s1026" style="position:absolute;z-index:-251676672;visibility:visible;mso-wrap-style:square;mso-wrap-distance-left:9pt;mso-wrap-distance-top:0;mso-wrap-distance-right:9pt;mso-wrap-distance-bottom:0;mso-position-horizontal:absolute;mso-position-horizontal-relative:text;mso-position-vertical:absolute;mso-position-vertical-relative:text" from="17.4pt,86.55pt" to="462.6pt,86.55pt" o:gfxdata="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" o:allowincell="f" filled="t" strokeweight=".33864mm">
+              <v:line w14:anchorId="34ACFF30" id="Shape 6" o:spid="_x0000_s1026" style="position:absolute;z-index:-251676672;visibility:visible;mso-wrap-style:square;mso-wrap-distance-left:9pt;mso-wrap-distance-top:0;mso-wrap-distance-right:9pt;mso-wrap-distance-bottom:0;mso-position-horizontal:absolute;mso-position-horizontal-relative:text;mso-position-vertical:absolute;mso-position-vertical-relative:text" from="17.4pt,86.55pt" to="462.6pt,86.55pt" o:gfxdata="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" o:allowincell="f" filled="t" strokeweight=".33864mm">
                 <v:stroke joinstyle="miter"/>
                 <o:lock v:ext="edit" shapetype="f"/>
               </v:line>
@@ -4411,7 +4091,7 @@
           </mc:Choice>
           <mc:Fallback>
             <w:pict>
-              <v:line w14:anchorId="5A10237B" id="Shape 7" o:spid="_x0000_s1026" style="position:absolute;z-index:-251674624;visibility:visible;mso-wrap-style:square;mso-wrap-distance-left:9pt;mso-wrap-distance-top:0;mso-wrap-distance-right:9pt;mso-wrap-distance-bottom:0;mso-position-horizontal:absolute;mso-position-horizontal-relative:text;mso-position-vertical:absolute;mso-position-vertical-relative:text" from="17.9pt,14.25pt" to="17.9pt,101.8pt" o:gfxdata="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" o:allowincell="f" filled="t" strokeweight=".33864mm">
+              <v:line w14:anchorId="4442BE85" id="Shape 7" o:spid="_x0000_s1026" style="position:absolute;z-index:-251674624;visibility:visible;mso-wrap-style:square;mso-wrap-distance-left:9pt;mso-wrap-distance-top:0;mso-wrap-distance-right:9pt;mso-wrap-distance-bottom:0;mso-position-horizontal:absolute;mso-position-horizontal-relative:text;mso-position-vertical:absolute;mso-position-vertical-relative:text" from="17.9pt,14.25pt" to="17.9pt,101.8pt" o:gfxdata="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" o:allowincell="f" filled="t" strokeweight=".33864mm">
                 <v:stroke joinstyle="miter"/>
                 <o:lock v:ext="edit" shapetype="f"/>
               </v:line>
@@ -4478,7 +4158,7 @@
           </mc:Choice>
           <mc:Fallback>
             <w:pict>
-              <v:line w14:anchorId="390DA600" id="Shape 8" o:spid="_x0000_s1026" style="position:absolute;z-index:-251672576;visibility:visible;mso-wrap-style:square;mso-wrap-distance-left:9pt;mso-wrap-distance-top:0;mso-wrap-distance-right:9pt;mso-wrap-distance-bottom:0;mso-position-horizontal:absolute;mso-position-horizontal-relative:text;mso-position-vertical:absolute;mso-position-vertical-relative:text" from="64.3pt,14.25pt" to="64.3pt,101.8pt" o:gfxdata="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" o:allowincell="f" filled="t" strokeweight=".96pt">
+              <v:line w14:anchorId="6339D3D1" id="Shape 8" o:spid="_x0000_s1026" style="position:absolute;z-index:-251672576;visibility:visible;mso-wrap-style:square;mso-wrap-distance-left:9pt;mso-wrap-distance-top:0;mso-wrap-distance-right:9pt;mso-wrap-distance-bottom:0;mso-position-horizontal:absolute;mso-position-horizontal-relative:text;mso-position-vertical:absolute;mso-position-vertical-relative:text" from="64.3pt,14.25pt" to="64.3pt,101.8pt" o:gfxdata="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" o:allowincell="f" filled="t" strokeweight=".96pt">
                 <v:stroke joinstyle="miter"/>
                 <o:lock v:ext="edit" shapetype="f"/>
               </v:line>
@@ -4545,7 +4225,7 @@
           </mc:Choice>
           <mc:Fallback>
             <w:pict>
-              <v:line w14:anchorId="2D05ED44" id="Shape 9" o:spid="_x0000_s1026" style="position:absolute;z-index:-251670528;visibility:visible;mso-wrap-style:square;mso-wrap-distance-left:9pt;mso-wrap-distance-top:0;mso-wrap-distance-right:9pt;mso-wrap-distance-bottom:0;mso-position-horizontal:absolute;mso-position-horizontal-relative:text;mso-position-vertical:absolute;mso-position-vertical-relative:text" from="462.1pt,14.25pt" to="462.1pt,101.8pt" o:gfxdata="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" o:allowincell="f" filled="t" strokeweight=".33864mm">
+              <v:line w14:anchorId="45DFC28C" id="Shape 9" o:spid="_x0000_s1026" style="position:absolute;z-index:-251670528;visibility:visible;mso-wrap-style:square;mso-wrap-distance-left:9pt;mso-wrap-distance-top:0;mso-wrap-distance-right:9pt;mso-wrap-distance-bottom:0;mso-position-horizontal:absolute;mso-position-horizontal-relative:text;mso-position-vertical:absolute;mso-position-vertical-relative:text" from="462.1pt,14.25pt" to="462.1pt,101.8pt" o:gfxdata="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" o:allowincell="f" filled="t" strokeweight=".33864mm">
                 <v:stroke joinstyle="miter"/>
                 <o:lock v:ext="edit" shapetype="f"/>
               </v:line>
@@ -4663,7 +4343,7 @@
           </mc:Choice>
           <mc:Fallback>
             <w:pict>
-              <v:line w14:anchorId="6884EDE0" id="Shape 10" o:spid="_x0000_s1026" style="position:absolute;z-index:-251668480;visibility:visible;mso-wrap-style:square;mso-wrap-distance-left:9pt;mso-wrap-distance-top:0;mso-wrap-distance-right:9pt;mso-wrap-distance-bottom:0;mso-position-horizontal:absolute;mso-position-horizontal-relative:text;mso-position-vertical:absolute;mso-position-vertical-relative:text" from="17.4pt,74.9pt" to="462.6pt,74.9pt" o:gfxdata="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" o:allowincell="f" filled="t" strokeweight=".33864mm">
+              <v:line w14:anchorId="18E108E0" id="Shape 10" o:spid="_x0000_s1026" style="position:absolute;z-index:-251668480;visibility:visible;mso-wrap-style:square;mso-wrap-distance-left:9pt;mso-wrap-distance-top:0;mso-wrap-distance-right:9pt;mso-wrap-distance-bottom:0;mso-position-horizontal:absolute;mso-position-horizontal-relative:text;mso-position-vertical:absolute;mso-position-vertical-relative:text" from="17.4pt,74.9pt" to="462.6pt,74.9pt" o:gfxdata="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" o:allowincell="f" filled="t" strokeweight=".33864mm">
                 <v:stroke joinstyle="miter"/>
                 <o:lock v:ext="edit" shapetype="f"/>
               </v:line>
@@ -4793,7 +4473,7 @@
           </w14:textOutline>
         </w:rPr>
       </w:pPr>
-      <w:bookmarkStart w:id="13" w:name="_Toc59133327"/>
+      <w:bookmarkStart w:id="12" w:name="_Toc59133327"/>
       <w:r>
         <w:rPr>
           <w:rFonts w:ascii="Arial" w:eastAsia="Arial" w:hAnsi="Arial" w:cs="Arial"/>
@@ -4814,7 +4494,7 @@
         </w:rPr>
         <w:t>2.3 Klase korisnika i njihove karakteristike</w:t>
       </w:r>
-      <w:bookmarkEnd w:id="13"/>
+      <w:bookmarkEnd w:id="12"/>
     </w:p>
     <w:p>
       <w:pPr>
@@ -4882,7 +4562,7 @@
           </w14:textOutline>
         </w:rPr>
       </w:pPr>
-      <w:bookmarkStart w:id="14" w:name="_Toc59133328"/>
+      <w:bookmarkStart w:id="13" w:name="_Toc59133328"/>
       <w:r>
         <w:rPr>
           <w:rFonts w:ascii="Arial" w:eastAsia="Arial" w:hAnsi="Arial" w:cs="Arial"/>
@@ -4903,33 +4583,35 @@
         </w:rPr>
         <w:t>2.4 Radno okruženje</w:t>
       </w:r>
+      <w:bookmarkEnd w:id="13"/>
+    </w:p>
+    <w:p>
+      <w:pPr>
+        <w:spacing w:line="336" w:lineRule="exact"/>
+        <w:rPr>
+          <w:sz w:val="20"/>
+          <w:szCs w:val="20"/>
+        </w:rPr>
+      </w:pPr>
+    </w:p>
+    <w:p>
+      <w:pPr>
+        <w:ind w:left="360"/>
+        <w:rPr>
+          <w:sz w:val="20"/>
+          <w:szCs w:val="20"/>
+        </w:rPr>
+      </w:pPr>
+      <w:r>
+        <w:rPr>
+          <w:rFonts w:ascii="Arial" w:eastAsia="Arial" w:hAnsi="Arial" w:cs="Arial"/>
+          <w:sz w:val="20"/>
+          <w:szCs w:val="20"/>
+        </w:rPr>
+        <w:t>Gdje se sistem koristi…</w:t>
+      </w:r>
+      <w:bookmarkStart w:id="14" w:name="_GoBack"/>
       <w:bookmarkEnd w:id="14"/>
-    </w:p>
-    <w:p>
-      <w:pPr>
-        <w:spacing w:line="336" w:lineRule="exact"/>
-        <w:rPr>
-          <w:sz w:val="20"/>
-          <w:szCs w:val="20"/>
-        </w:rPr>
-      </w:pPr>
-    </w:p>
-    <w:p>
-      <w:pPr>
-        <w:ind w:left="360"/>
-        <w:rPr>
-          <w:sz w:val="20"/>
-          <w:szCs w:val="20"/>
-        </w:rPr>
-      </w:pPr>
-      <w:r>
-        <w:rPr>
-          <w:rFonts w:ascii="Arial" w:eastAsia="Arial" w:hAnsi="Arial" w:cs="Arial"/>
-          <w:sz w:val="20"/>
-          <w:szCs w:val="20"/>
-        </w:rPr>
-        <w:t>Gdje se sistem koristi…</w:t>
-      </w:r>
     </w:p>
     <w:p>
       <w:pPr>
@@ -6887,7 +6569,7 @@
           </mc:Choice>
           <mc:Fallback>
             <w:pict>
-              <v:line w14:anchorId="469E4047" id="Shape 11" o:spid="_x0000_s1026" style="position:absolute;z-index:-251666432;visibility:visible;mso-wrap-style:square;mso-wrap-distance-left:9pt;mso-wrap-distance-top:0;mso-wrap-distance-right:9pt;mso-wrap-distance-bottom:0;mso-position-horizontal:absolute;mso-position-horizontal-relative:text;mso-position-vertical:absolute;mso-position-vertical-relative:text" from="12pt,17.55pt" to="465pt,17.55pt" o:gfxdata="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" o:allowincell="f" filled="t" strokeweight=".96pt">
+              <v:line w14:anchorId="411C8B91" id="Shape 11" o:spid="_x0000_s1026" style="position:absolute;z-index:-251666432;visibility:visible;mso-wrap-style:square;mso-wrap-distance-left:9pt;mso-wrap-distance-top:0;mso-wrap-distance-right:9pt;mso-wrap-distance-bottom:0;mso-position-horizontal:absolute;mso-position-horizontal-relative:text;mso-position-vertical:absolute;mso-position-vertical-relative:text" from="12pt,17.55pt" to="465pt,17.55pt" o:gfxdata="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" o:allowincell="f" filled="t" strokeweight=".96pt">
                 <v:stroke joinstyle="miter"/>
                 <o:lock v:ext="edit" shapetype="f"/>
               </v:line>
@@ -6954,7 +6636,7 @@
           </mc:Choice>
           <mc:Fallback>
             <w:pict>
-              <v:line w14:anchorId="4579BA6F" id="Shape 12" o:spid="_x0000_s1026" style="position:absolute;z-index:-251664384;visibility:visible;mso-wrap-style:square;mso-wrap-distance-left:9pt;mso-wrap-distance-top:0;mso-wrap-distance-right:9pt;mso-wrap-distance-bottom:0;mso-position-horizontal:absolute;mso-position-horizontal-relative:text;mso-position-vertical:absolute;mso-position-vertical-relative:text" from="12pt,30.05pt" to="465pt,30.05pt" o:gfxdata="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" o:allowincell="f" filled="t" strokeweight=".96pt">
+              <v:line w14:anchorId="41863A45" id="Shape 12" o:spid="_x0000_s1026" style="position:absolute;z-index:-251664384;visibility:visible;mso-wrap-style:square;mso-wrap-distance-left:9pt;mso-wrap-distance-top:0;mso-wrap-distance-right:9pt;mso-wrap-distance-bottom:0;mso-position-horizontal:absolute;mso-position-horizontal-relative:text;mso-position-vertical:absolute;mso-position-vertical-relative:text" from="12pt,30.05pt" to="465pt,30.05pt" o:gfxdata="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" o:allowincell="f" filled="t" strokeweight=".96pt">
                 <v:stroke joinstyle="miter"/>
                 <o:lock v:ext="edit" shapetype="f"/>
               </v:line>
@@ -7021,7 +6703,7 @@
           </mc:Choice>
           <mc:Fallback>
             <w:pict>
-              <v:line w14:anchorId="35463B87" id="Shape 13" o:spid="_x0000_s1026" style="position:absolute;z-index:-251662336;visibility:visible;mso-wrap-style:square;mso-wrap-distance-left:9pt;mso-wrap-distance-top:0;mso-wrap-distance-right:9pt;mso-wrap-distance-bottom:0;mso-position-horizontal:absolute;mso-position-horizontal-relative:text;mso-position-vertical:absolute;mso-position-vertical-relative:text" from="12pt,44.9pt" to="465pt,44.9pt" o:gfxdata="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" o:allowincell="f" filled="t" strokeweight=".96pt">
+              <v:line w14:anchorId="773FE76D" id="Shape 13" o:spid="_x0000_s1026" style="position:absolute;z-index:-251662336;visibility:visible;mso-wrap-style:square;mso-wrap-distance-left:9pt;mso-wrap-distance-top:0;mso-wrap-distance-right:9pt;mso-wrap-distance-bottom:0;mso-position-horizontal:absolute;mso-position-horizontal-relative:text;mso-position-vertical:absolute;mso-position-vertical-relative:text" from="12pt,44.9pt" to="465pt,44.9pt" o:gfxdata="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" o:allowincell="f" filled="t" strokeweight=".96pt">
                 <v:stroke joinstyle="miter"/>
                 <o:lock v:ext="edit" shapetype="f"/>
               </v:line>
@@ -7088,7 +6770,7 @@
           </mc:Choice>
           <mc:Fallback>
             <w:pict>
-              <v:line w14:anchorId="68D92ADC" id="Shape 14" o:spid="_x0000_s1026" style="position:absolute;z-index:-251660288;visibility:visible;mso-wrap-style:square;mso-wrap-distance-left:9pt;mso-wrap-distance-top:0;mso-wrap-distance-right:9pt;mso-wrap-distance-bottom:0;mso-position-horizontal:absolute;mso-position-horizontal-relative:text;mso-position-vertical:absolute;mso-position-vertical-relative:text" from="12pt,59.7pt" to="465pt,59.7pt" o:gfxdata="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" o:allowincell="f" filled="t" strokeweight=".96pt">
+              <v:line w14:anchorId="356EA689" id="Shape 14" o:spid="_x0000_s1026" style="position:absolute;z-index:-251660288;visibility:visible;mso-wrap-style:square;mso-wrap-distance-left:9pt;mso-wrap-distance-top:0;mso-wrap-distance-right:9pt;mso-wrap-distance-bottom:0;mso-position-horizontal:absolute;mso-position-horizontal-relative:text;mso-position-vertical:absolute;mso-position-vertical-relative:text" from="12pt,59.7pt" to="465pt,59.7pt" o:gfxdata="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" o:allowincell="f" filled="t" strokeweight=".96pt">
                 <v:stroke joinstyle="miter"/>
                 <o:lock v:ext="edit" shapetype="f"/>
               </v:line>
@@ -7155,7 +6837,7 @@
           </mc:Choice>
           <mc:Fallback>
             <w:pict>
-              <v:line w14:anchorId="5DEEAB8A" id="Shape 15" o:spid="_x0000_s1026" style="position:absolute;z-index:-251658240;visibility:visible;mso-wrap-style:square;mso-wrap-distance-left:9pt;mso-wrap-distance-top:0;mso-wrap-distance-right:9pt;mso-wrap-distance-bottom:0;mso-position-horizontal:absolute;mso-position-horizontal-relative:text;mso-position-vertical:absolute;mso-position-vertical-relative:text" from="12pt,74.45pt" to="465pt,74.45pt" o:gfxdata="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" o:allowincell="f" filled="t" strokeweight=".96pt">
+              <v:line w14:anchorId="171D0060" id="Shape 15" o:spid="_x0000_s1026" style="position:absolute;z-index:-251658240;visibility:visible;mso-wrap-style:square;mso-wrap-distance-left:9pt;mso-wrap-distance-top:0;mso-wrap-distance-right:9pt;mso-wrap-distance-bottom:0;mso-position-horizontal:absolute;mso-position-horizontal-relative:text;mso-position-vertical:absolute;mso-position-vertical-relative:text" from="12pt,74.45pt" to="465pt,74.45pt" o:gfxdata="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" o:allowincell="f" filled="t" strokeweight=".96pt">
                 <v:stroke joinstyle="miter"/>
                 <o:lock v:ext="edit" shapetype="f"/>
               </v:line>
@@ -7222,7 +6904,7 @@
           </mc:Choice>
           <mc:Fallback>
             <w:pict>
-              <v:line w14:anchorId="14406A5F" id="Shape 16" o:spid="_x0000_s1026" style="position:absolute;z-index:-251656192;visibility:visible;mso-wrap-style:square;mso-wrap-distance-left:9pt;mso-wrap-distance-top:0;mso-wrap-distance-right:9pt;mso-wrap-distance-bottom:0;mso-position-horizontal:absolute;mso-position-horizontal-relative:text;mso-position-vertical:absolute;mso-position-vertical-relative:text" from="12pt,89.2pt" to="465pt,89.2pt" o:gfxdata="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" o:allowincell="f" filled="t" strokeweight=".33864mm">
+              <v:line w14:anchorId="07FB225F" id="Shape 16" o:spid="_x0000_s1026" style="position:absolute;z-index:-251656192;visibility:visible;mso-wrap-style:square;mso-wrap-distance-left:9pt;mso-wrap-distance-top:0;mso-wrap-distance-right:9pt;mso-wrap-distance-bottom:0;mso-position-horizontal:absolute;mso-position-horizontal-relative:text;mso-position-vertical:absolute;mso-position-vertical-relative:text" from="12pt,89.2pt" to="465pt,89.2pt" o:gfxdata="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" o:allowincell="f" filled="t" strokeweight=".33864mm">
                 <v:stroke joinstyle="miter"/>
                 <o:lock v:ext="edit" shapetype="f"/>
               </v:line>
@@ -7289,7 +6971,7 @@
           </mc:Choice>
           <mc:Fallback>
             <w:pict>
-              <v:line w14:anchorId="62F20DE1" id="Shape 17" o:spid="_x0000_s1026" style="position:absolute;z-index:-251654144;visibility:visible;mso-wrap-style:square;mso-wrap-distance-left:9pt;mso-wrap-distance-top:0;mso-wrap-distance-right:9pt;mso-wrap-distance-bottom:0;mso-position-horizontal:absolute;mso-position-horizontal-relative:text;mso-position-vertical:absolute;mso-position-vertical-relative:text" from="12pt,104.05pt" to="465pt,104.05pt" o:gfxdata="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" o:allowincell="f" filled="t" strokeweight=".96pt">
+              <v:line w14:anchorId="3F42BD16" id="Shape 17" o:spid="_x0000_s1026" style="position:absolute;z-index:-251654144;visibility:visible;mso-wrap-style:square;mso-wrap-distance-left:9pt;mso-wrap-distance-top:0;mso-wrap-distance-right:9pt;mso-wrap-distance-bottom:0;mso-position-horizontal:absolute;mso-position-horizontal-relative:text;mso-position-vertical:absolute;mso-position-vertical-relative:text" from="12pt,104.05pt" to="465pt,104.05pt" o:gfxdata="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" o:allowincell="f" filled="t" strokeweight=".96pt">
                 <v:stroke joinstyle="miter"/>
                 <o:lock v:ext="edit" shapetype="f"/>
               </v:line>
@@ -7356,7 +7038,7 @@
           </mc:Choice>
           <mc:Fallback>
             <w:pict>
-              <v:line w14:anchorId="036C39D8" id="Shape 18" o:spid="_x0000_s1026" style="position:absolute;z-index:-251652096;visibility:visible;mso-wrap-style:square;mso-wrap-distance-left:9pt;mso-wrap-distance-top:0;mso-wrap-distance-right:9pt;mso-wrap-distance-bottom:0;mso-position-horizontal:absolute;mso-position-horizontal-relative:text;mso-position-vertical:absolute;mso-position-vertical-relative:text" from="12.5pt,17.1pt" to="12.5pt,119.3pt" o:gfxdata="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" o:allowincell="f" filled="t" strokeweight=".33864mm">
+              <v:line w14:anchorId="36DCA7A2" id="Shape 18" o:spid="_x0000_s1026" style="position:absolute;z-index:-251652096;visibility:visible;mso-wrap-style:square;mso-wrap-distance-left:9pt;mso-wrap-distance-top:0;mso-wrap-distance-right:9pt;mso-wrap-distance-bottom:0;mso-position-horizontal:absolute;mso-position-horizontal-relative:text;mso-position-vertical:absolute;mso-position-vertical-relative:text" from="12.5pt,17.1pt" to="12.5pt,119.3pt" o:gfxdata="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" o:allowincell="f" filled="t" strokeweight=".33864mm">
                 <v:stroke joinstyle="miter"/>
                 <o:lock v:ext="edit" shapetype="f"/>
               </v:line>
@@ -7423,7 +7105,7 @@
           </mc:Choice>
           <mc:Fallback>
             <w:pict>
-              <v:line w14:anchorId="3ACE6C8B" id="Shape 19" o:spid="_x0000_s1026" style="position:absolute;z-index:-251650048;visibility:visible;mso-wrap-style:square;mso-wrap-distance-left:9pt;mso-wrap-distance-top:0;mso-wrap-distance-right:9pt;mso-wrap-distance-bottom:0;mso-position-horizontal:absolute;mso-position-horizontal-relative:text;mso-position-vertical:absolute;mso-position-vertical-relative:text" from="124.25pt,17.1pt" to="124.25pt,119.3pt" o:gfxdata="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" o:allowincell="f" filled="t" strokeweight=".33864mm">
+              <v:line w14:anchorId="405BBA6D" id="Shape 19" o:spid="_x0000_s1026" style="position:absolute;z-index:-251650048;visibility:visible;mso-wrap-style:square;mso-wrap-distance-left:9pt;mso-wrap-distance-top:0;mso-wrap-distance-right:9pt;mso-wrap-distance-bottom:0;mso-position-horizontal:absolute;mso-position-horizontal-relative:text;mso-position-vertical:absolute;mso-position-vertical-relative:text" from="124.25pt,17.1pt" to="124.25pt,119.3pt" o:gfxdata="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" o:allowincell="f" filled="t" strokeweight=".33864mm">
                 <v:stroke joinstyle="miter"/>
                 <o:lock v:ext="edit" shapetype="f"/>
               </v:line>
@@ -7490,7 +7172,7 @@
           </mc:Choice>
           <mc:Fallback>
             <w:pict>
-              <v:line w14:anchorId="618EE5C5" id="Shape 20" o:spid="_x0000_s1026" style="position:absolute;z-index:-251648000;visibility:visible;mso-wrap-style:square;mso-wrap-distance-left:9pt;mso-wrap-distance-top:0;mso-wrap-distance-right:9pt;mso-wrap-distance-bottom:0;mso-position-horizontal:absolute;mso-position-horizontal-relative:text;mso-position-vertical:absolute;mso-position-vertical-relative:text" from="464.5pt,17.1pt" to="464.5pt,119.3pt" o:gfxdata="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" o:allowincell="f" filled="t" strokeweight=".96pt">
+              <v:line w14:anchorId="6B0BEE99" id="Shape 20" o:spid="_x0000_s1026" style="position:absolute;z-index:-251648000;visibility:visible;mso-wrap-style:square;mso-wrap-distance-left:9pt;mso-wrap-distance-top:0;mso-wrap-distance-right:9pt;mso-wrap-distance-bottom:0;mso-position-horizontal:absolute;mso-position-horizontal-relative:text;mso-position-vertical:absolute;mso-position-vertical-relative:text" from="464.5pt,17.1pt" to="464.5pt,119.3pt" o:gfxdata="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" o:allowincell="f" filled="t" strokeweight=".96pt">
                 <v:stroke joinstyle="miter"/>
                 <o:lock v:ext="edit" shapetype="f"/>
               </v:line>
@@ -7614,7 +7296,7 @@
           </mc:Choice>
           <mc:Fallback>
             <w:pict>
-              <v:line w14:anchorId="4C49BE99" id="Shape 21" o:spid="_x0000_s1026" style="position:absolute;z-index:-251645952;visibility:visible;mso-wrap-style:square;mso-wrap-distance-left:9pt;mso-wrap-distance-top:0;mso-wrap-distance-right:9pt;mso-wrap-distance-bottom:0;mso-position-horizontal:absolute;mso-position-horizontal-relative:text;mso-position-vertical:absolute;mso-position-vertical-relative:text" from="12pt,89.65pt" to="465pt,89.65pt" o:gfxdata="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" o:allowincell="f" filled="t" strokeweight=".33864mm">
+              <v:line w14:anchorId="41F20874" id="Shape 21" o:spid="_x0000_s1026" style="position:absolute;z-index:-251645952;visibility:visible;mso-wrap-style:square;mso-wrap-distance-left:9pt;mso-wrap-distance-top:0;mso-wrap-distance-right:9pt;mso-wrap-distance-bottom:0;mso-position-horizontal:absolute;mso-position-horizontal-relative:text;mso-position-vertical:absolute;mso-position-vertical-relative:text" from="12pt,89.65pt" to="465pt,89.65pt" o:gfxdata="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" o:allowincell="f" filled="t" strokeweight=".33864mm">
                 <v:stroke joinstyle="miter"/>
                 <o:lock v:ext="edit" shapetype="f"/>
               </v:line>
@@ -7843,7 +7525,7 @@
           </mc:Choice>
           <mc:Fallback>
             <w:pict>
-              <v:line w14:anchorId="4D4BE8C4" id="Shape 22" o:spid="_x0000_s1026" style="position:absolute;z-index:-251643904;visibility:visible;mso-wrap-style:square;mso-wrap-distance-left:9pt;mso-wrap-distance-top:0;mso-wrap-distance-right:9pt;mso-wrap-distance-bottom:0;mso-position-horizontal:absolute;mso-position-horizontal-relative:text;mso-position-vertical:absolute;mso-position-vertical-relative:text" from="17.4pt,17.7pt" to="462.6pt,17.7pt" o:gfxdata="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" o:allowincell="f" filled="t" strokeweight=".33864mm">
+              <v:line w14:anchorId="02087211" id="Shape 22" o:spid="_x0000_s1026" style="position:absolute;z-index:-251643904;visibility:visible;mso-wrap-style:square;mso-wrap-distance-left:9pt;mso-wrap-distance-top:0;mso-wrap-distance-right:9pt;mso-wrap-distance-bottom:0;mso-position-horizontal:absolute;mso-position-horizontal-relative:text;mso-position-vertical:absolute;mso-position-vertical-relative:text" from="17.4pt,17.7pt" to="462.6pt,17.7pt" o:gfxdata="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" o:allowincell="f" filled="t" strokeweight=".33864mm">
                 <v:stroke joinstyle="miter"/>
                 <o:lock v:ext="edit" shapetype="f"/>
               </v:line>
@@ -7910,7 +7592,7 @@
           </mc:Choice>
           <mc:Fallback>
             <w:pict>
-              <v:line w14:anchorId="350FE746" id="Shape 23" o:spid="_x0000_s1026" style="position:absolute;z-index:-251641856;visibility:visible;mso-wrap-style:square;mso-wrap-distance-left:9pt;mso-wrap-distance-top:0;mso-wrap-distance-right:9pt;mso-wrap-distance-bottom:0;mso-position-horizontal:absolute;mso-position-horizontal-relative:text;mso-position-vertical:absolute;mso-position-vertical-relative:text" from="17.4pt,30.2pt" to="462.6pt,30.2pt" o:gfxdata="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" o:allowincell="f" filled="t" strokeweight=".96pt">
+              <v:line w14:anchorId="0C5CFFD3" id="Shape 23" o:spid="_x0000_s1026" style="position:absolute;z-index:-251641856;visibility:visible;mso-wrap-style:square;mso-wrap-distance-left:9pt;mso-wrap-distance-top:0;mso-wrap-distance-right:9pt;mso-wrap-distance-bottom:0;mso-position-horizontal:absolute;mso-position-horizontal-relative:text;mso-position-vertical:absolute;mso-position-vertical-relative:text" from="17.4pt,30.2pt" to="462.6pt,30.2pt" o:gfxdata="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" o:allowincell="f" filled="t" strokeweight=".96pt">
                 <v:stroke joinstyle="miter"/>
                 <o:lock v:ext="edit" shapetype="f"/>
               </v:line>
@@ -7977,7 +7659,7 @@
           </mc:Choice>
           <mc:Fallback>
             <w:pict>
-              <v:line w14:anchorId="1F15D918" id="Shape 24" o:spid="_x0000_s1026" style="position:absolute;z-index:-251639808;visibility:visible;mso-wrap-style:square;mso-wrap-distance-left:9pt;mso-wrap-distance-top:0;mso-wrap-distance-right:9pt;mso-wrap-distance-bottom:0;mso-position-horizontal:absolute;mso-position-horizontal-relative:text;mso-position-vertical:absolute;mso-position-vertical-relative:text" from="17.4pt,44.95pt" to="462.6pt,44.95pt" o:gfxdata="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" o:allowincell="f" filled="t" strokeweight=".96pt">
+              <v:line w14:anchorId="231CFEC2" id="Shape 24" o:spid="_x0000_s1026" style="position:absolute;z-index:-251639808;visibility:visible;mso-wrap-style:square;mso-wrap-distance-left:9pt;mso-wrap-distance-top:0;mso-wrap-distance-right:9pt;mso-wrap-distance-bottom:0;mso-position-horizontal:absolute;mso-position-horizontal-relative:text;mso-position-vertical:absolute;mso-position-vertical-relative:text" from="17.4pt,44.95pt" to="462.6pt,44.95pt" o:gfxdata="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" o:allowincell="f" filled="t" strokeweight=".96pt">
                 <v:stroke joinstyle="miter"/>
                 <o:lock v:ext="edit" shapetype="f"/>
               </v:line>
@@ -8044,7 +7726,7 @@
           </mc:Choice>
           <mc:Fallback>
             <w:pict>
-              <v:line w14:anchorId="4A9FCC3D" id="Shape 25" o:spid="_x0000_s1026" style="position:absolute;z-index:-251637760;visibility:visible;mso-wrap-style:square;mso-wrap-distance-left:9pt;mso-wrap-distance-top:0;mso-wrap-distance-right:9pt;mso-wrap-distance-bottom:0;mso-position-horizontal:absolute;mso-position-horizontal-relative:text;mso-position-vertical:absolute;mso-position-vertical-relative:text" from="81.5pt,17.25pt" to="81.5pt,75.05pt" o:gfxdata="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" o:allowincell="f" filled="t" strokeweight=".96pt">
+              <v:line w14:anchorId="60B78DFF" id="Shape 25" o:spid="_x0000_s1026" style="position:absolute;z-index:-251637760;visibility:visible;mso-wrap-style:square;mso-wrap-distance-left:9pt;mso-wrap-distance-top:0;mso-wrap-distance-right:9pt;mso-wrap-distance-bottom:0;mso-position-horizontal:absolute;mso-position-horizontal-relative:text;mso-position-vertical:absolute;mso-position-vertical-relative:text" from="81.5pt,17.25pt" to="81.5pt,75.05pt" o:gfxdata="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" o:allowincell="f" filled="t" strokeweight=".96pt">
                 <v:stroke joinstyle="miter"/>
                 <o:lock v:ext="edit" shapetype="f"/>
               </v:line>
@@ -8111,7 +7793,7 @@
           </mc:Choice>
           <mc:Fallback>
             <w:pict>
-              <v:line w14:anchorId="23EC866C" id="Shape 26" o:spid="_x0000_s1026" style="position:absolute;z-index:-251635712;visibility:visible;mso-wrap-style:square;mso-wrap-distance-left:9pt;mso-wrap-distance-top:0;mso-wrap-distance-right:9pt;mso-wrap-distance-bottom:0;mso-position-horizontal:absolute;mso-position-horizontal-relative:text;mso-position-vertical:absolute;mso-position-vertical-relative:text" from="17.4pt,59.7pt" to="462.6pt,59.7pt" o:gfxdata="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" o:allowincell="f" filled="t" strokeweight=".33864mm">
+              <v:line w14:anchorId="746A302E" id="Shape 26" o:spid="_x0000_s1026" style="position:absolute;z-index:-251635712;visibility:visible;mso-wrap-style:square;mso-wrap-distance-left:9pt;mso-wrap-distance-top:0;mso-wrap-distance-right:9pt;mso-wrap-distance-bottom:0;mso-position-horizontal:absolute;mso-position-horizontal-relative:text;mso-position-vertical:absolute;mso-position-vertical-relative:text" from="17.4pt,59.7pt" to="462.6pt,59.7pt" o:gfxdata="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" o:allowincell="f" filled="t" strokeweight=".33864mm">
                 <v:stroke joinstyle="miter"/>
                 <o:lock v:ext="edit" shapetype="f"/>
               </v:line>
@@ -8178,7 +7860,7 @@
           </mc:Choice>
           <mc:Fallback>
             <w:pict>
-              <v:line w14:anchorId="27C130CE" id="Shape 27" o:spid="_x0000_s1026" style="position:absolute;z-index:-251633664;visibility:visible;mso-wrap-style:square;mso-wrap-distance-left:9pt;mso-wrap-distance-top:0;mso-wrap-distance-right:9pt;mso-wrap-distance-bottom:0;mso-position-horizontal:absolute;mso-position-horizontal-relative:text;mso-position-vertical:absolute;mso-position-vertical-relative:text" from="17.9pt,17.25pt" to="17.9pt,75.05pt" o:gfxdata="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" o:allowincell="f" filled="t" strokeweight=".33864mm">
+              <v:line w14:anchorId="28EB4122" id="Shape 27" o:spid="_x0000_s1026" style="position:absolute;z-index:-251633664;visibility:visible;mso-wrap-style:square;mso-wrap-distance-left:9pt;mso-wrap-distance-top:0;mso-wrap-distance-right:9pt;mso-wrap-distance-bottom:0;mso-position-horizontal:absolute;mso-position-horizontal-relative:text;mso-position-vertical:absolute;mso-position-vertical-relative:text" from="17.9pt,17.25pt" to="17.9pt,75.05pt" o:gfxdata="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" o:allowincell="f" filled="t" strokeweight=".33864mm">
                 <v:stroke joinstyle="miter"/>
                 <o:lock v:ext="edit" shapetype="f"/>
               </v:line>
@@ -8245,7 +7927,7 @@
           </mc:Choice>
           <mc:Fallback>
             <w:pict>
-              <v:line w14:anchorId="60D7797E" id="Shape 28" o:spid="_x0000_s1026" style="position:absolute;z-index:-251631616;visibility:visible;mso-wrap-style:square;mso-wrap-distance-left:9pt;mso-wrap-distance-top:0;mso-wrap-distance-right:9pt;mso-wrap-distance-bottom:0;mso-position-horizontal:absolute;mso-position-horizontal-relative:text;mso-position-vertical:absolute;mso-position-vertical-relative:text" from="462.1pt,17.25pt" to="462.1pt,75.05pt" o:gfxdata="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" o:allowincell="f" filled="t" strokeweight=".33864mm">
+              <v:line w14:anchorId="3625952B" id="Shape 28" o:spid="_x0000_s1026" style="position:absolute;z-index:-251631616;visibility:visible;mso-wrap-style:square;mso-wrap-distance-left:9pt;mso-wrap-distance-top:0;mso-wrap-distance-right:9pt;mso-wrap-distance-bottom:0;mso-position-horizontal:absolute;mso-position-horizontal-relative:text;mso-position-vertical:absolute;mso-position-vertical-relative:text" from="462.1pt,17.25pt" to="462.1pt,75.05pt" o:gfxdata="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" o:allowincell="f" filled="t" strokeweight=".33864mm">
                 <v:stroke joinstyle="miter"/>
                 <o:lock v:ext="edit" shapetype="f"/>
               </v:line>
@@ -8363,7 +8045,7 @@
           </mc:Choice>
           <mc:Fallback>
             <w:pict>
-              <v:line w14:anchorId="497BCDDF" id="Shape 29" o:spid="_x0000_s1026" style="position:absolute;z-index:-251629568;visibility:visible;mso-wrap-style:square;mso-wrap-distance-left:9pt;mso-wrap-distance-top:0;mso-wrap-distance-right:9pt;mso-wrap-distance-bottom:0;mso-position-horizontal:absolute;mso-position-horizontal-relative:text;mso-position-vertical:absolute;mso-position-vertical-relative:text" from="17.4pt,45.25pt" to="462.6pt,45.25pt" o:gfxdata="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" o:allowincell="f" filled="t" strokeweight=".33864mm">
+              <v:line w14:anchorId="4A479734" id="Shape 29" o:spid="_x0000_s1026" style="position:absolute;z-index:-251629568;visibility:visible;mso-wrap-style:square;mso-wrap-distance-left:9pt;mso-wrap-distance-top:0;mso-wrap-distance-right:9pt;mso-wrap-distance-bottom:0;mso-position-horizontal:absolute;mso-position-horizontal-relative:text;mso-position-vertical:absolute;mso-position-vertical-relative:text" from="17.4pt,45.25pt" to="462.6pt,45.25pt" o:gfxdata="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" o:allowincell="f" filled="t" strokeweight=".33864mm">
                 <v:stroke joinstyle="miter"/>
                 <o:lock v:ext="edit" shapetype="f"/>
               </v:line>
@@ -8992,7 +8674,7 @@
           <w:fldChar w:fldCharType="separate"/>
         </w:r>
         <w:r>
-          <w:t>2</w:t>
+          <w:t>5</w:t>
         </w:r>
         <w:r>
           <w:fldChar w:fldCharType="end"/>
@@ -10367,7 +10049,7 @@
 </file>
 
 <file path=customXml/itemProps2.xml><?xml version="1.0" encoding="utf-8"?>
-<ds:datastoreItem xmlns:ds="http://schemas.openxmlformats.org/officeDocument/2006/customXml" ds:itemID="{AEB25436-F5C8-4053-82E8-B659F4473095}">
+<ds:datastoreItem xmlns:ds="http://schemas.openxmlformats.org/officeDocument/2006/customXml" ds:itemID="{8B9E7787-FE59-47EB-949D-8CEA160DF48A}">
   <ds:schemaRefs>
     <ds:schemaRef ds:uri="http://schemas.openxmlformats.org/officeDocument/2006/bibliography"/>
   </ds:schemaRefs>

</xml_diff>

<commit_message>
Kreiranje UseCase dijagrama, popunjavanje SRS
</commit_message>
<xml_diff>
--- a/Documentation/Software requirements specification.docx
+++ b/Documentation/Software requirements specification.docx
@@ -510,6 +510,14 @@
           <w:szCs w:val="24"/>
         </w:rPr>
         <w:t xml:space="preserve"> </w:t>
+      </w:r>
+      <w:r>
+        <w:rPr>
+          <w:rFonts w:ascii="Arial" w:eastAsia="Arial" w:hAnsi="Arial" w:cs="Arial"/>
+          <w:sz w:val="24"/>
+          <w:szCs w:val="24"/>
+        </w:rPr>
+        <w:t>Grupa 20</w:t>
       </w:r>
     </w:p>
     <w:p>
@@ -3605,7 +3613,7 @@
     </w:p>
     <w:p>
       <w:pPr>
-        <w:ind w:left="360"/>
+        <w:spacing w:line="330" w:lineRule="exact"/>
         <w:rPr>
           <w:sz w:val="20"/>
           <w:szCs w:val="20"/>
@@ -3613,13 +3621,62 @@
       </w:pPr>
       <w:r>
         <w:rPr>
-          <w:rFonts w:eastAsia="Times New Roman"/>
-          <w:i/>
-          <w:iCs/>
-          <w:sz w:val="24"/>
-          <w:szCs w:val="24"/>
-        </w:rPr>
-        <w:t>&lt;&lt;Use Case dijagram - slika&gt;&gt;</w:t>
+          <w:sz w:val="20"/>
+          <w:szCs w:val="20"/>
+          <w:lang w:val="en-US"/>
+        </w:rPr>
+        <w:drawing>
+          <wp:anchor distT="0" distB="0" distL="114300" distR="114300" simplePos="0" relativeHeight="251666944" behindDoc="0" locked="0" layoutInCell="1" allowOverlap="1">
+            <wp:simplePos x="0" y="0"/>
+            <wp:positionH relativeFrom="column">
+              <wp:posOffset>0</wp:posOffset>
+            </wp:positionH>
+            <wp:positionV relativeFrom="paragraph">
+              <wp:posOffset>219075</wp:posOffset>
+            </wp:positionV>
+            <wp:extent cx="5715000" cy="5831840"/>
+            <wp:effectExtent l="0" t="0" r="0" b="0"/>
+            <wp:wrapTopAndBottom/>
+            <wp:docPr id="30" name="Picture 30"/>
+            <wp:cNvGraphicFramePr>
+              <a:graphicFrameLocks xmlns:a="http://schemas.openxmlformats.org/drawingml/2006/main" noChangeAspect="1"/>
+            </wp:cNvGraphicFramePr>
+            <a:graphic xmlns:a="http://schemas.openxmlformats.org/drawingml/2006/main">
+              <a:graphicData uri="http://schemas.openxmlformats.org/drawingml/2006/picture">
+                <pic:pic xmlns:pic="http://schemas.openxmlformats.org/drawingml/2006/picture">
+                  <pic:nvPicPr>
+                    <pic:cNvPr id="30" name="UseCase_V2.jpg"/>
+                    <pic:cNvPicPr/>
+                  </pic:nvPicPr>
+                  <pic:blipFill>
+                    <a:blip r:embed="rId11">
+                      <a:extLst>
+                        <a:ext uri="{28A0092B-C50C-407E-A947-70E740481C1C}">
+                          <a14:useLocalDpi xmlns:a14="http://schemas.microsoft.com/office/drawing/2010/main" val="0"/>
+                        </a:ext>
+                      </a:extLst>
+                    </a:blip>
+                    <a:stretch>
+                      <a:fillRect/>
+                    </a:stretch>
+                  </pic:blipFill>
+                  <pic:spPr>
+                    <a:xfrm>
+                      <a:off x="0" y="0"/>
+                      <a:ext cx="5715000" cy="5831840"/>
+                    </a:xfrm>
+                    <a:prstGeom prst="rect">
+                      <a:avLst/>
+                    </a:prstGeom>
+                  </pic:spPr>
+                </pic:pic>
+              </a:graphicData>
+            </a:graphic>
+            <wp14:sizeRelH relativeFrom="margin">
+              <wp14:pctWidth>0</wp14:pctWidth>
+            </wp14:sizeRelH>
+          </wp:anchor>
+        </w:drawing>
       </w:r>
     </w:p>
     <w:p>
@@ -3630,827 +3687,1247 @@
           <w:szCs w:val="20"/>
         </w:rPr>
       </w:pPr>
-      <w:r>
-        <w:rPr>
-          <w:sz w:val="20"/>
-          <w:szCs w:val="20"/>
-          <w:lang w:val="en-US"/>
-        </w:rPr>
-        <mc:AlternateContent>
-          <mc:Choice Requires="wps">
-            <w:drawing>
-              <wp:anchor distT="0" distB="0" distL="114300" distR="114300" simplePos="0" relativeHeight="251629568" behindDoc="1" locked="0" layoutInCell="0" allowOverlap="1">
-                <wp:simplePos x="0" y="0"/>
-                <wp:positionH relativeFrom="column">
-                  <wp:posOffset>220980</wp:posOffset>
-                </wp:positionH>
-                <wp:positionV relativeFrom="paragraph">
-                  <wp:posOffset>187325</wp:posOffset>
-                </wp:positionV>
-                <wp:extent cx="5654040" cy="0"/>
-                <wp:effectExtent l="0" t="0" r="0" b="0"/>
-                <wp:wrapNone/>
-                <wp:docPr id="1" name="Shape 1"/>
-                <wp:cNvGraphicFramePr>
-                  <a:graphicFrameLocks xmlns:a="http://schemas.openxmlformats.org/drawingml/2006/main"/>
-                </wp:cNvGraphicFramePr>
-                <a:graphic xmlns:a="http://schemas.openxmlformats.org/drawingml/2006/main">
-                  <a:graphicData uri="http://schemas.microsoft.com/office/word/2010/wordprocessingShape">
-                    <wps:wsp>
-                      <wps:cNvCnPr>
-                        <a:cxnSpLocks/>
-                      </wps:cNvCnPr>
-                      <wps:spPr>
-                        <a:xfrm>
-                          <a:off x="0" y="0"/>
-                          <a:ext cx="5654040" cy="4763"/>
-                        </a:xfrm>
-                        <a:prstGeom prst="line">
-                          <a:avLst/>
-                        </a:prstGeom>
-                        <a:solidFill>
-                          <a:srgbClr val="FFFFFF"/>
-                        </a:solidFill>
-                        <a:ln w="12192">
-                          <a:solidFill>
-                            <a:srgbClr val="000000"/>
-                          </a:solidFill>
-                          <a:miter lim="800000"/>
-                          <a:headEnd/>
-                          <a:tailEnd/>
-                        </a:ln>
-                      </wps:spPr>
-                      <wps:bodyPr/>
-                    </wps:wsp>
-                  </a:graphicData>
-                </a:graphic>
-              </wp:anchor>
-            </w:drawing>
-          </mc:Choice>
-          <mc:Fallback>
-            <w:pict>
-              <v:line w14:anchorId="7BC7D6C5" id="Shape 1" o:spid="_x0000_s1026" style="position:absolute;z-index:-251686912;visibility:visible;mso-wrap-style:square;mso-wrap-distance-left:9pt;mso-wrap-distance-top:0;mso-wrap-distance-right:9pt;mso-wrap-distance-bottom:0;mso-position-horizontal:absolute;mso-position-horizontal-relative:text;mso-position-vertical:absolute;mso-position-vertical-relative:text" from="17.4pt,14.75pt" to="462.6pt,14.75pt" o:gfxdata="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" o:allowincell="f" filled="t" strokeweight=".96pt">
-                <v:stroke joinstyle="miter"/>
-                <o:lock v:ext="edit" shapetype="f"/>
-              </v:line>
-            </w:pict>
-          </mc:Fallback>
-        </mc:AlternateContent>
-      </w:r>
-      <w:r>
-        <w:rPr>
-          <w:sz w:val="20"/>
-          <w:szCs w:val="20"/>
-          <w:lang w:val="en-US"/>
-        </w:rPr>
-        <mc:AlternateContent>
-          <mc:Choice Requires="wps">
-            <w:drawing>
-              <wp:anchor distT="0" distB="0" distL="114300" distR="114300" simplePos="0" relativeHeight="251631616" behindDoc="1" locked="0" layoutInCell="0" allowOverlap="1">
-                <wp:simplePos x="0" y="0"/>
-                <wp:positionH relativeFrom="column">
-                  <wp:posOffset>220980</wp:posOffset>
-                </wp:positionH>
-                <wp:positionV relativeFrom="paragraph">
-                  <wp:posOffset>346075</wp:posOffset>
-                </wp:positionV>
-                <wp:extent cx="5654040" cy="0"/>
-                <wp:effectExtent l="0" t="0" r="0" b="0"/>
-                <wp:wrapNone/>
-                <wp:docPr id="2" name="Shape 2"/>
-                <wp:cNvGraphicFramePr>
-                  <a:graphicFrameLocks xmlns:a="http://schemas.openxmlformats.org/drawingml/2006/main"/>
-                </wp:cNvGraphicFramePr>
-                <a:graphic xmlns:a="http://schemas.openxmlformats.org/drawingml/2006/main">
-                  <a:graphicData uri="http://schemas.microsoft.com/office/word/2010/wordprocessingShape">
-                    <wps:wsp>
-                      <wps:cNvCnPr>
-                        <a:cxnSpLocks/>
-                      </wps:cNvCnPr>
-                      <wps:spPr>
-                        <a:xfrm>
-                          <a:off x="0" y="0"/>
-                          <a:ext cx="5654040" cy="4763"/>
-                        </a:xfrm>
-                        <a:prstGeom prst="line">
-                          <a:avLst/>
-                        </a:prstGeom>
-                        <a:solidFill>
-                          <a:srgbClr val="FFFFFF"/>
-                        </a:solidFill>
-                        <a:ln w="12192">
-                          <a:solidFill>
-                            <a:srgbClr val="000000"/>
-                          </a:solidFill>
-                          <a:miter lim="800000"/>
-                          <a:headEnd/>
-                          <a:tailEnd/>
-                        </a:ln>
-                      </wps:spPr>
-                      <wps:bodyPr/>
-                    </wps:wsp>
-                  </a:graphicData>
-                </a:graphic>
-              </wp:anchor>
-            </w:drawing>
-          </mc:Choice>
-          <mc:Fallback>
-            <w:pict>
-              <v:line w14:anchorId="3A527E15" id="Shape 2" o:spid="_x0000_s1026" style="position:absolute;z-index:-251684864;visibility:visible;mso-wrap-style:square;mso-wrap-distance-left:9pt;mso-wrap-distance-top:0;mso-wrap-distance-right:9pt;mso-wrap-distance-bottom:0;mso-position-horizontal:absolute;mso-position-horizontal-relative:text;mso-position-vertical:absolute;mso-position-vertical-relative:text" from="17.4pt,27.25pt" to="462.6pt,27.25pt" o:gfxdata="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" o:allowincell="f" filled="t" strokeweight=".96pt">
-                <v:stroke joinstyle="miter"/>
-                <o:lock v:ext="edit" shapetype="f"/>
-              </v:line>
-            </w:pict>
-          </mc:Fallback>
-        </mc:AlternateContent>
-      </w:r>
-      <w:r>
-        <w:rPr>
-          <w:sz w:val="20"/>
-          <w:szCs w:val="20"/>
-          <w:lang w:val="en-US"/>
-        </w:rPr>
-        <mc:AlternateContent>
-          <mc:Choice Requires="wps">
-            <w:drawing>
-              <wp:anchor distT="0" distB="0" distL="114300" distR="114300" simplePos="0" relativeHeight="251633664" behindDoc="1" locked="0" layoutInCell="0" allowOverlap="1">
-                <wp:simplePos x="0" y="0"/>
-                <wp:positionH relativeFrom="column">
-                  <wp:posOffset>220980</wp:posOffset>
-                </wp:positionH>
-                <wp:positionV relativeFrom="paragraph">
-                  <wp:posOffset>535305</wp:posOffset>
-                </wp:positionV>
-                <wp:extent cx="5654040" cy="0"/>
-                <wp:effectExtent l="0" t="0" r="0" b="0"/>
-                <wp:wrapNone/>
-                <wp:docPr id="3" name="Shape 3"/>
-                <wp:cNvGraphicFramePr>
-                  <a:graphicFrameLocks xmlns:a="http://schemas.openxmlformats.org/drawingml/2006/main"/>
-                </wp:cNvGraphicFramePr>
-                <a:graphic xmlns:a="http://schemas.openxmlformats.org/drawingml/2006/main">
-                  <a:graphicData uri="http://schemas.microsoft.com/office/word/2010/wordprocessingShape">
-                    <wps:wsp>
-                      <wps:cNvCnPr>
-                        <a:cxnSpLocks/>
-                      </wps:cNvCnPr>
-                      <wps:spPr>
-                        <a:xfrm>
-                          <a:off x="0" y="0"/>
-                          <a:ext cx="5654040" cy="4763"/>
-                        </a:xfrm>
-                        <a:prstGeom prst="line">
-                          <a:avLst/>
-                        </a:prstGeom>
-                        <a:solidFill>
-                          <a:srgbClr val="FFFFFF"/>
-                        </a:solidFill>
-                        <a:ln w="12191">
-                          <a:solidFill>
-                            <a:srgbClr val="000000"/>
-                          </a:solidFill>
-                          <a:miter lim="800000"/>
-                          <a:headEnd/>
-                          <a:tailEnd/>
-                        </a:ln>
-                      </wps:spPr>
-                      <wps:bodyPr/>
-                    </wps:wsp>
-                  </a:graphicData>
-                </a:graphic>
-              </wp:anchor>
-            </w:drawing>
-          </mc:Choice>
-          <mc:Fallback>
-            <w:pict>
-              <v:line w14:anchorId="70F5482D" id="Shape 3" o:spid="_x0000_s1026" style="position:absolute;z-index:-251682816;visibility:visible;mso-wrap-style:square;mso-wrap-distance-left:9pt;mso-wrap-distance-top:0;mso-wrap-distance-right:9pt;mso-wrap-distance-bottom:0;mso-position-horizontal:absolute;mso-position-horizontal-relative:text;mso-position-vertical:absolute;mso-position-vertical-relative:text" from="17.4pt,42.15pt" to="462.6pt,42.15pt" o:gfxdata="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" o:allowincell="f" filled="t" strokeweight=".33864mm">
-                <v:stroke joinstyle="miter"/>
-                <o:lock v:ext="edit" shapetype="f"/>
-              </v:line>
-            </w:pict>
-          </mc:Fallback>
-        </mc:AlternateContent>
-      </w:r>
-      <w:r>
-        <w:rPr>
-          <w:sz w:val="20"/>
-          <w:szCs w:val="20"/>
-          <w:lang w:val="en-US"/>
-        </w:rPr>
-        <mc:AlternateContent>
-          <mc:Choice Requires="wps">
-            <w:drawing>
-              <wp:anchor distT="0" distB="0" distL="114300" distR="114300" simplePos="0" relativeHeight="251635712" behindDoc="1" locked="0" layoutInCell="0" allowOverlap="1">
-                <wp:simplePos x="0" y="0"/>
-                <wp:positionH relativeFrom="column">
-                  <wp:posOffset>220980</wp:posOffset>
-                </wp:positionH>
-                <wp:positionV relativeFrom="paragraph">
-                  <wp:posOffset>722630</wp:posOffset>
-                </wp:positionV>
-                <wp:extent cx="5654040" cy="0"/>
-                <wp:effectExtent l="0" t="0" r="0" b="0"/>
-                <wp:wrapNone/>
-                <wp:docPr id="4" name="Shape 4"/>
-                <wp:cNvGraphicFramePr>
-                  <a:graphicFrameLocks xmlns:a="http://schemas.openxmlformats.org/drawingml/2006/main"/>
-                </wp:cNvGraphicFramePr>
-                <a:graphic xmlns:a="http://schemas.openxmlformats.org/drawingml/2006/main">
-                  <a:graphicData uri="http://schemas.microsoft.com/office/word/2010/wordprocessingShape">
-                    <wps:wsp>
-                      <wps:cNvCnPr>
-                        <a:cxnSpLocks/>
-                      </wps:cNvCnPr>
-                      <wps:spPr>
-                        <a:xfrm>
-                          <a:off x="0" y="0"/>
-                          <a:ext cx="5654040" cy="4763"/>
-                        </a:xfrm>
-                        <a:prstGeom prst="line">
-                          <a:avLst/>
-                        </a:prstGeom>
-                        <a:solidFill>
-                          <a:srgbClr val="FFFFFF"/>
-                        </a:solidFill>
-                        <a:ln w="12192">
-                          <a:solidFill>
-                            <a:srgbClr val="000000"/>
-                          </a:solidFill>
-                          <a:miter lim="800000"/>
-                          <a:headEnd/>
-                          <a:tailEnd/>
-                        </a:ln>
-                      </wps:spPr>
-                      <wps:bodyPr/>
-                    </wps:wsp>
-                  </a:graphicData>
-                </a:graphic>
-              </wp:anchor>
-            </w:drawing>
-          </mc:Choice>
-          <mc:Fallback>
-            <w:pict>
-              <v:line w14:anchorId="7E6B6AF9" id="Shape 4" o:spid="_x0000_s1026" style="position:absolute;z-index:-251680768;visibility:visible;mso-wrap-style:square;mso-wrap-distance-left:9pt;mso-wrap-distance-top:0;mso-wrap-distance-right:9pt;mso-wrap-distance-bottom:0;mso-position-horizontal:absolute;mso-position-horizontal-relative:text;mso-position-vertical:absolute;mso-position-vertical-relative:text" from="17.4pt,56.9pt" to="462.6pt,56.9pt" o:gfxdata="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" o:allowincell="f" filled="t" strokeweight=".96pt">
-                <v:stroke joinstyle="miter"/>
-                <o:lock v:ext="edit" shapetype="f"/>
-              </v:line>
-            </w:pict>
-          </mc:Fallback>
-        </mc:AlternateContent>
-      </w:r>
-      <w:r>
-        <w:rPr>
-          <w:sz w:val="20"/>
-          <w:szCs w:val="20"/>
-          <w:lang w:val="en-US"/>
-        </w:rPr>
-        <mc:AlternateContent>
-          <mc:Choice Requires="wps">
-            <w:drawing>
-              <wp:anchor distT="0" distB="0" distL="114300" distR="114300" simplePos="0" relativeHeight="251637760" behindDoc="1" locked="0" layoutInCell="0" allowOverlap="1">
-                <wp:simplePos x="0" y="0"/>
-                <wp:positionH relativeFrom="column">
-                  <wp:posOffset>220980</wp:posOffset>
-                </wp:positionH>
-                <wp:positionV relativeFrom="paragraph">
-                  <wp:posOffset>909955</wp:posOffset>
-                </wp:positionV>
-                <wp:extent cx="5654040" cy="0"/>
-                <wp:effectExtent l="0" t="0" r="0" b="0"/>
-                <wp:wrapNone/>
-                <wp:docPr id="5" name="Shape 5"/>
-                <wp:cNvGraphicFramePr>
-                  <a:graphicFrameLocks xmlns:a="http://schemas.openxmlformats.org/drawingml/2006/main"/>
-                </wp:cNvGraphicFramePr>
-                <a:graphic xmlns:a="http://schemas.openxmlformats.org/drawingml/2006/main">
-                  <a:graphicData uri="http://schemas.microsoft.com/office/word/2010/wordprocessingShape">
-                    <wps:wsp>
-                      <wps:cNvCnPr>
-                        <a:cxnSpLocks/>
-                      </wps:cNvCnPr>
-                      <wps:spPr>
-                        <a:xfrm>
-                          <a:off x="0" y="0"/>
-                          <a:ext cx="5654040" cy="4763"/>
-                        </a:xfrm>
-                        <a:prstGeom prst="line">
-                          <a:avLst/>
-                        </a:prstGeom>
-                        <a:solidFill>
-                          <a:srgbClr val="FFFFFF"/>
-                        </a:solidFill>
-                        <a:ln w="12192">
-                          <a:solidFill>
-                            <a:srgbClr val="000000"/>
-                          </a:solidFill>
-                          <a:miter lim="800000"/>
-                          <a:headEnd/>
-                          <a:tailEnd/>
-                        </a:ln>
-                      </wps:spPr>
-                      <wps:bodyPr/>
-                    </wps:wsp>
-                  </a:graphicData>
-                </a:graphic>
-              </wp:anchor>
-            </w:drawing>
-          </mc:Choice>
-          <mc:Fallback>
-            <w:pict>
-              <v:line w14:anchorId="572F6790" id="Shape 5" o:spid="_x0000_s1026" style="position:absolute;z-index:-251678720;visibility:visible;mso-wrap-style:square;mso-wrap-distance-left:9pt;mso-wrap-distance-top:0;mso-wrap-distance-right:9pt;mso-wrap-distance-bottom:0;mso-position-horizontal:absolute;mso-position-horizontal-relative:text;mso-position-vertical:absolute;mso-position-vertical-relative:text" from="17.4pt,71.65pt" to="462.6pt,71.65pt" o:gfxdata="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" o:allowincell="f" filled="t" strokeweight=".96pt">
-                <v:stroke joinstyle="miter"/>
-                <o:lock v:ext="edit" shapetype="f"/>
-              </v:line>
-            </w:pict>
-          </mc:Fallback>
-        </mc:AlternateContent>
-      </w:r>
-      <w:r>
-        <w:rPr>
-          <w:sz w:val="20"/>
-          <w:szCs w:val="20"/>
-          <w:lang w:val="en-US"/>
-        </w:rPr>
-        <mc:AlternateContent>
-          <mc:Choice Requires="wps">
-            <w:drawing>
-              <wp:anchor distT="0" distB="0" distL="114300" distR="114300" simplePos="0" relativeHeight="251639808" behindDoc="1" locked="0" layoutInCell="0" allowOverlap="1">
-                <wp:simplePos x="0" y="0"/>
-                <wp:positionH relativeFrom="column">
-                  <wp:posOffset>220980</wp:posOffset>
-                </wp:positionH>
-                <wp:positionV relativeFrom="paragraph">
-                  <wp:posOffset>1099185</wp:posOffset>
-                </wp:positionV>
-                <wp:extent cx="5654040" cy="0"/>
-                <wp:effectExtent l="0" t="0" r="0" b="0"/>
-                <wp:wrapNone/>
-                <wp:docPr id="6" name="Shape 6"/>
-                <wp:cNvGraphicFramePr>
-                  <a:graphicFrameLocks xmlns:a="http://schemas.openxmlformats.org/drawingml/2006/main"/>
-                </wp:cNvGraphicFramePr>
-                <a:graphic xmlns:a="http://schemas.openxmlformats.org/drawingml/2006/main">
-                  <a:graphicData uri="http://schemas.microsoft.com/office/word/2010/wordprocessingShape">
-                    <wps:wsp>
-                      <wps:cNvCnPr>
-                        <a:cxnSpLocks/>
-                      </wps:cNvCnPr>
-                      <wps:spPr>
-                        <a:xfrm>
-                          <a:off x="0" y="0"/>
-                          <a:ext cx="5654040" cy="4763"/>
-                        </a:xfrm>
-                        <a:prstGeom prst="line">
-                          <a:avLst/>
-                        </a:prstGeom>
-                        <a:solidFill>
-                          <a:srgbClr val="FFFFFF"/>
-                        </a:solidFill>
-                        <a:ln w="12191">
-                          <a:solidFill>
-                            <a:srgbClr val="000000"/>
-                          </a:solidFill>
-                          <a:miter lim="800000"/>
-                          <a:headEnd/>
-                          <a:tailEnd/>
-                        </a:ln>
-                      </wps:spPr>
-                      <wps:bodyPr/>
-                    </wps:wsp>
-                  </a:graphicData>
-                </a:graphic>
-              </wp:anchor>
-            </w:drawing>
-          </mc:Choice>
-          <mc:Fallback>
-            <w:pict>
-              <v:line w14:anchorId="34ACFF30" id="Shape 6" o:spid="_x0000_s1026" style="position:absolute;z-index:-251676672;visibility:visible;mso-wrap-style:square;mso-wrap-distance-left:9pt;mso-wrap-distance-top:0;mso-wrap-distance-right:9pt;mso-wrap-distance-bottom:0;mso-position-horizontal:absolute;mso-position-horizontal-relative:text;mso-position-vertical:absolute;mso-position-vertical-relative:text" from="17.4pt,86.55pt" to="462.6pt,86.55pt" o:gfxdata="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" o:allowincell="f" filled="t" strokeweight=".33864mm">
-                <v:stroke joinstyle="miter"/>
-                <o:lock v:ext="edit" shapetype="f"/>
-              </v:line>
-            </w:pict>
-          </mc:Fallback>
-        </mc:AlternateContent>
-      </w:r>
-      <w:r>
-        <w:rPr>
-          <w:sz w:val="20"/>
-          <w:szCs w:val="20"/>
-          <w:lang w:val="en-US"/>
-        </w:rPr>
-        <mc:AlternateContent>
-          <mc:Choice Requires="wps">
-            <w:drawing>
-              <wp:anchor distT="0" distB="0" distL="114300" distR="114300" simplePos="0" relativeHeight="251641856" behindDoc="1" locked="0" layoutInCell="0" allowOverlap="1">
-                <wp:simplePos x="0" y="0"/>
-                <wp:positionH relativeFrom="column">
-                  <wp:posOffset>227330</wp:posOffset>
-                </wp:positionH>
-                <wp:positionV relativeFrom="paragraph">
-                  <wp:posOffset>180975</wp:posOffset>
-                </wp:positionV>
-                <wp:extent cx="0" cy="1111885"/>
-                <wp:effectExtent l="0" t="0" r="0" b="0"/>
-                <wp:wrapNone/>
-                <wp:docPr id="7" name="Shape 7"/>
-                <wp:cNvGraphicFramePr>
-                  <a:graphicFrameLocks xmlns:a="http://schemas.openxmlformats.org/drawingml/2006/main"/>
-                </wp:cNvGraphicFramePr>
-                <a:graphic xmlns:a="http://schemas.openxmlformats.org/drawingml/2006/main">
-                  <a:graphicData uri="http://schemas.microsoft.com/office/word/2010/wordprocessingShape">
-                    <wps:wsp>
-                      <wps:cNvCnPr>
-                        <a:cxnSpLocks/>
-                      </wps:cNvCnPr>
-                      <wps:spPr>
-                        <a:xfrm>
-                          <a:off x="0" y="0"/>
-                          <a:ext cx="4763" cy="1111885"/>
-                        </a:xfrm>
-                        <a:prstGeom prst="line">
-                          <a:avLst/>
-                        </a:prstGeom>
-                        <a:solidFill>
-                          <a:srgbClr val="FFFFFF"/>
-                        </a:solidFill>
-                        <a:ln w="12191">
-                          <a:solidFill>
-                            <a:srgbClr val="000000"/>
-                          </a:solidFill>
-                          <a:miter lim="800000"/>
-                          <a:headEnd/>
-                          <a:tailEnd/>
-                        </a:ln>
-                      </wps:spPr>
-                      <wps:bodyPr/>
-                    </wps:wsp>
-                  </a:graphicData>
-                </a:graphic>
-              </wp:anchor>
-            </w:drawing>
-          </mc:Choice>
-          <mc:Fallback>
-            <w:pict>
-              <v:line w14:anchorId="4442BE85" id="Shape 7" o:spid="_x0000_s1026" style="position:absolute;z-index:-251674624;visibility:visible;mso-wrap-style:square;mso-wrap-distance-left:9pt;mso-wrap-distance-top:0;mso-wrap-distance-right:9pt;mso-wrap-distance-bottom:0;mso-position-horizontal:absolute;mso-position-horizontal-relative:text;mso-position-vertical:absolute;mso-position-vertical-relative:text" from="17.9pt,14.25pt" to="17.9pt,101.8pt" o:gfxdata="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" o:allowincell="f" filled="t" strokeweight=".33864mm">
-                <v:stroke joinstyle="miter"/>
-                <o:lock v:ext="edit" shapetype="f"/>
-              </v:line>
-            </w:pict>
-          </mc:Fallback>
-        </mc:AlternateContent>
-      </w:r>
-      <w:r>
-        <w:rPr>
-          <w:sz w:val="20"/>
-          <w:szCs w:val="20"/>
-          <w:lang w:val="en-US"/>
-        </w:rPr>
-        <mc:AlternateContent>
-          <mc:Choice Requires="wps">
-            <w:drawing>
-              <wp:anchor distT="0" distB="0" distL="114300" distR="114300" simplePos="0" relativeHeight="251643904" behindDoc="1" locked="0" layoutInCell="0" allowOverlap="1">
-                <wp:simplePos x="0" y="0"/>
-                <wp:positionH relativeFrom="column">
-                  <wp:posOffset>816610</wp:posOffset>
-                </wp:positionH>
-                <wp:positionV relativeFrom="paragraph">
-                  <wp:posOffset>180975</wp:posOffset>
-                </wp:positionV>
-                <wp:extent cx="0" cy="1111885"/>
-                <wp:effectExtent l="0" t="0" r="0" b="0"/>
-                <wp:wrapNone/>
-                <wp:docPr id="8" name="Shape 8"/>
-                <wp:cNvGraphicFramePr>
-                  <a:graphicFrameLocks xmlns:a="http://schemas.openxmlformats.org/drawingml/2006/main"/>
-                </wp:cNvGraphicFramePr>
-                <a:graphic xmlns:a="http://schemas.openxmlformats.org/drawingml/2006/main">
-                  <a:graphicData uri="http://schemas.microsoft.com/office/word/2010/wordprocessingShape">
-                    <wps:wsp>
-                      <wps:cNvCnPr>
-                        <a:cxnSpLocks/>
-                      </wps:cNvCnPr>
-                      <wps:spPr>
-                        <a:xfrm>
-                          <a:off x="0" y="0"/>
-                          <a:ext cx="4763" cy="1111885"/>
-                        </a:xfrm>
-                        <a:prstGeom prst="line">
-                          <a:avLst/>
-                        </a:prstGeom>
-                        <a:solidFill>
-                          <a:srgbClr val="FFFFFF"/>
-                        </a:solidFill>
-                        <a:ln w="12192">
-                          <a:solidFill>
-                            <a:srgbClr val="000000"/>
-                          </a:solidFill>
-                          <a:miter lim="800000"/>
-                          <a:headEnd/>
-                          <a:tailEnd/>
-                        </a:ln>
-                      </wps:spPr>
-                      <wps:bodyPr/>
-                    </wps:wsp>
-                  </a:graphicData>
-                </a:graphic>
-              </wp:anchor>
-            </w:drawing>
-          </mc:Choice>
-          <mc:Fallback>
-            <w:pict>
-              <v:line w14:anchorId="6339D3D1" id="Shape 8" o:spid="_x0000_s1026" style="position:absolute;z-index:-251672576;visibility:visible;mso-wrap-style:square;mso-wrap-distance-left:9pt;mso-wrap-distance-top:0;mso-wrap-distance-right:9pt;mso-wrap-distance-bottom:0;mso-position-horizontal:absolute;mso-position-horizontal-relative:text;mso-position-vertical:absolute;mso-position-vertical-relative:text" from="64.3pt,14.25pt" to="64.3pt,101.8pt" o:gfxdata="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" o:allowincell="f" filled="t" strokeweight=".96pt">
-                <v:stroke joinstyle="miter"/>
-                <o:lock v:ext="edit" shapetype="f"/>
-              </v:line>
-            </w:pict>
-          </mc:Fallback>
-        </mc:AlternateContent>
-      </w:r>
-      <w:r>
-        <w:rPr>
-          <w:sz w:val="20"/>
-          <w:szCs w:val="20"/>
-          <w:lang w:val="en-US"/>
-        </w:rPr>
-        <mc:AlternateContent>
-          <mc:Choice Requires="wps">
-            <w:drawing>
-              <wp:anchor distT="0" distB="0" distL="114300" distR="114300" simplePos="0" relativeHeight="251645952" behindDoc="1" locked="0" layoutInCell="0" allowOverlap="1">
-                <wp:simplePos x="0" y="0"/>
-                <wp:positionH relativeFrom="column">
-                  <wp:posOffset>5868670</wp:posOffset>
-                </wp:positionH>
-                <wp:positionV relativeFrom="paragraph">
-                  <wp:posOffset>180975</wp:posOffset>
-                </wp:positionV>
-                <wp:extent cx="0" cy="1111885"/>
-                <wp:effectExtent l="0" t="0" r="0" b="0"/>
-                <wp:wrapNone/>
-                <wp:docPr id="9" name="Shape 9"/>
-                <wp:cNvGraphicFramePr>
-                  <a:graphicFrameLocks xmlns:a="http://schemas.openxmlformats.org/drawingml/2006/main"/>
-                </wp:cNvGraphicFramePr>
-                <a:graphic xmlns:a="http://schemas.openxmlformats.org/drawingml/2006/main">
-                  <a:graphicData uri="http://schemas.microsoft.com/office/word/2010/wordprocessingShape">
-                    <wps:wsp>
-                      <wps:cNvCnPr>
-                        <a:cxnSpLocks/>
-                      </wps:cNvCnPr>
-                      <wps:spPr>
-                        <a:xfrm>
-                          <a:off x="0" y="0"/>
-                          <a:ext cx="4763" cy="1111885"/>
-                        </a:xfrm>
-                        <a:prstGeom prst="line">
-                          <a:avLst/>
-                        </a:prstGeom>
-                        <a:solidFill>
-                          <a:srgbClr val="FFFFFF"/>
-                        </a:solidFill>
-                        <a:ln w="12191">
-                          <a:solidFill>
-                            <a:srgbClr val="000000"/>
-                          </a:solidFill>
-                          <a:miter lim="800000"/>
-                          <a:headEnd/>
-                          <a:tailEnd/>
-                        </a:ln>
-                      </wps:spPr>
-                      <wps:bodyPr/>
-                    </wps:wsp>
-                  </a:graphicData>
-                </a:graphic>
-              </wp:anchor>
-            </w:drawing>
-          </mc:Choice>
-          <mc:Fallback>
-            <w:pict>
-              <v:line w14:anchorId="45DFC28C" id="Shape 9" o:spid="_x0000_s1026" style="position:absolute;z-index:-251670528;visibility:visible;mso-wrap-style:square;mso-wrap-distance-left:9pt;mso-wrap-distance-top:0;mso-wrap-distance-right:9pt;mso-wrap-distance-bottom:0;mso-position-horizontal:absolute;mso-position-horizontal-relative:text;mso-position-vertical:absolute;mso-position-vertical-relative:text" from="462.1pt,14.25pt" to="462.1pt,101.8pt" o:gfxdata="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" o:allowincell="f" filled="t" strokeweight=".33864mm">
-                <v:stroke joinstyle="miter"/>
-                <o:lock v:ext="edit" shapetype="f"/>
-              </v:line>
-            </w:pict>
-          </mc:Fallback>
-        </mc:AlternateContent>
-      </w:r>
-    </w:p>
-    <w:p>
-      <w:pPr>
-        <w:spacing w:line="278" w:lineRule="exact"/>
-        <w:rPr>
-          <w:sz w:val="20"/>
-          <w:szCs w:val="20"/>
-        </w:rPr>
-      </w:pPr>
-    </w:p>
-    <w:p>
-      <w:pPr>
-        <w:tabs>
-          <w:tab w:val="left" w:pos="1380"/>
-        </w:tabs>
-        <w:ind w:left="460"/>
-        <w:rPr>
-          <w:sz w:val="20"/>
-          <w:szCs w:val="20"/>
-        </w:rPr>
-      </w:pPr>
-      <w:r>
-        <w:rPr>
-          <w:rFonts w:ascii="Arial" w:eastAsia="Arial" w:hAnsi="Arial" w:cs="Arial"/>
-          <w:b/>
-          <w:bCs/>
-          <w:sz w:val="20"/>
-          <w:szCs w:val="20"/>
-        </w:rPr>
-        <w:t>Oznaka</w:t>
-      </w:r>
-      <w:r>
-        <w:rPr>
-          <w:rFonts w:ascii="Arial" w:eastAsia="Arial" w:hAnsi="Arial" w:cs="Arial"/>
-          <w:b/>
-          <w:bCs/>
-          <w:sz w:val="20"/>
-          <w:szCs w:val="20"/>
-        </w:rPr>
-        <w:tab/>
-        <w:t>Zahtjev</w:t>
-      </w:r>
-    </w:p>
-    <w:p>
-      <w:pPr>
-        <w:spacing w:line="20" w:lineRule="exact"/>
-        <w:rPr>
-          <w:sz w:val="20"/>
-          <w:szCs w:val="20"/>
-        </w:rPr>
-      </w:pPr>
-      <w:r>
-        <w:rPr>
-          <w:sz w:val="20"/>
-          <w:szCs w:val="20"/>
-          <w:lang w:val="en-US"/>
-        </w:rPr>
-        <mc:AlternateContent>
-          <mc:Choice Requires="wps">
-            <w:drawing>
-              <wp:anchor distT="0" distB="0" distL="114300" distR="114300" simplePos="0" relativeHeight="251648000" behindDoc="1" locked="0" layoutInCell="0" allowOverlap="1">
-                <wp:simplePos x="0" y="0"/>
-                <wp:positionH relativeFrom="column">
-                  <wp:posOffset>220980</wp:posOffset>
-                </wp:positionH>
-                <wp:positionV relativeFrom="paragraph">
-                  <wp:posOffset>951230</wp:posOffset>
-                </wp:positionV>
-                <wp:extent cx="5654040" cy="0"/>
-                <wp:effectExtent l="0" t="0" r="0" b="0"/>
-                <wp:wrapNone/>
-                <wp:docPr id="10" name="Shape 10"/>
-                <wp:cNvGraphicFramePr>
-                  <a:graphicFrameLocks xmlns:a="http://schemas.openxmlformats.org/drawingml/2006/main"/>
-                </wp:cNvGraphicFramePr>
-                <a:graphic xmlns:a="http://schemas.openxmlformats.org/drawingml/2006/main">
-                  <a:graphicData uri="http://schemas.microsoft.com/office/word/2010/wordprocessingShape">
-                    <wps:wsp>
-                      <wps:cNvCnPr>
-                        <a:cxnSpLocks/>
-                      </wps:cNvCnPr>
-                      <wps:spPr>
-                        <a:xfrm>
-                          <a:off x="0" y="0"/>
-                          <a:ext cx="5654040" cy="4763"/>
-                        </a:xfrm>
-                        <a:prstGeom prst="line">
-                          <a:avLst/>
-                        </a:prstGeom>
-                        <a:solidFill>
-                          <a:srgbClr val="FFFFFF"/>
-                        </a:solidFill>
-                        <a:ln w="12191">
-                          <a:solidFill>
-                            <a:srgbClr val="000000"/>
-                          </a:solidFill>
-                          <a:miter lim="800000"/>
-                          <a:headEnd/>
-                          <a:tailEnd/>
-                        </a:ln>
-                      </wps:spPr>
-                      <wps:bodyPr/>
-                    </wps:wsp>
-                  </a:graphicData>
-                </a:graphic>
-              </wp:anchor>
-            </w:drawing>
-          </mc:Choice>
-          <mc:Fallback>
-            <w:pict>
-              <v:line w14:anchorId="18E108E0" id="Shape 10" o:spid="_x0000_s1026" style="position:absolute;z-index:-251668480;visibility:visible;mso-wrap-style:square;mso-wrap-distance-left:9pt;mso-wrap-distance-top:0;mso-wrap-distance-right:9pt;mso-wrap-distance-bottom:0;mso-position-horizontal:absolute;mso-position-horizontal-relative:text;mso-position-vertical:absolute;mso-position-vertical-relative:text" from="17.4pt,74.9pt" to="462.6pt,74.9pt" o:gfxdata="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" o:allowincell="f" filled="t" strokeweight=".33864mm">
-                <v:stroke joinstyle="miter"/>
-                <o:lock v:ext="edit" shapetype="f"/>
-              </v:line>
-            </w:pict>
-          </mc:Fallback>
-        </mc:AlternateContent>
-      </w:r>
-    </w:p>
-    <w:p>
-      <w:pPr>
-        <w:spacing w:line="200" w:lineRule="exact"/>
-        <w:rPr>
-          <w:sz w:val="20"/>
-          <w:szCs w:val="20"/>
-        </w:rPr>
-      </w:pPr>
-    </w:p>
-    <w:p>
-      <w:pPr>
-        <w:spacing w:line="200" w:lineRule="exact"/>
-        <w:rPr>
-          <w:sz w:val="20"/>
-          <w:szCs w:val="20"/>
-        </w:rPr>
-      </w:pPr>
-    </w:p>
-    <w:p>
-      <w:pPr>
-        <w:spacing w:line="200" w:lineRule="exact"/>
-        <w:rPr>
-          <w:sz w:val="20"/>
-          <w:szCs w:val="20"/>
-        </w:rPr>
-      </w:pPr>
-    </w:p>
-    <w:p>
-      <w:pPr>
-        <w:spacing w:line="200" w:lineRule="exact"/>
-        <w:rPr>
-          <w:sz w:val="20"/>
-          <w:szCs w:val="20"/>
-        </w:rPr>
-      </w:pPr>
-    </w:p>
-    <w:p>
-      <w:pPr>
-        <w:spacing w:line="200" w:lineRule="exact"/>
-        <w:rPr>
-          <w:sz w:val="20"/>
-          <w:szCs w:val="20"/>
-        </w:rPr>
-      </w:pPr>
-    </w:p>
-    <w:p>
-      <w:pPr>
-        <w:spacing w:line="200" w:lineRule="exact"/>
-        <w:rPr>
-          <w:sz w:val="20"/>
-          <w:szCs w:val="20"/>
-        </w:rPr>
-      </w:pPr>
-    </w:p>
-    <w:p>
-      <w:pPr>
-        <w:spacing w:line="200" w:lineRule="exact"/>
-        <w:rPr>
-          <w:sz w:val="20"/>
-          <w:szCs w:val="20"/>
-        </w:rPr>
-      </w:pPr>
-    </w:p>
-    <w:p>
-      <w:pPr>
-        <w:spacing w:line="200" w:lineRule="exact"/>
-        <w:rPr>
-          <w:sz w:val="20"/>
-          <w:szCs w:val="20"/>
-        </w:rPr>
-      </w:pPr>
-    </w:p>
-    <w:p>
-      <w:pPr>
-        <w:spacing w:line="200" w:lineRule="exact"/>
-        <w:rPr>
-          <w:sz w:val="20"/>
-          <w:szCs w:val="20"/>
-        </w:rPr>
-      </w:pPr>
-    </w:p>
-    <w:p>
-      <w:pPr>
-        <w:spacing w:line="200" w:lineRule="exact"/>
-        <w:rPr>
-          <w:sz w:val="20"/>
-          <w:szCs w:val="20"/>
-        </w:rPr>
-      </w:pPr>
-    </w:p>
-    <w:p>
-      <w:pPr>
-        <w:spacing w:line="230" w:lineRule="exact"/>
-        <w:rPr>
-          <w:sz w:val="20"/>
-          <w:szCs w:val="20"/>
-        </w:rPr>
-      </w:pPr>
-    </w:p>
+    </w:p>
+    <w:tbl>
+      <w:tblPr>
+        <w:tblStyle w:val="TableGrid"/>
+        <w:tblW w:w="0" w:type="auto"/>
+        <w:tblInd w:w="534" w:type="dxa"/>
+        <w:tblLook w:val="04A0" w:firstRow="1" w:lastRow="0" w:firstColumn="1" w:lastColumn="0" w:noHBand="0" w:noVBand="1"/>
+      </w:tblPr>
+      <w:tblGrid>
+        <w:gridCol w:w="1017"/>
+        <w:gridCol w:w="7691"/>
+      </w:tblGrid>
+      <w:tr>
+        <w:tc>
+          <w:tcPr>
+            <w:tcW w:w="425" w:type="dxa"/>
+          </w:tcPr>
+          <w:p>
+            <w:pPr>
+              <w:pStyle w:val="Heading2"/>
+              <w:jc w:val="center"/>
+              <w:rPr>
+                <w:rFonts w:ascii="Times New Roman" w:eastAsia="Arial" w:hAnsi="Times New Roman" w:cs="Times New Roman"/>
+                <w:b/>
+                <w:color w:val="000000" w:themeColor="text1"/>
+                <w:sz w:val="24"/>
+                <w:szCs w:val="24"/>
+                <w14:shadow w14:blurRad="38100" w14:dist="19050" w14:dir="2700000" w14:sx="100000" w14:sy="100000" w14:kx="0" w14:ky="0" w14:algn="tl">
+                  <w14:schemeClr w14:val="dk1">
+                    <w14:alpha w14:val="60000"/>
+                  </w14:schemeClr>
+                </w14:shadow>
+                <w14:textOutline w14:w="0" w14:cap="flat" w14:cmpd="sng" w14:algn="ctr">
+                  <w14:noFill/>
+                  <w14:prstDash w14:val="solid"/>
+                  <w14:round/>
+                </w14:textOutline>
+              </w:rPr>
+            </w:pPr>
+            <w:bookmarkStart w:id="12" w:name="_Toc59133327"/>
+            <w:r>
+              <w:rPr>
+                <w:rFonts w:ascii="Times New Roman" w:eastAsia="Arial" w:hAnsi="Times New Roman" w:cs="Times New Roman"/>
+                <w:b/>
+                <w:color w:val="000000" w:themeColor="text1"/>
+                <w:sz w:val="24"/>
+                <w:szCs w:val="24"/>
+                <w14:shadow w14:blurRad="38100" w14:dist="19050" w14:dir="2700000" w14:sx="100000" w14:sy="100000" w14:kx="0" w14:ky="0" w14:algn="tl">
+                  <w14:schemeClr w14:val="dk1">
+                    <w14:alpha w14:val="60000"/>
+                  </w14:schemeClr>
+                </w14:shadow>
+                <w14:textOutline w14:w="0" w14:cap="flat" w14:cmpd="sng" w14:algn="ctr">
+                  <w14:noFill/>
+                  <w14:prstDash w14:val="solid"/>
+                  <w14:round/>
+                </w14:textOutline>
+              </w:rPr>
+              <w:lastRenderedPageBreak/>
+              <w:t>Oznaka</w:t>
+            </w:r>
+          </w:p>
+        </w:tc>
+        <w:tc>
+          <w:tcPr>
+            <w:tcW w:w="8277" w:type="dxa"/>
+          </w:tcPr>
+          <w:p>
+            <w:pPr>
+              <w:pStyle w:val="Heading2"/>
+              <w:jc w:val="center"/>
+              <w:rPr>
+                <w:rFonts w:ascii="Times New Roman" w:eastAsia="Arial" w:hAnsi="Times New Roman" w:cs="Times New Roman"/>
+                <w:b/>
+                <w:color w:val="000000" w:themeColor="text1"/>
+                <w:sz w:val="24"/>
+                <w:szCs w:val="24"/>
+                <w14:shadow w14:blurRad="38100" w14:dist="19050" w14:dir="2700000" w14:sx="100000" w14:sy="100000" w14:kx="0" w14:ky="0" w14:algn="tl">
+                  <w14:schemeClr w14:val="dk1">
+                    <w14:alpha w14:val="60000"/>
+                  </w14:schemeClr>
+                </w14:shadow>
+                <w14:textOutline w14:w="0" w14:cap="flat" w14:cmpd="sng" w14:algn="ctr">
+                  <w14:noFill/>
+                  <w14:prstDash w14:val="solid"/>
+                  <w14:round/>
+                </w14:textOutline>
+              </w:rPr>
+            </w:pPr>
+            <w:r>
+              <w:rPr>
+                <w:rFonts w:ascii="Times New Roman" w:eastAsia="Arial" w:hAnsi="Times New Roman" w:cs="Times New Roman"/>
+                <w:b/>
+                <w:color w:val="000000" w:themeColor="text1"/>
+                <w:sz w:val="24"/>
+                <w:szCs w:val="24"/>
+                <w14:shadow w14:blurRad="38100" w14:dist="19050" w14:dir="2700000" w14:sx="100000" w14:sy="100000" w14:kx="0" w14:ky="0" w14:algn="tl">
+                  <w14:schemeClr w14:val="dk1">
+                    <w14:alpha w14:val="60000"/>
+                  </w14:schemeClr>
+                </w14:shadow>
+                <w14:textOutline w14:w="0" w14:cap="flat" w14:cmpd="sng" w14:algn="ctr">
+                  <w14:noFill/>
+                  <w14:prstDash w14:val="solid"/>
+                  <w14:round/>
+                </w14:textOutline>
+              </w:rPr>
+              <w:t>Zahtjev</w:t>
+            </w:r>
+          </w:p>
+        </w:tc>
+      </w:tr>
+      <w:tr>
+        <w:tc>
+          <w:tcPr>
+            <w:tcW w:w="425" w:type="dxa"/>
+          </w:tcPr>
+          <w:p>
+            <w:pPr>
+              <w:pStyle w:val="Heading2"/>
+              <w:jc w:val="center"/>
+              <w:rPr>
+                <w:rFonts w:ascii="Times New Roman" w:eastAsia="Arial" w:hAnsi="Times New Roman" w:cs="Times New Roman"/>
+                <w:color w:val="000000" w:themeColor="text1"/>
+                <w:sz w:val="24"/>
+                <w:szCs w:val="24"/>
+                <w14:shadow w14:blurRad="38100" w14:dist="19050" w14:dir="2700000" w14:sx="100000" w14:sy="100000" w14:kx="0" w14:ky="0" w14:algn="tl">
+                  <w14:schemeClr w14:val="dk1">
+                    <w14:alpha w14:val="60000"/>
+                  </w14:schemeClr>
+                </w14:shadow>
+                <w14:textOutline w14:w="0" w14:cap="flat" w14:cmpd="sng" w14:algn="ctr">
+                  <w14:noFill/>
+                  <w14:prstDash w14:val="solid"/>
+                  <w14:round/>
+                </w14:textOutline>
+              </w:rPr>
+            </w:pPr>
+            <w:r>
+              <w:rPr>
+                <w:rFonts w:ascii="Times New Roman" w:eastAsia="Arial" w:hAnsi="Times New Roman" w:cs="Times New Roman"/>
+                <w:color w:val="000000" w:themeColor="text1"/>
+                <w:sz w:val="24"/>
+                <w:szCs w:val="24"/>
+                <w14:shadow w14:blurRad="38100" w14:dist="19050" w14:dir="2700000" w14:sx="100000" w14:sy="100000" w14:kx="0" w14:ky="0" w14:algn="tl">
+                  <w14:schemeClr w14:val="dk1">
+                    <w14:alpha w14:val="60000"/>
+                  </w14:schemeClr>
+                </w14:shadow>
+                <w14:textOutline w14:w="0" w14:cap="flat" w14:cmpd="sng" w14:algn="ctr">
+                  <w14:noFill/>
+                  <w14:prstDash w14:val="solid"/>
+                  <w14:round/>
+                </w14:textOutline>
+              </w:rPr>
+              <w:t>Z1</w:t>
+            </w:r>
+          </w:p>
+        </w:tc>
+        <w:tc>
+          <w:tcPr>
+            <w:tcW w:w="8277" w:type="dxa"/>
+          </w:tcPr>
+          <w:p>
+            <w:pPr>
+              <w:pStyle w:val="Heading2"/>
+              <w:jc w:val="center"/>
+              <w:rPr>
+                <w:rFonts w:ascii="Times New Roman" w:eastAsia="Arial" w:hAnsi="Times New Roman" w:cs="Times New Roman"/>
+                <w:color w:val="000000" w:themeColor="text1"/>
+                <w:sz w:val="24"/>
+                <w:szCs w:val="24"/>
+                <w14:shadow w14:blurRad="38100" w14:dist="19050" w14:dir="2700000" w14:sx="100000" w14:sy="100000" w14:kx="0" w14:ky="0" w14:algn="tl">
+                  <w14:schemeClr w14:val="dk1">
+                    <w14:alpha w14:val="60000"/>
+                  </w14:schemeClr>
+                </w14:shadow>
+                <w14:textOutline w14:w="0" w14:cap="flat" w14:cmpd="sng" w14:algn="ctr">
+                  <w14:noFill/>
+                  <w14:prstDash w14:val="solid"/>
+                  <w14:round/>
+                </w14:textOutline>
+              </w:rPr>
+            </w:pPr>
+            <w:r>
+              <w:rPr>
+                <w:rFonts w:ascii="Times New Roman" w:eastAsia="Arial" w:hAnsi="Times New Roman" w:cs="Times New Roman"/>
+                <w:color w:val="000000" w:themeColor="text1"/>
+                <w:sz w:val="24"/>
+                <w:szCs w:val="24"/>
+                <w14:shadow w14:blurRad="38100" w14:dist="19050" w14:dir="2700000" w14:sx="100000" w14:sy="100000" w14:kx="0" w14:ky="0" w14:algn="tl">
+                  <w14:schemeClr w14:val="dk1">
+                    <w14:alpha w14:val="60000"/>
+                  </w14:schemeClr>
+                </w14:shadow>
+                <w14:textOutline w14:w="0" w14:cap="flat" w14:cmpd="sng" w14:algn="ctr">
+                  <w14:noFill/>
+                  <w14:prstDash w14:val="solid"/>
+                  <w14:round/>
+                </w14:textOutline>
+              </w:rPr>
+              <w:t>Unos PIN-a</w:t>
+            </w:r>
+          </w:p>
+        </w:tc>
+      </w:tr>
+      <w:tr>
+        <w:tc>
+          <w:tcPr>
+            <w:tcW w:w="425" w:type="dxa"/>
+          </w:tcPr>
+          <w:p>
+            <w:pPr>
+              <w:pStyle w:val="Heading2"/>
+              <w:jc w:val="center"/>
+              <w:rPr>
+                <w:rFonts w:ascii="Times New Roman" w:eastAsia="Arial" w:hAnsi="Times New Roman" w:cs="Times New Roman"/>
+                <w:color w:val="000000" w:themeColor="text1"/>
+                <w:sz w:val="24"/>
+                <w:szCs w:val="24"/>
+                <w14:shadow w14:blurRad="38100" w14:dist="19050" w14:dir="2700000" w14:sx="100000" w14:sy="100000" w14:kx="0" w14:ky="0" w14:algn="tl">
+                  <w14:schemeClr w14:val="dk1">
+                    <w14:alpha w14:val="60000"/>
+                  </w14:schemeClr>
+                </w14:shadow>
+                <w14:textOutline w14:w="0" w14:cap="flat" w14:cmpd="sng" w14:algn="ctr">
+                  <w14:noFill/>
+                  <w14:prstDash w14:val="solid"/>
+                  <w14:round/>
+                </w14:textOutline>
+              </w:rPr>
+            </w:pPr>
+            <w:r>
+              <w:rPr>
+                <w:rFonts w:ascii="Times New Roman" w:eastAsia="Arial" w:hAnsi="Times New Roman" w:cs="Times New Roman"/>
+                <w:color w:val="000000" w:themeColor="text1"/>
+                <w:sz w:val="24"/>
+                <w:szCs w:val="24"/>
+                <w14:shadow w14:blurRad="38100" w14:dist="19050" w14:dir="2700000" w14:sx="100000" w14:sy="100000" w14:kx="0" w14:ky="0" w14:algn="tl">
+                  <w14:schemeClr w14:val="dk1">
+                    <w14:alpha w14:val="60000"/>
+                  </w14:schemeClr>
+                </w14:shadow>
+                <w14:textOutline w14:w="0" w14:cap="flat" w14:cmpd="sng" w14:algn="ctr">
+                  <w14:noFill/>
+                  <w14:prstDash w14:val="solid"/>
+                  <w14:round/>
+                </w14:textOutline>
+              </w:rPr>
+              <w:t>Z2</w:t>
+            </w:r>
+          </w:p>
+        </w:tc>
+        <w:tc>
+          <w:tcPr>
+            <w:tcW w:w="8277" w:type="dxa"/>
+          </w:tcPr>
+          <w:p>
+            <w:pPr>
+              <w:pStyle w:val="Heading2"/>
+              <w:jc w:val="center"/>
+              <w:rPr>
+                <w:rFonts w:ascii="Times New Roman" w:eastAsia="Arial" w:hAnsi="Times New Roman" w:cs="Times New Roman"/>
+                <w:color w:val="000000" w:themeColor="text1"/>
+                <w:sz w:val="24"/>
+                <w:szCs w:val="24"/>
+                <w14:shadow w14:blurRad="38100" w14:dist="19050" w14:dir="2700000" w14:sx="100000" w14:sy="100000" w14:kx="0" w14:ky="0" w14:algn="tl">
+                  <w14:schemeClr w14:val="dk1">
+                    <w14:alpha w14:val="60000"/>
+                  </w14:schemeClr>
+                </w14:shadow>
+                <w14:textOutline w14:w="0" w14:cap="flat" w14:cmpd="sng" w14:algn="ctr">
+                  <w14:noFill/>
+                  <w14:prstDash w14:val="solid"/>
+                  <w14:round/>
+                </w14:textOutline>
+              </w:rPr>
+            </w:pPr>
+            <w:r>
+              <w:rPr>
+                <w:rFonts w:ascii="Times New Roman" w:eastAsia="Arial" w:hAnsi="Times New Roman" w:cs="Times New Roman"/>
+                <w:color w:val="000000" w:themeColor="text1"/>
+                <w:sz w:val="24"/>
+                <w:szCs w:val="24"/>
+                <w14:shadow w14:blurRad="38100" w14:dist="19050" w14:dir="2700000" w14:sx="100000" w14:sy="100000" w14:kx="0" w14:ky="0" w14:algn="tl">
+                  <w14:schemeClr w14:val="dk1">
+                    <w14:alpha w14:val="60000"/>
+                  </w14:schemeClr>
+                </w14:shadow>
+                <w14:textOutline w14:w="0" w14:cap="flat" w14:cmpd="sng" w14:algn="ctr">
+                  <w14:noFill/>
+                  <w14:prstDash w14:val="solid"/>
+                  <w14:round/>
+                </w14:textOutline>
+              </w:rPr>
+              <w:t>Prijava na sistem</w:t>
+            </w:r>
+          </w:p>
+        </w:tc>
+      </w:tr>
+      <w:tr>
+        <w:tc>
+          <w:tcPr>
+            <w:tcW w:w="425" w:type="dxa"/>
+          </w:tcPr>
+          <w:p>
+            <w:pPr>
+              <w:pStyle w:val="Heading2"/>
+              <w:jc w:val="center"/>
+              <w:rPr>
+                <w:rFonts w:ascii="Times New Roman" w:eastAsia="Arial" w:hAnsi="Times New Roman" w:cs="Times New Roman"/>
+                <w:color w:val="000000" w:themeColor="text1"/>
+                <w:sz w:val="24"/>
+                <w:szCs w:val="24"/>
+                <w14:shadow w14:blurRad="38100" w14:dist="19050" w14:dir="2700000" w14:sx="100000" w14:sy="100000" w14:kx="0" w14:ky="0" w14:algn="tl">
+                  <w14:schemeClr w14:val="dk1">
+                    <w14:alpha w14:val="60000"/>
+                  </w14:schemeClr>
+                </w14:shadow>
+                <w14:textOutline w14:w="0" w14:cap="flat" w14:cmpd="sng" w14:algn="ctr">
+                  <w14:noFill/>
+                  <w14:prstDash w14:val="solid"/>
+                  <w14:round/>
+                </w14:textOutline>
+              </w:rPr>
+            </w:pPr>
+            <w:r>
+              <w:rPr>
+                <w:rFonts w:ascii="Times New Roman" w:eastAsia="Arial" w:hAnsi="Times New Roman" w:cs="Times New Roman"/>
+                <w:color w:val="000000" w:themeColor="text1"/>
+                <w:sz w:val="24"/>
+                <w:szCs w:val="24"/>
+                <w14:shadow w14:blurRad="38100" w14:dist="19050" w14:dir="2700000" w14:sx="100000" w14:sy="100000" w14:kx="0" w14:ky="0" w14:algn="tl">
+                  <w14:schemeClr w14:val="dk1">
+                    <w14:alpha w14:val="60000"/>
+                  </w14:schemeClr>
+                </w14:shadow>
+                <w14:textOutline w14:w="0" w14:cap="flat" w14:cmpd="sng" w14:algn="ctr">
+                  <w14:noFill/>
+                  <w14:prstDash w14:val="solid"/>
+                  <w14:round/>
+                </w14:textOutline>
+              </w:rPr>
+              <w:t>Z3</w:t>
+            </w:r>
+          </w:p>
+        </w:tc>
+        <w:tc>
+          <w:tcPr>
+            <w:tcW w:w="8277" w:type="dxa"/>
+          </w:tcPr>
+          <w:p>
+            <w:pPr>
+              <w:pStyle w:val="Heading2"/>
+              <w:jc w:val="center"/>
+              <w:rPr>
+                <w:rFonts w:ascii="Times New Roman" w:eastAsia="Arial" w:hAnsi="Times New Roman" w:cs="Times New Roman"/>
+                <w:color w:val="000000" w:themeColor="text1"/>
+                <w:sz w:val="24"/>
+                <w:szCs w:val="24"/>
+                <w14:shadow w14:blurRad="38100" w14:dist="19050" w14:dir="2700000" w14:sx="100000" w14:sy="100000" w14:kx="0" w14:ky="0" w14:algn="tl">
+                  <w14:schemeClr w14:val="dk1">
+                    <w14:alpha w14:val="60000"/>
+                  </w14:schemeClr>
+                </w14:shadow>
+                <w14:textOutline w14:w="0" w14:cap="flat" w14:cmpd="sng" w14:algn="ctr">
+                  <w14:noFill/>
+                  <w14:prstDash w14:val="solid"/>
+                  <w14:round/>
+                </w14:textOutline>
+              </w:rPr>
+            </w:pPr>
+            <w:r>
+              <w:rPr>
+                <w:rFonts w:ascii="Times New Roman" w:eastAsia="Arial" w:hAnsi="Times New Roman" w:cs="Times New Roman"/>
+                <w:color w:val="000000" w:themeColor="text1"/>
+                <w:sz w:val="24"/>
+                <w:szCs w:val="24"/>
+                <w14:shadow w14:blurRad="38100" w14:dist="19050" w14:dir="2700000" w14:sx="100000" w14:sy="100000" w14:kx="0" w14:ky="0" w14:algn="tl">
+                  <w14:schemeClr w14:val="dk1">
+                    <w14:alpha w14:val="60000"/>
+                  </w14:schemeClr>
+                </w14:shadow>
+                <w14:textOutline w14:w="0" w14:cap="flat" w14:cmpd="sng" w14:algn="ctr">
+                  <w14:noFill/>
+                  <w14:prstDash w14:val="solid"/>
+                  <w14:round/>
+                </w14:textOutline>
+              </w:rPr>
+              <w:t>Pregled ličnih podataka</w:t>
+            </w:r>
+          </w:p>
+        </w:tc>
+      </w:tr>
+      <w:tr>
+        <w:tc>
+          <w:tcPr>
+            <w:tcW w:w="425" w:type="dxa"/>
+          </w:tcPr>
+          <w:p>
+            <w:pPr>
+              <w:pStyle w:val="Heading2"/>
+              <w:jc w:val="center"/>
+              <w:rPr>
+                <w:rFonts w:ascii="Times New Roman" w:eastAsia="Arial" w:hAnsi="Times New Roman" w:cs="Times New Roman"/>
+                <w:color w:val="000000" w:themeColor="text1"/>
+                <w:sz w:val="24"/>
+                <w:szCs w:val="24"/>
+                <w14:shadow w14:blurRad="38100" w14:dist="19050" w14:dir="2700000" w14:sx="100000" w14:sy="100000" w14:kx="0" w14:ky="0" w14:algn="tl">
+                  <w14:schemeClr w14:val="dk1">
+                    <w14:alpha w14:val="60000"/>
+                  </w14:schemeClr>
+                </w14:shadow>
+                <w14:textOutline w14:w="0" w14:cap="flat" w14:cmpd="sng" w14:algn="ctr">
+                  <w14:noFill/>
+                  <w14:prstDash w14:val="solid"/>
+                  <w14:round/>
+                </w14:textOutline>
+              </w:rPr>
+            </w:pPr>
+            <w:r>
+              <w:rPr>
+                <w:rFonts w:ascii="Times New Roman" w:eastAsia="Arial" w:hAnsi="Times New Roman" w:cs="Times New Roman"/>
+                <w:color w:val="000000" w:themeColor="text1"/>
+                <w:sz w:val="24"/>
+                <w:szCs w:val="24"/>
+                <w14:shadow w14:blurRad="38100" w14:dist="19050" w14:dir="2700000" w14:sx="100000" w14:sy="100000" w14:kx="0" w14:ky="0" w14:algn="tl">
+                  <w14:schemeClr w14:val="dk1">
+                    <w14:alpha w14:val="60000"/>
+                  </w14:schemeClr>
+                </w14:shadow>
+                <w14:textOutline w14:w="0" w14:cap="flat" w14:cmpd="sng" w14:algn="ctr">
+                  <w14:noFill/>
+                  <w14:prstDash w14:val="solid"/>
+                  <w14:round/>
+                </w14:textOutline>
+              </w:rPr>
+              <w:t>Z4</w:t>
+            </w:r>
+          </w:p>
+        </w:tc>
+        <w:tc>
+          <w:tcPr>
+            <w:tcW w:w="8277" w:type="dxa"/>
+          </w:tcPr>
+          <w:p>
+            <w:pPr>
+              <w:pStyle w:val="Heading2"/>
+              <w:jc w:val="center"/>
+              <w:rPr>
+                <w:rFonts w:ascii="Times New Roman" w:eastAsia="Arial" w:hAnsi="Times New Roman" w:cs="Times New Roman"/>
+                <w:color w:val="000000" w:themeColor="text1"/>
+                <w:sz w:val="24"/>
+                <w:szCs w:val="24"/>
+                <w14:shadow w14:blurRad="38100" w14:dist="19050" w14:dir="2700000" w14:sx="100000" w14:sy="100000" w14:kx="0" w14:ky="0" w14:algn="tl">
+                  <w14:schemeClr w14:val="dk1">
+                    <w14:alpha w14:val="60000"/>
+                  </w14:schemeClr>
+                </w14:shadow>
+                <w14:textOutline w14:w="0" w14:cap="flat" w14:cmpd="sng" w14:algn="ctr">
+                  <w14:noFill/>
+                  <w14:prstDash w14:val="solid"/>
+                  <w14:round/>
+                </w14:textOutline>
+              </w:rPr>
+            </w:pPr>
+            <w:r>
+              <w:rPr>
+                <w:rFonts w:ascii="Times New Roman" w:eastAsia="Arial" w:hAnsi="Times New Roman" w:cs="Times New Roman"/>
+                <w:color w:val="000000" w:themeColor="text1"/>
+                <w:sz w:val="24"/>
+                <w:szCs w:val="24"/>
+                <w14:shadow w14:blurRad="38100" w14:dist="19050" w14:dir="2700000" w14:sx="100000" w14:sy="100000" w14:kx="0" w14:ky="0" w14:algn="tl">
+                  <w14:schemeClr w14:val="dk1">
+                    <w14:alpha w14:val="60000"/>
+                  </w14:schemeClr>
+                </w14:shadow>
+                <w14:textOutline w14:w="0" w14:cap="flat" w14:cmpd="sng" w14:algn="ctr">
+                  <w14:noFill/>
+                  <w14:prstDash w14:val="solid"/>
+                  <w14:round/>
+                </w14:textOutline>
+              </w:rPr>
+              <w:t>Pregled podataka o kompaniji</w:t>
+            </w:r>
+          </w:p>
+        </w:tc>
+      </w:tr>
+      <w:tr>
+        <w:tc>
+          <w:tcPr>
+            <w:tcW w:w="425" w:type="dxa"/>
+          </w:tcPr>
+          <w:p>
+            <w:pPr>
+              <w:pStyle w:val="Heading2"/>
+              <w:jc w:val="center"/>
+              <w:rPr>
+                <w:rFonts w:ascii="Times New Roman" w:eastAsia="Arial" w:hAnsi="Times New Roman" w:cs="Times New Roman"/>
+                <w:color w:val="000000" w:themeColor="text1"/>
+                <w:sz w:val="24"/>
+                <w:szCs w:val="24"/>
+                <w14:shadow w14:blurRad="38100" w14:dist="19050" w14:dir="2700000" w14:sx="100000" w14:sy="100000" w14:kx="0" w14:ky="0" w14:algn="tl">
+                  <w14:schemeClr w14:val="dk1">
+                    <w14:alpha w14:val="60000"/>
+                  </w14:schemeClr>
+                </w14:shadow>
+                <w14:textOutline w14:w="0" w14:cap="flat" w14:cmpd="sng" w14:algn="ctr">
+                  <w14:noFill/>
+                  <w14:prstDash w14:val="solid"/>
+                  <w14:round/>
+                </w14:textOutline>
+              </w:rPr>
+            </w:pPr>
+            <w:r>
+              <w:rPr>
+                <w:rFonts w:ascii="Times New Roman" w:eastAsia="Arial" w:hAnsi="Times New Roman" w:cs="Times New Roman"/>
+                <w:color w:val="000000" w:themeColor="text1"/>
+                <w:sz w:val="24"/>
+                <w:szCs w:val="24"/>
+                <w14:shadow w14:blurRad="38100" w14:dist="19050" w14:dir="2700000" w14:sx="100000" w14:sy="100000" w14:kx="0" w14:ky="0" w14:algn="tl">
+                  <w14:schemeClr w14:val="dk1">
+                    <w14:alpha w14:val="60000"/>
+                  </w14:schemeClr>
+                </w14:shadow>
+                <w14:textOutline w14:w="0" w14:cap="flat" w14:cmpd="sng" w14:algn="ctr">
+                  <w14:noFill/>
+                  <w14:prstDash w14:val="solid"/>
+                  <w14:round/>
+                </w14:textOutline>
+              </w:rPr>
+              <w:t>Z5</w:t>
+            </w:r>
+          </w:p>
+        </w:tc>
+        <w:tc>
+          <w:tcPr>
+            <w:tcW w:w="8277" w:type="dxa"/>
+          </w:tcPr>
+          <w:p>
+            <w:pPr>
+              <w:pStyle w:val="Heading2"/>
+              <w:jc w:val="center"/>
+              <w:rPr>
+                <w:rFonts w:ascii="Times New Roman" w:eastAsia="Arial" w:hAnsi="Times New Roman" w:cs="Times New Roman"/>
+                <w:color w:val="000000" w:themeColor="text1"/>
+                <w:sz w:val="24"/>
+                <w:szCs w:val="24"/>
+                <w14:shadow w14:blurRad="38100" w14:dist="19050" w14:dir="2700000" w14:sx="100000" w14:sy="100000" w14:kx="0" w14:ky="0" w14:algn="tl">
+                  <w14:schemeClr w14:val="dk1">
+                    <w14:alpha w14:val="60000"/>
+                  </w14:schemeClr>
+                </w14:shadow>
+                <w14:textOutline w14:w="0" w14:cap="flat" w14:cmpd="sng" w14:algn="ctr">
+                  <w14:noFill/>
+                  <w14:prstDash w14:val="solid"/>
+                  <w14:round/>
+                </w14:textOutline>
+              </w:rPr>
+            </w:pPr>
+            <w:r>
+              <w:rPr>
+                <w:rFonts w:ascii="Times New Roman" w:eastAsia="Arial" w:hAnsi="Times New Roman" w:cs="Times New Roman"/>
+                <w:color w:val="000000" w:themeColor="text1"/>
+                <w:sz w:val="24"/>
+                <w:szCs w:val="24"/>
+                <w14:shadow w14:blurRad="38100" w14:dist="19050" w14:dir="2700000" w14:sx="100000" w14:sy="100000" w14:kx="0" w14:ky="0" w14:algn="tl">
+                  <w14:schemeClr w14:val="dk1">
+                    <w14:alpha w14:val="60000"/>
+                  </w14:schemeClr>
+                </w14:shadow>
+                <w14:textOutline w14:w="0" w14:cap="flat" w14:cmpd="sng" w14:algn="ctr">
+                  <w14:noFill/>
+                  <w14:prstDash w14:val="solid"/>
+                  <w14:round/>
+                </w14:textOutline>
+              </w:rPr>
+              <w:t xml:space="preserve">Pregled podataka o radnom vremenu </w:t>
+            </w:r>
+          </w:p>
+        </w:tc>
+      </w:tr>
+      <w:tr>
+        <w:tc>
+          <w:tcPr>
+            <w:tcW w:w="425" w:type="dxa"/>
+          </w:tcPr>
+          <w:p>
+            <w:pPr>
+              <w:pStyle w:val="Heading2"/>
+              <w:jc w:val="center"/>
+              <w:rPr>
+                <w:rFonts w:ascii="Times New Roman" w:eastAsia="Arial" w:hAnsi="Times New Roman" w:cs="Times New Roman"/>
+                <w:color w:val="000000" w:themeColor="text1"/>
+                <w:sz w:val="24"/>
+                <w:szCs w:val="24"/>
+                <w14:shadow w14:blurRad="38100" w14:dist="19050" w14:dir="2700000" w14:sx="100000" w14:sy="100000" w14:kx="0" w14:ky="0" w14:algn="tl">
+                  <w14:schemeClr w14:val="dk1">
+                    <w14:alpha w14:val="60000"/>
+                  </w14:schemeClr>
+                </w14:shadow>
+                <w14:textOutline w14:w="0" w14:cap="flat" w14:cmpd="sng" w14:algn="ctr">
+                  <w14:noFill/>
+                  <w14:prstDash w14:val="solid"/>
+                  <w14:round/>
+                </w14:textOutline>
+              </w:rPr>
+            </w:pPr>
+            <w:r>
+              <w:rPr>
+                <w:rFonts w:ascii="Times New Roman" w:eastAsia="Arial" w:hAnsi="Times New Roman" w:cs="Times New Roman"/>
+                <w:color w:val="000000" w:themeColor="text1"/>
+                <w:sz w:val="24"/>
+                <w:szCs w:val="24"/>
+                <w14:shadow w14:blurRad="38100" w14:dist="19050" w14:dir="2700000" w14:sx="100000" w14:sy="100000" w14:kx="0" w14:ky="0" w14:algn="tl">
+                  <w14:schemeClr w14:val="dk1">
+                    <w14:alpha w14:val="60000"/>
+                  </w14:schemeClr>
+                </w14:shadow>
+                <w14:textOutline w14:w="0" w14:cap="flat" w14:cmpd="sng" w14:algn="ctr">
+                  <w14:noFill/>
+                  <w14:prstDash w14:val="solid"/>
+                  <w14:round/>
+                </w14:textOutline>
+              </w:rPr>
+              <w:t>Z6</w:t>
+            </w:r>
+          </w:p>
+        </w:tc>
+        <w:tc>
+          <w:tcPr>
+            <w:tcW w:w="8277" w:type="dxa"/>
+          </w:tcPr>
+          <w:p>
+            <w:pPr>
+              <w:pStyle w:val="Heading2"/>
+              <w:jc w:val="center"/>
+              <w:rPr>
+                <w:rFonts w:ascii="Times New Roman" w:eastAsia="Arial" w:hAnsi="Times New Roman" w:cs="Times New Roman"/>
+                <w:color w:val="000000" w:themeColor="text1"/>
+                <w:sz w:val="24"/>
+                <w:szCs w:val="24"/>
+                <w14:shadow w14:blurRad="38100" w14:dist="19050" w14:dir="2700000" w14:sx="100000" w14:sy="100000" w14:kx="0" w14:ky="0" w14:algn="tl">
+                  <w14:schemeClr w14:val="dk1">
+                    <w14:alpha w14:val="60000"/>
+                  </w14:schemeClr>
+                </w14:shadow>
+                <w14:textOutline w14:w="0" w14:cap="flat" w14:cmpd="sng" w14:algn="ctr">
+                  <w14:noFill/>
+                  <w14:prstDash w14:val="solid"/>
+                  <w14:round/>
+                </w14:textOutline>
+              </w:rPr>
+            </w:pPr>
+            <w:r>
+              <w:rPr>
+                <w:rFonts w:ascii="Times New Roman" w:eastAsia="Arial" w:hAnsi="Times New Roman" w:cs="Times New Roman"/>
+                <w:color w:val="000000" w:themeColor="text1"/>
+                <w:sz w:val="24"/>
+                <w:szCs w:val="24"/>
+                <w14:shadow w14:blurRad="38100" w14:dist="19050" w14:dir="2700000" w14:sx="100000" w14:sy="100000" w14:kx="0" w14:ky="0" w14:algn="tl">
+                  <w14:schemeClr w14:val="dk1">
+                    <w14:alpha w14:val="60000"/>
+                  </w14:schemeClr>
+                </w14:shadow>
+                <w14:textOutline w14:w="0" w14:cap="flat" w14:cmpd="sng" w14:algn="ctr">
+                  <w14:noFill/>
+                  <w14:prstDash w14:val="solid"/>
+                  <w14:round/>
+                </w14:textOutline>
+              </w:rPr>
+              <w:t>Dodavanje novog zaposlenog</w:t>
+            </w:r>
+          </w:p>
+        </w:tc>
+      </w:tr>
+      <w:tr>
+        <w:tc>
+          <w:tcPr>
+            <w:tcW w:w="425" w:type="dxa"/>
+          </w:tcPr>
+          <w:p>
+            <w:pPr>
+              <w:pStyle w:val="Heading2"/>
+              <w:jc w:val="center"/>
+              <w:rPr>
+                <w:rFonts w:ascii="Times New Roman" w:eastAsia="Arial" w:hAnsi="Times New Roman" w:cs="Times New Roman"/>
+                <w:color w:val="000000" w:themeColor="text1"/>
+                <w:sz w:val="24"/>
+                <w:szCs w:val="24"/>
+                <w14:shadow w14:blurRad="38100" w14:dist="19050" w14:dir="2700000" w14:sx="100000" w14:sy="100000" w14:kx="0" w14:ky="0" w14:algn="tl">
+                  <w14:schemeClr w14:val="dk1">
+                    <w14:alpha w14:val="60000"/>
+                  </w14:schemeClr>
+                </w14:shadow>
+                <w14:textOutline w14:w="0" w14:cap="flat" w14:cmpd="sng" w14:algn="ctr">
+                  <w14:noFill/>
+                  <w14:prstDash w14:val="solid"/>
+                  <w14:round/>
+                </w14:textOutline>
+              </w:rPr>
+            </w:pPr>
+            <w:r>
+              <w:rPr>
+                <w:rFonts w:ascii="Times New Roman" w:eastAsia="Arial" w:hAnsi="Times New Roman" w:cs="Times New Roman"/>
+                <w:color w:val="000000" w:themeColor="text1"/>
+                <w:sz w:val="24"/>
+                <w:szCs w:val="24"/>
+                <w14:shadow w14:blurRad="38100" w14:dist="19050" w14:dir="2700000" w14:sx="100000" w14:sy="100000" w14:kx="0" w14:ky="0" w14:algn="tl">
+                  <w14:schemeClr w14:val="dk1">
+                    <w14:alpha w14:val="60000"/>
+                  </w14:schemeClr>
+                </w14:shadow>
+                <w14:textOutline w14:w="0" w14:cap="flat" w14:cmpd="sng" w14:algn="ctr">
+                  <w14:noFill/>
+                  <w14:prstDash w14:val="solid"/>
+                  <w14:round/>
+                </w14:textOutline>
+              </w:rPr>
+              <w:t>Z7</w:t>
+            </w:r>
+          </w:p>
+        </w:tc>
+        <w:tc>
+          <w:tcPr>
+            <w:tcW w:w="8277" w:type="dxa"/>
+          </w:tcPr>
+          <w:p>
+            <w:pPr>
+              <w:pStyle w:val="Heading2"/>
+              <w:jc w:val="center"/>
+              <w:rPr>
+                <w:rFonts w:ascii="Times New Roman" w:eastAsia="Arial" w:hAnsi="Times New Roman" w:cs="Times New Roman"/>
+                <w:color w:val="000000" w:themeColor="text1"/>
+                <w:sz w:val="24"/>
+                <w:szCs w:val="24"/>
+                <w14:shadow w14:blurRad="38100" w14:dist="19050" w14:dir="2700000" w14:sx="100000" w14:sy="100000" w14:kx="0" w14:ky="0" w14:algn="tl">
+                  <w14:schemeClr w14:val="dk1">
+                    <w14:alpha w14:val="60000"/>
+                  </w14:schemeClr>
+                </w14:shadow>
+                <w14:textOutline w14:w="0" w14:cap="flat" w14:cmpd="sng" w14:algn="ctr">
+                  <w14:noFill/>
+                  <w14:prstDash w14:val="solid"/>
+                  <w14:round/>
+                </w14:textOutline>
+              </w:rPr>
+            </w:pPr>
+            <w:r>
+              <w:rPr>
+                <w:rFonts w:ascii="Times New Roman" w:eastAsia="Arial" w:hAnsi="Times New Roman" w:cs="Times New Roman"/>
+                <w:color w:val="000000" w:themeColor="text1"/>
+                <w:sz w:val="24"/>
+                <w:szCs w:val="24"/>
+                <w14:shadow w14:blurRad="38100" w14:dist="19050" w14:dir="2700000" w14:sx="100000" w14:sy="100000" w14:kx="0" w14:ky="0" w14:algn="tl">
+                  <w14:schemeClr w14:val="dk1">
+                    <w14:alpha w14:val="60000"/>
+                  </w14:schemeClr>
+                </w14:shadow>
+                <w14:textOutline w14:w="0" w14:cap="flat" w14:cmpd="sng" w14:algn="ctr">
+                  <w14:noFill/>
+                  <w14:prstDash w14:val="solid"/>
+                  <w14:round/>
+                </w14:textOutline>
+              </w:rPr>
+              <w:t>Pregled zaposlenih u kompaniji</w:t>
+            </w:r>
+          </w:p>
+        </w:tc>
+      </w:tr>
+      <w:tr>
+        <w:tc>
+          <w:tcPr>
+            <w:tcW w:w="425" w:type="dxa"/>
+          </w:tcPr>
+          <w:p>
+            <w:pPr>
+              <w:pStyle w:val="Heading2"/>
+              <w:jc w:val="center"/>
+              <w:rPr>
+                <w:rFonts w:ascii="Times New Roman" w:eastAsia="Arial" w:hAnsi="Times New Roman" w:cs="Times New Roman"/>
+                <w:color w:val="000000" w:themeColor="text1"/>
+                <w:sz w:val="24"/>
+                <w:szCs w:val="24"/>
+                <w14:shadow w14:blurRad="38100" w14:dist="19050" w14:dir="2700000" w14:sx="100000" w14:sy="100000" w14:kx="0" w14:ky="0" w14:algn="tl">
+                  <w14:schemeClr w14:val="dk1">
+                    <w14:alpha w14:val="60000"/>
+                  </w14:schemeClr>
+                </w14:shadow>
+                <w14:textOutline w14:w="0" w14:cap="flat" w14:cmpd="sng" w14:algn="ctr">
+                  <w14:noFill/>
+                  <w14:prstDash w14:val="solid"/>
+                  <w14:round/>
+                </w14:textOutline>
+              </w:rPr>
+            </w:pPr>
+            <w:r>
+              <w:rPr>
+                <w:rFonts w:ascii="Times New Roman" w:eastAsia="Arial" w:hAnsi="Times New Roman" w:cs="Times New Roman"/>
+                <w:color w:val="000000" w:themeColor="text1"/>
+                <w:sz w:val="24"/>
+                <w:szCs w:val="24"/>
+                <w14:shadow w14:blurRad="38100" w14:dist="19050" w14:dir="2700000" w14:sx="100000" w14:sy="100000" w14:kx="0" w14:ky="0" w14:algn="tl">
+                  <w14:schemeClr w14:val="dk1">
+                    <w14:alpha w14:val="60000"/>
+                  </w14:schemeClr>
+                </w14:shadow>
+                <w14:textOutline w14:w="0" w14:cap="flat" w14:cmpd="sng" w14:algn="ctr">
+                  <w14:noFill/>
+                  <w14:prstDash w14:val="solid"/>
+                  <w14:round/>
+                </w14:textOutline>
+              </w:rPr>
+              <w:t>Z8</w:t>
+            </w:r>
+          </w:p>
+        </w:tc>
+        <w:tc>
+          <w:tcPr>
+            <w:tcW w:w="8277" w:type="dxa"/>
+          </w:tcPr>
+          <w:p>
+            <w:pPr>
+              <w:pStyle w:val="Heading2"/>
+              <w:jc w:val="center"/>
+              <w:rPr>
+                <w:rFonts w:ascii="Times New Roman" w:eastAsia="Arial" w:hAnsi="Times New Roman" w:cs="Times New Roman"/>
+                <w:color w:val="000000" w:themeColor="text1"/>
+                <w:sz w:val="24"/>
+                <w:szCs w:val="24"/>
+                <w14:shadow w14:blurRad="38100" w14:dist="19050" w14:dir="2700000" w14:sx="100000" w14:sy="100000" w14:kx="0" w14:ky="0" w14:algn="tl">
+                  <w14:schemeClr w14:val="dk1">
+                    <w14:alpha w14:val="60000"/>
+                  </w14:schemeClr>
+                </w14:shadow>
+                <w14:textOutline w14:w="0" w14:cap="flat" w14:cmpd="sng" w14:algn="ctr">
+                  <w14:noFill/>
+                  <w14:prstDash w14:val="solid"/>
+                  <w14:round/>
+                </w14:textOutline>
+              </w:rPr>
+            </w:pPr>
+            <w:r>
+              <w:rPr>
+                <w:rFonts w:ascii="Times New Roman" w:eastAsia="Arial" w:hAnsi="Times New Roman" w:cs="Times New Roman"/>
+                <w:color w:val="000000" w:themeColor="text1"/>
+                <w:sz w:val="24"/>
+                <w:szCs w:val="24"/>
+                <w14:shadow w14:blurRad="38100" w14:dist="19050" w14:dir="2700000" w14:sx="100000" w14:sy="100000" w14:kx="0" w14:ky="0" w14:algn="tl">
+                  <w14:schemeClr w14:val="dk1">
+                    <w14:alpha w14:val="60000"/>
+                  </w14:schemeClr>
+                </w14:shadow>
+                <w14:textOutline w14:w="0" w14:cap="flat" w14:cmpd="sng" w14:algn="ctr">
+                  <w14:noFill/>
+                  <w14:prstDash w14:val="solid"/>
+                  <w14:round/>
+                </w14:textOutline>
+              </w:rPr>
+              <w:t>Unos licence</w:t>
+            </w:r>
+          </w:p>
+        </w:tc>
+      </w:tr>
+      <w:tr>
+        <w:tc>
+          <w:tcPr>
+            <w:tcW w:w="425" w:type="dxa"/>
+          </w:tcPr>
+          <w:p>
+            <w:pPr>
+              <w:pStyle w:val="Heading2"/>
+              <w:jc w:val="center"/>
+              <w:rPr>
+                <w:rFonts w:ascii="Times New Roman" w:eastAsia="Arial" w:hAnsi="Times New Roman" w:cs="Times New Roman"/>
+                <w:color w:val="000000" w:themeColor="text1"/>
+                <w:sz w:val="24"/>
+                <w:szCs w:val="24"/>
+                <w14:shadow w14:blurRad="38100" w14:dist="19050" w14:dir="2700000" w14:sx="100000" w14:sy="100000" w14:kx="0" w14:ky="0" w14:algn="tl">
+                  <w14:schemeClr w14:val="dk1">
+                    <w14:alpha w14:val="60000"/>
+                  </w14:schemeClr>
+                </w14:shadow>
+                <w14:textOutline w14:w="0" w14:cap="flat" w14:cmpd="sng" w14:algn="ctr">
+                  <w14:noFill/>
+                  <w14:prstDash w14:val="solid"/>
+                  <w14:round/>
+                </w14:textOutline>
+              </w:rPr>
+            </w:pPr>
+            <w:r>
+              <w:rPr>
+                <w:rFonts w:ascii="Times New Roman" w:eastAsia="Arial" w:hAnsi="Times New Roman" w:cs="Times New Roman"/>
+                <w:color w:val="000000" w:themeColor="text1"/>
+                <w:sz w:val="24"/>
+                <w:szCs w:val="24"/>
+                <w14:shadow w14:blurRad="38100" w14:dist="19050" w14:dir="2700000" w14:sx="100000" w14:sy="100000" w14:kx="0" w14:ky="0" w14:algn="tl">
+                  <w14:schemeClr w14:val="dk1">
+                    <w14:alpha w14:val="60000"/>
+                  </w14:schemeClr>
+                </w14:shadow>
+                <w14:textOutline w14:w="0" w14:cap="flat" w14:cmpd="sng" w14:algn="ctr">
+                  <w14:noFill/>
+                  <w14:prstDash w14:val="solid"/>
+                  <w14:round/>
+                </w14:textOutline>
+              </w:rPr>
+              <w:t>Z9</w:t>
+            </w:r>
+          </w:p>
+        </w:tc>
+        <w:tc>
+          <w:tcPr>
+            <w:tcW w:w="8277" w:type="dxa"/>
+          </w:tcPr>
+          <w:p>
+            <w:pPr>
+              <w:pStyle w:val="Heading2"/>
+              <w:jc w:val="center"/>
+              <w:rPr>
+                <w:rFonts w:ascii="Times New Roman" w:eastAsia="Arial" w:hAnsi="Times New Roman" w:cs="Times New Roman"/>
+                <w:color w:val="000000" w:themeColor="text1"/>
+                <w:sz w:val="24"/>
+                <w:szCs w:val="24"/>
+                <w14:shadow w14:blurRad="38100" w14:dist="19050" w14:dir="2700000" w14:sx="100000" w14:sy="100000" w14:kx="0" w14:ky="0" w14:algn="tl">
+                  <w14:schemeClr w14:val="dk1">
+                    <w14:alpha w14:val="60000"/>
+                  </w14:schemeClr>
+                </w14:shadow>
+                <w14:textOutline w14:w="0" w14:cap="flat" w14:cmpd="sng" w14:algn="ctr">
+                  <w14:noFill/>
+                  <w14:prstDash w14:val="solid"/>
+                  <w14:round/>
+                </w14:textOutline>
+              </w:rPr>
+            </w:pPr>
+            <w:r>
+              <w:rPr>
+                <w:rFonts w:ascii="Times New Roman" w:eastAsia="Arial" w:hAnsi="Times New Roman" w:cs="Times New Roman"/>
+                <w:color w:val="000000" w:themeColor="text1"/>
+                <w:sz w:val="24"/>
+                <w:szCs w:val="24"/>
+                <w14:shadow w14:blurRad="38100" w14:dist="19050" w14:dir="2700000" w14:sx="100000" w14:sy="100000" w14:kx="0" w14:ky="0" w14:algn="tl">
+                  <w14:schemeClr w14:val="dk1">
+                    <w14:alpha w14:val="60000"/>
+                  </w14:schemeClr>
+                </w14:shadow>
+                <w14:textOutline w14:w="0" w14:cap="flat" w14:cmpd="sng" w14:algn="ctr">
+                  <w14:noFill/>
+                  <w14:prstDash w14:val="solid"/>
+                  <w14:round/>
+                </w14:textOutline>
+              </w:rPr>
+              <w:t>Kreiranje HR naloga</w:t>
+            </w:r>
+          </w:p>
+        </w:tc>
+      </w:tr>
+      <w:tr>
+        <w:tc>
+          <w:tcPr>
+            <w:tcW w:w="425" w:type="dxa"/>
+          </w:tcPr>
+          <w:p>
+            <w:pPr>
+              <w:pStyle w:val="Heading2"/>
+              <w:jc w:val="center"/>
+              <w:rPr>
+                <w:rFonts w:ascii="Times New Roman" w:eastAsia="Arial" w:hAnsi="Times New Roman" w:cs="Times New Roman"/>
+                <w:color w:val="000000" w:themeColor="text1"/>
+                <w:sz w:val="24"/>
+                <w:szCs w:val="24"/>
+                <w14:shadow w14:blurRad="38100" w14:dist="19050" w14:dir="2700000" w14:sx="100000" w14:sy="100000" w14:kx="0" w14:ky="0" w14:algn="tl">
+                  <w14:schemeClr w14:val="dk1">
+                    <w14:alpha w14:val="60000"/>
+                  </w14:schemeClr>
+                </w14:shadow>
+                <w14:textOutline w14:w="0" w14:cap="flat" w14:cmpd="sng" w14:algn="ctr">
+                  <w14:noFill/>
+                  <w14:prstDash w14:val="solid"/>
+                  <w14:round/>
+                </w14:textOutline>
+              </w:rPr>
+            </w:pPr>
+            <w:r>
+              <w:rPr>
+                <w:rFonts w:ascii="Times New Roman" w:eastAsia="Arial" w:hAnsi="Times New Roman" w:cs="Times New Roman"/>
+                <w:color w:val="000000" w:themeColor="text1"/>
+                <w:sz w:val="24"/>
+                <w:szCs w:val="24"/>
+                <w14:shadow w14:blurRad="38100" w14:dist="19050" w14:dir="2700000" w14:sx="100000" w14:sy="100000" w14:kx="0" w14:ky="0" w14:algn="tl">
+                  <w14:schemeClr w14:val="dk1">
+                    <w14:alpha w14:val="60000"/>
+                  </w14:schemeClr>
+                </w14:shadow>
+                <w14:textOutline w14:w="0" w14:cap="flat" w14:cmpd="sng" w14:algn="ctr">
+                  <w14:noFill/>
+                  <w14:prstDash w14:val="solid"/>
+                  <w14:round/>
+                </w14:textOutline>
+              </w:rPr>
+              <w:t>Z10</w:t>
+            </w:r>
+          </w:p>
+        </w:tc>
+        <w:tc>
+          <w:tcPr>
+            <w:tcW w:w="8277" w:type="dxa"/>
+          </w:tcPr>
+          <w:p>
+            <w:pPr>
+              <w:pStyle w:val="Heading2"/>
+              <w:jc w:val="center"/>
+              <w:rPr>
+                <w:rFonts w:ascii="Times New Roman" w:eastAsia="Arial" w:hAnsi="Times New Roman" w:cs="Times New Roman"/>
+                <w:color w:val="000000" w:themeColor="text1"/>
+                <w:sz w:val="24"/>
+                <w:szCs w:val="24"/>
+                <w14:shadow w14:blurRad="38100" w14:dist="19050" w14:dir="2700000" w14:sx="100000" w14:sy="100000" w14:kx="0" w14:ky="0" w14:algn="tl">
+                  <w14:schemeClr w14:val="dk1">
+                    <w14:alpha w14:val="60000"/>
+                  </w14:schemeClr>
+                </w14:shadow>
+                <w14:textOutline w14:w="0" w14:cap="flat" w14:cmpd="sng" w14:algn="ctr">
+                  <w14:noFill/>
+                  <w14:prstDash w14:val="solid"/>
+                  <w14:round/>
+                </w14:textOutline>
+              </w:rPr>
+            </w:pPr>
+            <w:r>
+              <w:rPr>
+                <w:rFonts w:ascii="Times New Roman" w:eastAsia="Arial" w:hAnsi="Times New Roman" w:cs="Times New Roman"/>
+                <w:color w:val="000000" w:themeColor="text1"/>
+                <w:sz w:val="24"/>
+                <w:szCs w:val="24"/>
+                <w14:shadow w14:blurRad="38100" w14:dist="19050" w14:dir="2700000" w14:sx="100000" w14:sy="100000" w14:kx="0" w14:ky="0" w14:algn="tl">
+                  <w14:schemeClr w14:val="dk1">
+                    <w14:alpha w14:val="60000"/>
+                  </w14:schemeClr>
+                </w14:shadow>
+                <w14:textOutline w14:w="0" w14:cap="flat" w14:cmpd="sng" w14:algn="ctr">
+                  <w14:noFill/>
+                  <w14:prstDash w14:val="solid"/>
+                  <w14:round/>
+                </w14:textOutline>
+              </w:rPr>
+              <w:t>Deaktiviranje korisničkih naloga</w:t>
+            </w:r>
+          </w:p>
+        </w:tc>
+      </w:tr>
+      <w:tr>
+        <w:tc>
+          <w:tcPr>
+            <w:tcW w:w="425" w:type="dxa"/>
+          </w:tcPr>
+          <w:p>
+            <w:pPr>
+              <w:pStyle w:val="Heading2"/>
+              <w:jc w:val="center"/>
+              <w:rPr>
+                <w:rFonts w:ascii="Times New Roman" w:eastAsia="Arial" w:hAnsi="Times New Roman" w:cs="Times New Roman"/>
+                <w:color w:val="000000" w:themeColor="text1"/>
+                <w:sz w:val="24"/>
+                <w:szCs w:val="24"/>
+                <w14:shadow w14:blurRad="38100" w14:dist="19050" w14:dir="2700000" w14:sx="100000" w14:sy="100000" w14:kx="0" w14:ky="0" w14:algn="tl">
+                  <w14:schemeClr w14:val="dk1">
+                    <w14:alpha w14:val="60000"/>
+                  </w14:schemeClr>
+                </w14:shadow>
+                <w14:textOutline w14:w="0" w14:cap="flat" w14:cmpd="sng" w14:algn="ctr">
+                  <w14:noFill/>
+                  <w14:prstDash w14:val="solid"/>
+                  <w14:round/>
+                </w14:textOutline>
+              </w:rPr>
+            </w:pPr>
+            <w:r>
+              <w:rPr>
+                <w:rFonts w:ascii="Times New Roman" w:eastAsia="Arial" w:hAnsi="Times New Roman" w:cs="Times New Roman"/>
+                <w:color w:val="000000" w:themeColor="text1"/>
+                <w:sz w:val="24"/>
+                <w:szCs w:val="24"/>
+                <w14:shadow w14:blurRad="38100" w14:dist="19050" w14:dir="2700000" w14:sx="100000" w14:sy="100000" w14:kx="0" w14:ky="0" w14:algn="tl">
+                  <w14:schemeClr w14:val="dk1">
+                    <w14:alpha w14:val="60000"/>
+                  </w14:schemeClr>
+                </w14:shadow>
+                <w14:textOutline w14:w="0" w14:cap="flat" w14:cmpd="sng" w14:algn="ctr">
+                  <w14:noFill/>
+                  <w14:prstDash w14:val="solid"/>
+                  <w14:round/>
+                </w14:textOutline>
+              </w:rPr>
+              <w:t>Z11</w:t>
+            </w:r>
+          </w:p>
+        </w:tc>
+        <w:tc>
+          <w:tcPr>
+            <w:tcW w:w="8277" w:type="dxa"/>
+          </w:tcPr>
+          <w:p>
+            <w:pPr>
+              <w:pStyle w:val="Heading2"/>
+              <w:jc w:val="center"/>
+              <w:rPr>
+                <w:rFonts w:ascii="Times New Roman" w:eastAsia="Arial" w:hAnsi="Times New Roman" w:cs="Times New Roman"/>
+                <w:color w:val="000000" w:themeColor="text1"/>
+                <w:sz w:val="24"/>
+                <w:szCs w:val="24"/>
+                <w14:shadow w14:blurRad="38100" w14:dist="19050" w14:dir="2700000" w14:sx="100000" w14:sy="100000" w14:kx="0" w14:ky="0" w14:algn="tl">
+                  <w14:schemeClr w14:val="dk1">
+                    <w14:alpha w14:val="60000"/>
+                  </w14:schemeClr>
+                </w14:shadow>
+                <w14:textOutline w14:w="0" w14:cap="flat" w14:cmpd="sng" w14:algn="ctr">
+                  <w14:noFill/>
+                  <w14:prstDash w14:val="solid"/>
+                  <w14:round/>
+                </w14:textOutline>
+              </w:rPr>
+            </w:pPr>
+            <w:r>
+              <w:rPr>
+                <w:rFonts w:ascii="Times New Roman" w:eastAsia="Arial" w:hAnsi="Times New Roman" w:cs="Times New Roman"/>
+                <w:color w:val="000000" w:themeColor="text1"/>
+                <w:sz w:val="24"/>
+                <w:szCs w:val="24"/>
+                <w14:shadow w14:blurRad="38100" w14:dist="19050" w14:dir="2700000" w14:sx="100000" w14:sy="100000" w14:kx="0" w14:ky="0" w14:algn="tl">
+                  <w14:schemeClr w14:val="dk1">
+                    <w14:alpha w14:val="60000"/>
+                  </w14:schemeClr>
+                </w14:shadow>
+                <w14:textOutline w14:w="0" w14:cap="flat" w14:cmpd="sng" w14:algn="ctr">
+                  <w14:noFill/>
+                  <w14:prstDash w14:val="solid"/>
+                  <w14:round/>
+                </w14:textOutline>
+              </w:rPr>
+              <w:t>Prikaz svih važnih brojeva i email adresa</w:t>
+            </w:r>
+          </w:p>
+        </w:tc>
+      </w:tr>
+      <w:tr>
+        <w:tc>
+          <w:tcPr>
+            <w:tcW w:w="425" w:type="dxa"/>
+          </w:tcPr>
+          <w:p>
+            <w:pPr>
+              <w:pStyle w:val="Heading2"/>
+              <w:jc w:val="center"/>
+              <w:rPr>
+                <w:rFonts w:ascii="Times New Roman" w:eastAsia="Arial" w:hAnsi="Times New Roman" w:cs="Times New Roman"/>
+                <w:color w:val="000000" w:themeColor="text1"/>
+                <w:sz w:val="24"/>
+                <w:szCs w:val="24"/>
+                <w14:shadow w14:blurRad="38100" w14:dist="19050" w14:dir="2700000" w14:sx="100000" w14:sy="100000" w14:kx="0" w14:ky="0" w14:algn="tl">
+                  <w14:schemeClr w14:val="dk1">
+                    <w14:alpha w14:val="60000"/>
+                  </w14:schemeClr>
+                </w14:shadow>
+                <w14:textOutline w14:w="0" w14:cap="flat" w14:cmpd="sng" w14:algn="ctr">
+                  <w14:noFill/>
+                  <w14:prstDash w14:val="solid"/>
+                  <w14:round/>
+                </w14:textOutline>
+              </w:rPr>
+            </w:pPr>
+            <w:r>
+              <w:rPr>
+                <w:rFonts w:ascii="Times New Roman" w:eastAsia="Arial" w:hAnsi="Times New Roman" w:cs="Times New Roman"/>
+                <w:color w:val="000000" w:themeColor="text1"/>
+                <w:sz w:val="24"/>
+                <w:szCs w:val="24"/>
+                <w14:shadow w14:blurRad="38100" w14:dist="19050" w14:dir="2700000" w14:sx="100000" w14:sy="100000" w14:kx="0" w14:ky="0" w14:algn="tl">
+                  <w14:schemeClr w14:val="dk1">
+                    <w14:alpha w14:val="60000"/>
+                  </w14:schemeClr>
+                </w14:shadow>
+                <w14:textOutline w14:w="0" w14:cap="flat" w14:cmpd="sng" w14:algn="ctr">
+                  <w14:noFill/>
+                  <w14:prstDash w14:val="solid"/>
+                  <w14:round/>
+                </w14:textOutline>
+              </w:rPr>
+              <w:t>Z12</w:t>
+            </w:r>
+          </w:p>
+        </w:tc>
+        <w:tc>
+          <w:tcPr>
+            <w:tcW w:w="8277" w:type="dxa"/>
+          </w:tcPr>
+          <w:p>
+            <w:pPr>
+              <w:pStyle w:val="Heading2"/>
+              <w:jc w:val="center"/>
+              <w:rPr>
+                <w:rFonts w:ascii="Times New Roman" w:eastAsia="Arial" w:hAnsi="Times New Roman" w:cs="Times New Roman"/>
+                <w:color w:val="000000" w:themeColor="text1"/>
+                <w:sz w:val="24"/>
+                <w:szCs w:val="24"/>
+                <w14:shadow w14:blurRad="38100" w14:dist="19050" w14:dir="2700000" w14:sx="100000" w14:sy="100000" w14:kx="0" w14:ky="0" w14:algn="tl">
+                  <w14:schemeClr w14:val="dk1">
+                    <w14:alpha w14:val="60000"/>
+                  </w14:schemeClr>
+                </w14:shadow>
+                <w14:textOutline w14:w="0" w14:cap="flat" w14:cmpd="sng" w14:algn="ctr">
+                  <w14:noFill/>
+                  <w14:prstDash w14:val="solid"/>
+                  <w14:round/>
+                </w14:textOutline>
+              </w:rPr>
+            </w:pPr>
+            <w:r>
+              <w:rPr>
+                <w:rFonts w:ascii="Times New Roman" w:eastAsia="Arial" w:hAnsi="Times New Roman" w:cs="Times New Roman"/>
+                <w:color w:val="000000" w:themeColor="text1"/>
+                <w:sz w:val="24"/>
+                <w:szCs w:val="24"/>
+                <w14:shadow w14:blurRad="38100" w14:dist="19050" w14:dir="2700000" w14:sx="100000" w14:sy="100000" w14:kx="0" w14:ky="0" w14:algn="tl">
+                  <w14:schemeClr w14:val="dk1">
+                    <w14:alpha w14:val="60000"/>
+                  </w14:schemeClr>
+                </w14:shadow>
+                <w14:textOutline w14:w="0" w14:cap="flat" w14:cmpd="sng" w14:algn="ctr">
+                  <w14:noFill/>
+                  <w14:prstDash w14:val="solid"/>
+                  <w14:round/>
+                </w14:textOutline>
+              </w:rPr>
+              <w:t>Izmjena lozinke nakon n prijava</w:t>
+            </w:r>
+          </w:p>
+        </w:tc>
+      </w:tr>
+    </w:tbl>
     <w:p>
       <w:pPr>
         <w:pStyle w:val="Heading2"/>
@@ -4473,8 +4950,11 @@
           </w14:textOutline>
         </w:rPr>
       </w:pPr>
-      <w:bookmarkStart w:id="12" w:name="_Toc59133327"/>
-      <w:r>
+    </w:p>
+    <w:p>
+      <w:pPr>
+        <w:pStyle w:val="Heading2"/>
+        <w:ind w:firstLine="360"/>
         <w:rPr>
           <w:rFonts w:ascii="Arial" w:eastAsia="Arial" w:hAnsi="Arial" w:cs="Arial"/>
           <w:b/>
@@ -4492,58 +4972,8 @@
             <w14:round/>
           </w14:textOutline>
         </w:rPr>
-        <w:t>2.3 Klase korisnika i njihove karakteristike</w:t>
-      </w:r>
-      <w:bookmarkEnd w:id="12"/>
-    </w:p>
-    <w:p>
-      <w:pPr>
-        <w:spacing w:line="335" w:lineRule="exact"/>
-        <w:rPr>
-          <w:sz w:val="20"/>
-          <w:szCs w:val="20"/>
-        </w:rPr>
-      </w:pPr>
-    </w:p>
-    <w:p>
-      <w:pPr>
-        <w:ind w:left="360"/>
-        <w:rPr>
-          <w:sz w:val="20"/>
-          <w:szCs w:val="20"/>
-        </w:rPr>
       </w:pPr>
       <w:r>
-        <w:rPr>
-          <w:rFonts w:ascii="Arial" w:eastAsia="Arial" w:hAnsi="Arial" w:cs="Arial"/>
-          <w:sz w:val="20"/>
-          <w:szCs w:val="20"/>
-        </w:rPr>
-        <w:t>Program će koristiti…</w:t>
-      </w:r>
-    </w:p>
-    <w:p>
-      <w:pPr>
-        <w:spacing w:line="200" w:lineRule="exact"/>
-        <w:rPr>
-          <w:sz w:val="20"/>
-          <w:szCs w:val="20"/>
-        </w:rPr>
-      </w:pPr>
-    </w:p>
-    <w:p>
-      <w:pPr>
-        <w:spacing w:line="271" w:lineRule="exact"/>
-        <w:rPr>
-          <w:sz w:val="20"/>
-          <w:szCs w:val="20"/>
-        </w:rPr>
-      </w:pPr>
-    </w:p>
-    <w:p>
-      <w:pPr>
-        <w:pStyle w:val="Heading2"/>
-        <w:ind w:firstLine="360"/>
         <w:rPr>
           <w:rFonts w:ascii="Arial" w:eastAsia="Arial" w:hAnsi="Arial" w:cs="Arial"/>
           <w:b/>
@@ -4561,9 +4991,60 @@
             <w14:round/>
           </w14:textOutline>
         </w:rPr>
-      </w:pPr>
-      <w:bookmarkStart w:id="13" w:name="_Toc59133328"/>
+        <w:t>2.3 Klase korisnika i njihove karakteristike</w:t>
+      </w:r>
+      <w:bookmarkEnd w:id="12"/>
+    </w:p>
+    <w:p>
+      <w:pPr>
+        <w:spacing w:line="335" w:lineRule="exact"/>
+        <w:rPr>
+          <w:sz w:val="20"/>
+          <w:szCs w:val="20"/>
+        </w:rPr>
+      </w:pPr>
+      <w:bookmarkStart w:id="13" w:name="_GoBack"/>
+      <w:bookmarkEnd w:id="13"/>
+    </w:p>
+    <w:p>
+      <w:pPr>
+        <w:ind w:left="360"/>
+        <w:rPr>
+          <w:sz w:val="20"/>
+          <w:szCs w:val="20"/>
+        </w:rPr>
+      </w:pPr>
       <w:r>
+        <w:rPr>
+          <w:rFonts w:ascii="Arial" w:eastAsia="Arial" w:hAnsi="Arial" w:cs="Arial"/>
+          <w:sz w:val="20"/>
+          <w:szCs w:val="20"/>
+        </w:rPr>
+        <w:t>Program će koristiti…</w:t>
+      </w:r>
+    </w:p>
+    <w:p>
+      <w:pPr>
+        <w:spacing w:line="200" w:lineRule="exact"/>
+        <w:rPr>
+          <w:sz w:val="20"/>
+          <w:szCs w:val="20"/>
+        </w:rPr>
+      </w:pPr>
+    </w:p>
+    <w:p>
+      <w:pPr>
+        <w:spacing w:line="271" w:lineRule="exact"/>
+        <w:rPr>
+          <w:sz w:val="20"/>
+          <w:szCs w:val="20"/>
+        </w:rPr>
+      </w:pPr>
+    </w:p>
+    <w:p>
+      <w:pPr>
+        <w:pStyle w:val="Heading2"/>
+        <w:ind w:firstLine="360"/>
         <w:rPr>
           <w:rFonts w:ascii="Arial" w:eastAsia="Arial" w:hAnsi="Arial" w:cs="Arial"/>
           <w:b/>
@@ -4581,9 +5062,29 @@
             <w14:round/>
           </w14:textOutline>
         </w:rPr>
+      </w:pPr>
+      <w:bookmarkStart w:id="14" w:name="_Toc59133328"/>
+      <w:r>
+        <w:rPr>
+          <w:rFonts w:ascii="Arial" w:eastAsia="Arial" w:hAnsi="Arial" w:cs="Arial"/>
+          <w:b/>
+          <w:color w:val="000000" w:themeColor="text1"/>
+          <w:sz w:val="24"/>
+          <w:szCs w:val="24"/>
+          <w14:shadow w14:blurRad="38100" w14:dist="19050" w14:dir="2700000" w14:sx="100000" w14:sy="100000" w14:kx="0" w14:ky="0" w14:algn="tl">
+            <w14:schemeClr w14:val="dk1">
+              <w14:alpha w14:val="60000"/>
+            </w14:schemeClr>
+          </w14:shadow>
+          <w14:textOutline w14:w="0" w14:cap="flat" w14:cmpd="sng" w14:algn="ctr">
+            <w14:noFill/>
+            <w14:prstDash w14:val="solid"/>
+            <w14:round/>
+          </w14:textOutline>
+        </w:rPr>
         <w:t>2.4 Radno okruženje</w:t>
       </w:r>
-      <w:bookmarkEnd w:id="13"/>
+      <w:bookmarkEnd w:id="14"/>
     </w:p>
     <w:p>
       <w:pPr>
@@ -4610,8 +5111,6 @@
         </w:rPr>
         <w:t>Gdje se sistem koristi…</w:t>
       </w:r>
-      <w:bookmarkStart w:id="14" w:name="_GoBack"/>
-      <w:bookmarkEnd w:id="14"/>
     </w:p>
     <w:p>
       <w:pPr>
@@ -6569,7 +7068,7 @@
           </mc:Choice>
           <mc:Fallback>
             <w:pict>
-              <v:line w14:anchorId="411C8B91" id="Shape 11" o:spid="_x0000_s1026" style="position:absolute;z-index:-251666432;visibility:visible;mso-wrap-style:square;mso-wrap-distance-left:9pt;mso-wrap-distance-top:0;mso-wrap-distance-right:9pt;mso-wrap-distance-bottom:0;mso-position-horizontal:absolute;mso-position-horizontal-relative:text;mso-position-vertical:absolute;mso-position-vertical-relative:text" from="12pt,17.55pt" to="465pt,17.55pt" o:gfxdata="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" o:allowincell="f" filled="t" strokeweight=".96pt">
+              <v:line w14:anchorId="30BDFC4A" id="Shape 11" o:spid="_x0000_s1026" style="position:absolute;z-index:-251666432;visibility:visible;mso-wrap-style:square;mso-wrap-distance-left:9pt;mso-wrap-distance-top:0;mso-wrap-distance-right:9pt;mso-wrap-distance-bottom:0;mso-position-horizontal:absolute;mso-position-horizontal-relative:text;mso-position-vertical:absolute;mso-position-vertical-relative:text" from="12pt,17.55pt" to="465pt,17.55pt" o:gfxdata="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" o:allowincell="f" filled="t" strokeweight=".96pt">
                 <v:stroke joinstyle="miter"/>
                 <o:lock v:ext="edit" shapetype="f"/>
               </v:line>
@@ -6636,7 +7135,7 @@
           </mc:Choice>
           <mc:Fallback>
             <w:pict>
-              <v:line w14:anchorId="41863A45" id="Shape 12" o:spid="_x0000_s1026" style="position:absolute;z-index:-251664384;visibility:visible;mso-wrap-style:square;mso-wrap-distance-left:9pt;mso-wrap-distance-top:0;mso-wrap-distance-right:9pt;mso-wrap-distance-bottom:0;mso-position-horizontal:absolute;mso-position-horizontal-relative:text;mso-position-vertical:absolute;mso-position-vertical-relative:text" from="12pt,30.05pt" to="465pt,30.05pt" o:gfxdata="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" o:allowincell="f" filled="t" strokeweight=".96pt">
+              <v:line w14:anchorId="0AD7C125" id="Shape 12" o:spid="_x0000_s1026" style="position:absolute;z-index:-251664384;visibility:visible;mso-wrap-style:square;mso-wrap-distance-left:9pt;mso-wrap-distance-top:0;mso-wrap-distance-right:9pt;mso-wrap-distance-bottom:0;mso-position-horizontal:absolute;mso-position-horizontal-relative:text;mso-position-vertical:absolute;mso-position-vertical-relative:text" from="12pt,30.05pt" to="465pt,30.05pt" o:gfxdata="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" o:allowincell="f" filled="t" strokeweight=".96pt">
                 <v:stroke joinstyle="miter"/>
                 <o:lock v:ext="edit" shapetype="f"/>
               </v:line>
@@ -6703,7 +7202,7 @@
           </mc:Choice>
           <mc:Fallback>
             <w:pict>
-              <v:line w14:anchorId="773FE76D" id="Shape 13" o:spid="_x0000_s1026" style="position:absolute;z-index:-251662336;visibility:visible;mso-wrap-style:square;mso-wrap-distance-left:9pt;mso-wrap-distance-top:0;mso-wrap-distance-right:9pt;mso-wrap-distance-bottom:0;mso-position-horizontal:absolute;mso-position-horizontal-relative:text;mso-position-vertical:absolute;mso-position-vertical-relative:text" from="12pt,44.9pt" to="465pt,44.9pt" o:gfxdata="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" o:allowincell="f" filled="t" strokeweight=".96pt">
+              <v:line w14:anchorId="273CA259" id="Shape 13" o:spid="_x0000_s1026" style="position:absolute;z-index:-251662336;visibility:visible;mso-wrap-style:square;mso-wrap-distance-left:9pt;mso-wrap-distance-top:0;mso-wrap-distance-right:9pt;mso-wrap-distance-bottom:0;mso-position-horizontal:absolute;mso-position-horizontal-relative:text;mso-position-vertical:absolute;mso-position-vertical-relative:text" from="12pt,44.9pt" to="465pt,44.9pt" o:gfxdata="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" o:allowincell="f" filled="t" strokeweight=".96pt">
                 <v:stroke joinstyle="miter"/>
                 <o:lock v:ext="edit" shapetype="f"/>
               </v:line>
@@ -6770,7 +7269,7 @@
           </mc:Choice>
           <mc:Fallback>
             <w:pict>
-              <v:line w14:anchorId="356EA689" id="Shape 14" o:spid="_x0000_s1026" style="position:absolute;z-index:-251660288;visibility:visible;mso-wrap-style:square;mso-wrap-distance-left:9pt;mso-wrap-distance-top:0;mso-wrap-distance-right:9pt;mso-wrap-distance-bottom:0;mso-position-horizontal:absolute;mso-position-horizontal-relative:text;mso-position-vertical:absolute;mso-position-vertical-relative:text" from="12pt,59.7pt" to="465pt,59.7pt" o:gfxdata="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" o:allowincell="f" filled="t" strokeweight=".96pt">
+              <v:line w14:anchorId="7465AE6E" id="Shape 14" o:spid="_x0000_s1026" style="position:absolute;z-index:-251660288;visibility:visible;mso-wrap-style:square;mso-wrap-distance-left:9pt;mso-wrap-distance-top:0;mso-wrap-distance-right:9pt;mso-wrap-distance-bottom:0;mso-position-horizontal:absolute;mso-position-horizontal-relative:text;mso-position-vertical:absolute;mso-position-vertical-relative:text" from="12pt,59.7pt" to="465pt,59.7pt" o:gfxdata="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" o:allowincell="f" filled="t" strokeweight=".96pt">
                 <v:stroke joinstyle="miter"/>
                 <o:lock v:ext="edit" shapetype="f"/>
               </v:line>
@@ -6837,7 +7336,7 @@
           </mc:Choice>
           <mc:Fallback>
             <w:pict>
-              <v:line w14:anchorId="171D0060" id="Shape 15" o:spid="_x0000_s1026" style="position:absolute;z-index:-251658240;visibility:visible;mso-wrap-style:square;mso-wrap-distance-left:9pt;mso-wrap-distance-top:0;mso-wrap-distance-right:9pt;mso-wrap-distance-bottom:0;mso-position-horizontal:absolute;mso-position-horizontal-relative:text;mso-position-vertical:absolute;mso-position-vertical-relative:text" from="12pt,74.45pt" to="465pt,74.45pt" o:gfxdata="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" o:allowincell="f" filled="t" strokeweight=".96pt">
+              <v:line w14:anchorId="57A8F707" id="Shape 15" o:spid="_x0000_s1026" style="position:absolute;z-index:-251658240;visibility:visible;mso-wrap-style:square;mso-wrap-distance-left:9pt;mso-wrap-distance-top:0;mso-wrap-distance-right:9pt;mso-wrap-distance-bottom:0;mso-position-horizontal:absolute;mso-position-horizontal-relative:text;mso-position-vertical:absolute;mso-position-vertical-relative:text" from="12pt,74.45pt" to="465pt,74.45pt" o:gfxdata="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" o:allowincell="f" filled="t" strokeweight=".96pt">
                 <v:stroke joinstyle="miter"/>
                 <o:lock v:ext="edit" shapetype="f"/>
               </v:line>
@@ -6904,7 +7403,7 @@
           </mc:Choice>
           <mc:Fallback>
             <w:pict>
-              <v:line w14:anchorId="07FB225F" id="Shape 16" o:spid="_x0000_s1026" style="position:absolute;z-index:-251656192;visibility:visible;mso-wrap-style:square;mso-wrap-distance-left:9pt;mso-wrap-distance-top:0;mso-wrap-distance-right:9pt;mso-wrap-distance-bottom:0;mso-position-horizontal:absolute;mso-position-horizontal-relative:text;mso-position-vertical:absolute;mso-position-vertical-relative:text" from="12pt,89.2pt" to="465pt,89.2pt" o:gfxdata="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" o:allowincell="f" filled="t" strokeweight=".33864mm">
+              <v:line w14:anchorId="5CFB3299" id="Shape 16" o:spid="_x0000_s1026" style="position:absolute;z-index:-251656192;visibility:visible;mso-wrap-style:square;mso-wrap-distance-left:9pt;mso-wrap-distance-top:0;mso-wrap-distance-right:9pt;mso-wrap-distance-bottom:0;mso-position-horizontal:absolute;mso-position-horizontal-relative:text;mso-position-vertical:absolute;mso-position-vertical-relative:text" from="12pt,89.2pt" to="465pt,89.2pt" o:gfxdata="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" o:allowincell="f" filled="t" strokeweight=".33864mm">
                 <v:stroke joinstyle="miter"/>
                 <o:lock v:ext="edit" shapetype="f"/>
               </v:line>
@@ -6971,7 +7470,7 @@
           </mc:Choice>
           <mc:Fallback>
             <w:pict>
-              <v:line w14:anchorId="3F42BD16" id="Shape 17" o:spid="_x0000_s1026" style="position:absolute;z-index:-251654144;visibility:visible;mso-wrap-style:square;mso-wrap-distance-left:9pt;mso-wrap-distance-top:0;mso-wrap-distance-right:9pt;mso-wrap-distance-bottom:0;mso-position-horizontal:absolute;mso-position-horizontal-relative:text;mso-position-vertical:absolute;mso-position-vertical-relative:text" from="12pt,104.05pt" to="465pt,104.05pt" o:gfxdata="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" o:allowincell="f" filled="t" strokeweight=".96pt">
+              <v:line w14:anchorId="35F91511" id="Shape 17" o:spid="_x0000_s1026" style="position:absolute;z-index:-251654144;visibility:visible;mso-wrap-style:square;mso-wrap-distance-left:9pt;mso-wrap-distance-top:0;mso-wrap-distance-right:9pt;mso-wrap-distance-bottom:0;mso-position-horizontal:absolute;mso-position-horizontal-relative:text;mso-position-vertical:absolute;mso-position-vertical-relative:text" from="12pt,104.05pt" to="465pt,104.05pt" o:gfxdata="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" o:allowincell="f" filled="t" strokeweight=".96pt">
                 <v:stroke joinstyle="miter"/>
                 <o:lock v:ext="edit" shapetype="f"/>
               </v:line>
@@ -7038,7 +7537,7 @@
           </mc:Choice>
           <mc:Fallback>
             <w:pict>
-              <v:line w14:anchorId="36DCA7A2" id="Shape 18" o:spid="_x0000_s1026" style="position:absolute;z-index:-251652096;visibility:visible;mso-wrap-style:square;mso-wrap-distance-left:9pt;mso-wrap-distance-top:0;mso-wrap-distance-right:9pt;mso-wrap-distance-bottom:0;mso-position-horizontal:absolute;mso-position-horizontal-relative:text;mso-position-vertical:absolute;mso-position-vertical-relative:text" from="12.5pt,17.1pt" to="12.5pt,119.3pt" o:gfxdata="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" o:allowincell="f" filled="t" strokeweight=".33864mm">
+              <v:line w14:anchorId="3D869BC7" id="Shape 18" o:spid="_x0000_s1026" style="position:absolute;z-index:-251652096;visibility:visible;mso-wrap-style:square;mso-wrap-distance-left:9pt;mso-wrap-distance-top:0;mso-wrap-distance-right:9pt;mso-wrap-distance-bottom:0;mso-position-horizontal:absolute;mso-position-horizontal-relative:text;mso-position-vertical:absolute;mso-position-vertical-relative:text" from="12.5pt,17.1pt" to="12.5pt,119.3pt" o:gfxdata="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" o:allowincell="f" filled="t" strokeweight=".33864mm">
                 <v:stroke joinstyle="miter"/>
                 <o:lock v:ext="edit" shapetype="f"/>
               </v:line>
@@ -7105,7 +7604,7 @@
           </mc:Choice>
           <mc:Fallback>
             <w:pict>
-              <v:line w14:anchorId="405BBA6D" id="Shape 19" o:spid="_x0000_s1026" style="position:absolute;z-index:-251650048;visibility:visible;mso-wrap-style:square;mso-wrap-distance-left:9pt;mso-wrap-distance-top:0;mso-wrap-distance-right:9pt;mso-wrap-distance-bottom:0;mso-position-horizontal:absolute;mso-position-horizontal-relative:text;mso-position-vertical:absolute;mso-position-vertical-relative:text" from="124.25pt,17.1pt" to="124.25pt,119.3pt" o:gfxdata="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" o:allowincell="f" filled="t" strokeweight=".33864mm">
+              <v:line w14:anchorId="3023974B" id="Shape 19" o:spid="_x0000_s1026" style="position:absolute;z-index:-251650048;visibility:visible;mso-wrap-style:square;mso-wrap-distance-left:9pt;mso-wrap-distance-top:0;mso-wrap-distance-right:9pt;mso-wrap-distance-bottom:0;mso-position-horizontal:absolute;mso-position-horizontal-relative:text;mso-position-vertical:absolute;mso-position-vertical-relative:text" from="124.25pt,17.1pt" to="124.25pt,119.3pt" o:gfxdata="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" o:allowincell="f" filled="t" strokeweight=".33864mm">
                 <v:stroke joinstyle="miter"/>
                 <o:lock v:ext="edit" shapetype="f"/>
               </v:line>
@@ -7172,7 +7671,7 @@
           </mc:Choice>
           <mc:Fallback>
             <w:pict>
-              <v:line w14:anchorId="6B0BEE99" id="Shape 20" o:spid="_x0000_s1026" style="position:absolute;z-index:-251648000;visibility:visible;mso-wrap-style:square;mso-wrap-distance-left:9pt;mso-wrap-distance-top:0;mso-wrap-distance-right:9pt;mso-wrap-distance-bottom:0;mso-position-horizontal:absolute;mso-position-horizontal-relative:text;mso-position-vertical:absolute;mso-position-vertical-relative:text" from="464.5pt,17.1pt" to="464.5pt,119.3pt" o:gfxdata="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" o:allowincell="f" filled="t" strokeweight=".96pt">
+              <v:line w14:anchorId="44498540" id="Shape 20" o:spid="_x0000_s1026" style="position:absolute;z-index:-251648000;visibility:visible;mso-wrap-style:square;mso-wrap-distance-left:9pt;mso-wrap-distance-top:0;mso-wrap-distance-right:9pt;mso-wrap-distance-bottom:0;mso-position-horizontal:absolute;mso-position-horizontal-relative:text;mso-position-vertical:absolute;mso-position-vertical-relative:text" from="464.5pt,17.1pt" to="464.5pt,119.3pt" o:gfxdata="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" o:allowincell="f" filled="t" strokeweight=".96pt">
                 <v:stroke joinstyle="miter"/>
                 <o:lock v:ext="edit" shapetype="f"/>
               </v:line>
@@ -7296,7 +7795,7 @@
           </mc:Choice>
           <mc:Fallback>
             <w:pict>
-              <v:line w14:anchorId="41F20874" id="Shape 21" o:spid="_x0000_s1026" style="position:absolute;z-index:-251645952;visibility:visible;mso-wrap-style:square;mso-wrap-distance-left:9pt;mso-wrap-distance-top:0;mso-wrap-distance-right:9pt;mso-wrap-distance-bottom:0;mso-position-horizontal:absolute;mso-position-horizontal-relative:text;mso-position-vertical:absolute;mso-position-vertical-relative:text" from="12pt,89.65pt" to="465pt,89.65pt" o:gfxdata="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" o:allowincell="f" filled="t" strokeweight=".33864mm">
+              <v:line w14:anchorId="02E611B9" id="Shape 21" o:spid="_x0000_s1026" style="position:absolute;z-index:-251645952;visibility:visible;mso-wrap-style:square;mso-wrap-distance-left:9pt;mso-wrap-distance-top:0;mso-wrap-distance-right:9pt;mso-wrap-distance-bottom:0;mso-position-horizontal:absolute;mso-position-horizontal-relative:text;mso-position-vertical:absolute;mso-position-vertical-relative:text" from="12pt,89.65pt" to="465pt,89.65pt" o:gfxdata="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" o:allowincell="f" filled="t" strokeweight=".33864mm">
                 <v:stroke joinstyle="miter"/>
                 <o:lock v:ext="edit" shapetype="f"/>
               </v:line>
@@ -7525,7 +8024,7 @@
           </mc:Choice>
           <mc:Fallback>
             <w:pict>
-              <v:line w14:anchorId="02087211" id="Shape 22" o:spid="_x0000_s1026" style="position:absolute;z-index:-251643904;visibility:visible;mso-wrap-style:square;mso-wrap-distance-left:9pt;mso-wrap-distance-top:0;mso-wrap-distance-right:9pt;mso-wrap-distance-bottom:0;mso-position-horizontal:absolute;mso-position-horizontal-relative:text;mso-position-vertical:absolute;mso-position-vertical-relative:text" from="17.4pt,17.7pt" to="462.6pt,17.7pt" o:gfxdata="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" o:allowincell="f" filled="t" strokeweight=".33864mm">
+              <v:line w14:anchorId="353D840D" id="Shape 22" o:spid="_x0000_s1026" style="position:absolute;z-index:-251643904;visibility:visible;mso-wrap-style:square;mso-wrap-distance-left:9pt;mso-wrap-distance-top:0;mso-wrap-distance-right:9pt;mso-wrap-distance-bottom:0;mso-position-horizontal:absolute;mso-position-horizontal-relative:text;mso-position-vertical:absolute;mso-position-vertical-relative:text" from="17.4pt,17.7pt" to="462.6pt,17.7pt" o:gfxdata="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" o:allowincell="f" filled="t" strokeweight=".33864mm">
                 <v:stroke joinstyle="miter"/>
                 <o:lock v:ext="edit" shapetype="f"/>
               </v:line>
@@ -7592,7 +8091,7 @@
           </mc:Choice>
           <mc:Fallback>
             <w:pict>
-              <v:line w14:anchorId="0C5CFFD3" id="Shape 23" o:spid="_x0000_s1026" style="position:absolute;z-index:-251641856;visibility:visible;mso-wrap-style:square;mso-wrap-distance-left:9pt;mso-wrap-distance-top:0;mso-wrap-distance-right:9pt;mso-wrap-distance-bottom:0;mso-position-horizontal:absolute;mso-position-horizontal-relative:text;mso-position-vertical:absolute;mso-position-vertical-relative:text" from="17.4pt,30.2pt" to="462.6pt,30.2pt" o:gfxdata="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" o:allowincell="f" filled="t" strokeweight=".96pt">
+              <v:line w14:anchorId="1DC18C6A" id="Shape 23" o:spid="_x0000_s1026" style="position:absolute;z-index:-251641856;visibility:visible;mso-wrap-style:square;mso-wrap-distance-left:9pt;mso-wrap-distance-top:0;mso-wrap-distance-right:9pt;mso-wrap-distance-bottom:0;mso-position-horizontal:absolute;mso-position-horizontal-relative:text;mso-position-vertical:absolute;mso-position-vertical-relative:text" from="17.4pt,30.2pt" to="462.6pt,30.2pt" o:gfxdata="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" o:allowincell="f" filled="t" strokeweight=".96pt">
                 <v:stroke joinstyle="miter"/>
                 <o:lock v:ext="edit" shapetype="f"/>
               </v:line>
@@ -7659,7 +8158,7 @@
           </mc:Choice>
           <mc:Fallback>
             <w:pict>
-              <v:line w14:anchorId="231CFEC2" id="Shape 24" o:spid="_x0000_s1026" style="position:absolute;z-index:-251639808;visibility:visible;mso-wrap-style:square;mso-wrap-distance-left:9pt;mso-wrap-distance-top:0;mso-wrap-distance-right:9pt;mso-wrap-distance-bottom:0;mso-position-horizontal:absolute;mso-position-horizontal-relative:text;mso-position-vertical:absolute;mso-position-vertical-relative:text" from="17.4pt,44.95pt" to="462.6pt,44.95pt" o:gfxdata="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" o:allowincell="f" filled="t" strokeweight=".96pt">
+              <v:line w14:anchorId="34D47B0B" id="Shape 24" o:spid="_x0000_s1026" style="position:absolute;z-index:-251639808;visibility:visible;mso-wrap-style:square;mso-wrap-distance-left:9pt;mso-wrap-distance-top:0;mso-wrap-distance-right:9pt;mso-wrap-distance-bottom:0;mso-position-horizontal:absolute;mso-position-horizontal-relative:text;mso-position-vertical:absolute;mso-position-vertical-relative:text" from="17.4pt,44.95pt" to="462.6pt,44.95pt" o:gfxdata="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" o:allowincell="f" filled="t" strokeweight=".96pt">
                 <v:stroke joinstyle="miter"/>
                 <o:lock v:ext="edit" shapetype="f"/>
               </v:line>
@@ -7726,7 +8225,7 @@
           </mc:Choice>
           <mc:Fallback>
             <w:pict>
-              <v:line w14:anchorId="60B78DFF" id="Shape 25" o:spid="_x0000_s1026" style="position:absolute;z-index:-251637760;visibility:visible;mso-wrap-style:square;mso-wrap-distance-left:9pt;mso-wrap-distance-top:0;mso-wrap-distance-right:9pt;mso-wrap-distance-bottom:0;mso-position-horizontal:absolute;mso-position-horizontal-relative:text;mso-position-vertical:absolute;mso-position-vertical-relative:text" from="81.5pt,17.25pt" to="81.5pt,75.05pt" o:gfxdata="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" o:allowincell="f" filled="t" strokeweight=".96pt">
+              <v:line w14:anchorId="12993410" id="Shape 25" o:spid="_x0000_s1026" style="position:absolute;z-index:-251637760;visibility:visible;mso-wrap-style:square;mso-wrap-distance-left:9pt;mso-wrap-distance-top:0;mso-wrap-distance-right:9pt;mso-wrap-distance-bottom:0;mso-position-horizontal:absolute;mso-position-horizontal-relative:text;mso-position-vertical:absolute;mso-position-vertical-relative:text" from="81.5pt,17.25pt" to="81.5pt,75.05pt" o:gfxdata="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" o:allowincell="f" filled="t" strokeweight=".96pt">
                 <v:stroke joinstyle="miter"/>
                 <o:lock v:ext="edit" shapetype="f"/>
               </v:line>
@@ -7793,7 +8292,7 @@
           </mc:Choice>
           <mc:Fallback>
             <w:pict>
-              <v:line w14:anchorId="746A302E" id="Shape 26" o:spid="_x0000_s1026" style="position:absolute;z-index:-251635712;visibility:visible;mso-wrap-style:square;mso-wrap-distance-left:9pt;mso-wrap-distance-top:0;mso-wrap-distance-right:9pt;mso-wrap-distance-bottom:0;mso-position-horizontal:absolute;mso-position-horizontal-relative:text;mso-position-vertical:absolute;mso-position-vertical-relative:text" from="17.4pt,59.7pt" to="462.6pt,59.7pt" o:gfxdata="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" o:allowincell="f" filled="t" strokeweight=".33864mm">
+              <v:line w14:anchorId="0511923F" id="Shape 26" o:spid="_x0000_s1026" style="position:absolute;z-index:-251635712;visibility:visible;mso-wrap-style:square;mso-wrap-distance-left:9pt;mso-wrap-distance-top:0;mso-wrap-distance-right:9pt;mso-wrap-distance-bottom:0;mso-position-horizontal:absolute;mso-position-horizontal-relative:text;mso-position-vertical:absolute;mso-position-vertical-relative:text" from="17.4pt,59.7pt" to="462.6pt,59.7pt" o:gfxdata="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" o:allowincell="f" filled="t" strokeweight=".33864mm">
                 <v:stroke joinstyle="miter"/>
                 <o:lock v:ext="edit" shapetype="f"/>
               </v:line>
@@ -7860,7 +8359,7 @@
           </mc:Choice>
           <mc:Fallback>
             <w:pict>
-              <v:line w14:anchorId="28EB4122" id="Shape 27" o:spid="_x0000_s1026" style="position:absolute;z-index:-251633664;visibility:visible;mso-wrap-style:square;mso-wrap-distance-left:9pt;mso-wrap-distance-top:0;mso-wrap-distance-right:9pt;mso-wrap-distance-bottom:0;mso-position-horizontal:absolute;mso-position-horizontal-relative:text;mso-position-vertical:absolute;mso-position-vertical-relative:text" from="17.9pt,17.25pt" to="17.9pt,75.05pt" o:gfxdata="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" o:allowincell="f" filled="t" strokeweight=".33864mm">
+              <v:line w14:anchorId="5A87CE1F" id="Shape 27" o:spid="_x0000_s1026" style="position:absolute;z-index:-251633664;visibility:visible;mso-wrap-style:square;mso-wrap-distance-left:9pt;mso-wrap-distance-top:0;mso-wrap-distance-right:9pt;mso-wrap-distance-bottom:0;mso-position-horizontal:absolute;mso-position-horizontal-relative:text;mso-position-vertical:absolute;mso-position-vertical-relative:text" from="17.9pt,17.25pt" to="17.9pt,75.05pt" o:gfxdata="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" o:allowincell="f" filled="t" strokeweight=".33864mm">
                 <v:stroke joinstyle="miter"/>
                 <o:lock v:ext="edit" shapetype="f"/>
               </v:line>
@@ -7927,7 +8426,7 @@
           </mc:Choice>
           <mc:Fallback>
             <w:pict>
-              <v:line w14:anchorId="3625952B" id="Shape 28" o:spid="_x0000_s1026" style="position:absolute;z-index:-251631616;visibility:visible;mso-wrap-style:square;mso-wrap-distance-left:9pt;mso-wrap-distance-top:0;mso-wrap-distance-right:9pt;mso-wrap-distance-bottom:0;mso-position-horizontal:absolute;mso-position-horizontal-relative:text;mso-position-vertical:absolute;mso-position-vertical-relative:text" from="462.1pt,17.25pt" to="462.1pt,75.05pt" o:gfxdata="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" o:allowincell="f" filled="t" strokeweight=".33864mm">
+              <v:line w14:anchorId="1F39A24B" id="Shape 28" o:spid="_x0000_s1026" style="position:absolute;z-index:-251631616;visibility:visible;mso-wrap-style:square;mso-wrap-distance-left:9pt;mso-wrap-distance-top:0;mso-wrap-distance-right:9pt;mso-wrap-distance-bottom:0;mso-position-horizontal:absolute;mso-position-horizontal-relative:text;mso-position-vertical:absolute;mso-position-vertical-relative:text" from="462.1pt,17.25pt" to="462.1pt,75.05pt" o:gfxdata="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" o:allowincell="f" filled="t" strokeweight=".33864mm">
                 <v:stroke joinstyle="miter"/>
                 <o:lock v:ext="edit" shapetype="f"/>
               </v:line>
@@ -8045,7 +8544,7 @@
           </mc:Choice>
           <mc:Fallback>
             <w:pict>
-              <v:line w14:anchorId="4A479734" id="Shape 29" o:spid="_x0000_s1026" style="position:absolute;z-index:-251629568;visibility:visible;mso-wrap-style:square;mso-wrap-distance-left:9pt;mso-wrap-distance-top:0;mso-wrap-distance-right:9pt;mso-wrap-distance-bottom:0;mso-position-horizontal:absolute;mso-position-horizontal-relative:text;mso-position-vertical:absolute;mso-position-vertical-relative:text" from="17.4pt,45.25pt" to="462.6pt,45.25pt" o:gfxdata="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" o:allowincell="f" filled="t" strokeweight=".33864mm">
+              <v:line w14:anchorId="793D0410" id="Shape 29" o:spid="_x0000_s1026" style="position:absolute;z-index:-251629568;visibility:visible;mso-wrap-style:square;mso-wrap-distance-left:9pt;mso-wrap-distance-top:0;mso-wrap-distance-right:9pt;mso-wrap-distance-bottom:0;mso-position-horizontal:absolute;mso-position-horizontal-relative:text;mso-position-vertical:absolute;mso-position-vertical-relative:text" from="17.4pt,45.25pt" to="462.6pt,45.25pt" o:gfxdata="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" o:allowincell="f" filled="t" strokeweight=".33864mm">
                 <v:stroke joinstyle="miter"/>
                 <o:lock v:ext="edit" shapetype="f"/>
               </v:line>
@@ -9761,6 +10260,22 @@
       <w:u w:val="single"/>
     </w:rPr>
   </w:style>
+  <w:style w:type="table" w:styleId="TableGrid">
+    <w:name w:val="Table Grid"/>
+    <w:basedOn w:val="TableNormal"/>
+    <w:uiPriority w:val="59"/>
+    <w:rsid w:val="00FE494B"/>
+    <w:tblPr>
+      <w:tblBorders>
+        <w:top w:val="single" w:sz="4" w:space="0" w:color="auto"/>
+        <w:left w:val="single" w:sz="4" w:space="0" w:color="auto"/>
+        <w:bottom w:val="single" w:sz="4" w:space="0" w:color="auto"/>
+        <w:right w:val="single" w:sz="4" w:space="0" w:color="auto"/>
+        <w:insideH w:val="single" w:sz="4" w:space="0" w:color="auto"/>
+        <w:insideV w:val="single" w:sz="4" w:space="0" w:color="auto"/>
+      </w:tblBorders>
+    </w:tblPr>
+  </w:style>
 </w:styles>
 </file>
 
@@ -10049,7 +10564,7 @@
 </file>
 
 <file path=customXml/itemProps2.xml><?xml version="1.0" encoding="utf-8"?>
-<ds:datastoreItem xmlns:ds="http://schemas.openxmlformats.org/officeDocument/2006/customXml" ds:itemID="{8B9E7787-FE59-47EB-949D-8CEA160DF48A}">
+<ds:datastoreItem xmlns:ds="http://schemas.openxmlformats.org/officeDocument/2006/customXml" ds:itemID="{184C81C8-7CB6-4F26-ADBA-91D89E05EF71}">
   <ds:schemaRefs>
     <ds:schemaRef ds:uri="http://schemas.openxmlformats.org/officeDocument/2006/bibliography"/>
   </ds:schemaRefs>

</xml_diff>

<commit_message>
Mjenjanje SRS-a. Novi folder za dijagrame aktivnosti.
</commit_message>
<xml_diff>
--- a/Documentation/Software requirements specification.docx
+++ b/Documentation/Software requirements specification.docx
@@ -177,18 +177,18 @@
     </w:p>
     <w:p>
       <w:pPr>
-        <w:ind w:right="-853"/>
+        <w:ind w:right="89"/>
         <w:jc w:val="center"/>
         <w:rPr>
-          <w:sz w:val="20"/>
-          <w:szCs w:val="20"/>
+          <w:sz w:val="48"/>
+          <w:szCs w:val="48"/>
         </w:rPr>
       </w:pPr>
       <w:r>
         <w:rPr>
-          <w:rFonts w:ascii="Arial" w:eastAsia="Arial" w:hAnsi="Arial" w:cs="Arial"/>
-          <w:sz w:val="47"/>
-          <w:szCs w:val="47"/>
+          <w:rFonts w:eastAsia="Arial"/>
+          <w:sz w:val="48"/>
+          <w:szCs w:val="48"/>
         </w:rPr>
         <w:t>Specifikacija korisničkih zahtjeva</w:t>
       </w:r>
@@ -196,28 +196,38 @@
     <w:p>
       <w:pPr>
         <w:spacing w:line="313" w:lineRule="exact"/>
-        <w:rPr>
-          <w:sz w:val="24"/>
-          <w:szCs w:val="24"/>
-        </w:rPr>
-      </w:pPr>
-    </w:p>
-    <w:p>
-      <w:pPr>
-        <w:ind w:left="4100"/>
-        <w:rPr>
-          <w:sz w:val="20"/>
-          <w:szCs w:val="20"/>
+        <w:jc w:val="center"/>
+        <w:rPr>
+          <w:sz w:val="24"/>
+          <w:szCs w:val="24"/>
         </w:rPr>
       </w:pPr>
       <w:r>
         <w:rPr>
-          <w:rFonts w:eastAsia="Times New Roman"/>
-          <w:sz w:val="30"/>
-          <w:szCs w:val="30"/>
-        </w:rPr>
-        <w:t>Naziv sistema</w:t>
+          <w:sz w:val="24"/>
+          <w:szCs w:val="24"/>
+        </w:rPr>
+        <w:t>Sistem za evidenciju zaposlenih</w:t>
       </w:r>
+    </w:p>
+    <w:p>
+      <w:pPr>
+        <w:spacing w:line="313" w:lineRule="exact"/>
+        <w:jc w:val="center"/>
+        <w:rPr>
+          <w:sz w:val="24"/>
+          <w:szCs w:val="24"/>
+        </w:rPr>
+      </w:pPr>
+    </w:p>
+    <w:p>
+      <w:pPr>
+        <w:jc w:val="center"/>
+        <w:rPr>
+          <w:sz w:val="20"/>
+          <w:szCs w:val="20"/>
+        </w:rPr>
+      </w:pPr>
     </w:p>
     <w:p>
       <w:pPr>
@@ -3507,7 +3517,7 @@
     <w:p>
       <w:pPr>
         <w:spacing w:line="276" w:lineRule="auto"/>
-        <w:ind w:left="426"/>
+        <w:ind w:left="426" w:firstLine="294"/>
         <w:rPr>
           <w:sz w:val="24"/>
           <w:szCs w:val="24"/>
@@ -3527,6 +3537,95 @@
         </w:rPr>
         <w:t>gući evidenciju podataka o zaposlenima u nekoj kompaniji.</w:t>
       </w:r>
+      <w:r>
+        <w:rPr>
+          <w:sz w:val="24"/>
+          <w:szCs w:val="24"/>
+        </w:rPr>
+        <w:t xml:space="preserve"> Sistem čine četiri aplikacije koje su namjenje za različite grupe ljudi. </w:t>
+      </w:r>
+    </w:p>
+    <w:p>
+      <w:pPr>
+        <w:spacing w:line="276" w:lineRule="auto"/>
+        <w:ind w:left="426" w:firstLine="294"/>
+        <w:rPr>
+          <w:sz w:val="24"/>
+          <w:szCs w:val="24"/>
+        </w:rPr>
+      </w:pPr>
+      <w:r>
+        <w:rPr>
+          <w:sz w:val="24"/>
+          <w:szCs w:val="24"/>
+        </w:rPr>
+        <w:t>Svi zaposleni u kompaniji imaju pristup aplikaciji za evidentiranje radnog vremena. Na osnovu unesenog PIN</w:t>
+      </w:r>
+      <w:r>
+        <w:rPr>
+          <w:sz w:val="24"/>
+          <w:szCs w:val="24"/>
+        </w:rPr>
+        <w:t xml:space="preserve">-a i izbora radnog statusa (da li radnik dolazi na posao, ide na pauzu ili se vraća, ili odlazi sa posla) sistem upisuje podatke u bazu. </w:t>
+      </w:r>
+    </w:p>
+    <w:p>
+      <w:pPr>
+        <w:spacing w:line="276" w:lineRule="auto"/>
+        <w:ind w:left="426" w:firstLine="294"/>
+        <w:rPr>
+          <w:sz w:val="24"/>
+          <w:szCs w:val="24"/>
+        </w:rPr>
+      </w:pPr>
+      <w:r>
+        <w:rPr>
+          <w:sz w:val="24"/>
+          <w:szCs w:val="24"/>
+        </w:rPr>
+        <w:t xml:space="preserve">Radnik na osnovu korisničkog imena i lozinke ima pristup korisničkoj aplikaciji. U korisničkoj aplikaciji može da pregleda svoje lične podatke i podatke koje se odnose na radno vrijeme, ali nema mogućnost da ih mijenja. </w:t>
+      </w:r>
+    </w:p>
+    <w:p>
+      <w:pPr>
+        <w:spacing w:line="276" w:lineRule="auto"/>
+        <w:ind w:left="426" w:firstLine="294"/>
+        <w:rPr>
+          <w:sz w:val="24"/>
+          <w:szCs w:val="24"/>
+        </w:rPr>
+      </w:pPr>
+      <w:r>
+        <w:rPr>
+          <w:sz w:val="24"/>
+          <w:szCs w:val="24"/>
+        </w:rPr>
+        <w:t>HR zaposleni mogu da preko korisničkog imena i lozinke pristupaju HR aplikaciji kroz dodaju nove zaposlene, pregledaju podatke o radnicima po različitim kriterijumima. Za različite aplikacije mogu da se koriste ista imena korisničkih naloga.</w:t>
+      </w:r>
+    </w:p>
+    <w:p>
+      <w:pPr>
+        <w:spacing w:line="276" w:lineRule="auto"/>
+        <w:ind w:left="426" w:firstLine="294"/>
+        <w:rPr>
+          <w:sz w:val="24"/>
+          <w:szCs w:val="24"/>
+        </w:rPr>
+      </w:pPr>
+      <w:r>
+        <w:rPr>
+          <w:sz w:val="24"/>
+          <w:szCs w:val="24"/>
+        </w:rPr>
+        <w:t xml:space="preserve">U sistemu može da postoji samo jedan administratorski nalog. Administrator pristupa administratorskoj aplikaciji takođe preko korisničkog imena i lozinke i ima mogućnost da </w:t>
+      </w:r>
+      <w:r>
+        <w:rPr>
+          <w:sz w:val="24"/>
+          <w:szCs w:val="24"/>
+        </w:rPr>
+        <w:t>kreira HR naloge, kao i da deaktivira postojeće korisničke i HR naloge.</w:t>
+      </w:r>
     </w:p>
     <w:p>
       <w:pPr>
@@ -3545,6 +3644,326 @@
         <w:rPr>
           <w:sz w:val="24"/>
           <w:szCs w:val="24"/>
+        </w:rPr>
+      </w:pPr>
+    </w:p>
+    <w:p>
+      <w:pPr>
+        <w:spacing w:line="200" w:lineRule="exact"/>
+        <w:ind w:left="426"/>
+        <w:rPr>
+          <w:sz w:val="24"/>
+          <w:szCs w:val="24"/>
+        </w:rPr>
+      </w:pPr>
+    </w:p>
+    <w:p>
+      <w:pPr>
+        <w:spacing w:line="200" w:lineRule="exact"/>
+        <w:ind w:left="426"/>
+        <w:rPr>
+          <w:sz w:val="24"/>
+          <w:szCs w:val="24"/>
+        </w:rPr>
+      </w:pPr>
+    </w:p>
+    <w:p>
+      <w:pPr>
+        <w:spacing w:line="200" w:lineRule="exact"/>
+        <w:ind w:left="426"/>
+        <w:rPr>
+          <w:sz w:val="24"/>
+          <w:szCs w:val="24"/>
+        </w:rPr>
+      </w:pPr>
+    </w:p>
+    <w:p>
+      <w:pPr>
+        <w:spacing w:line="200" w:lineRule="exact"/>
+        <w:ind w:left="426"/>
+        <w:rPr>
+          <w:sz w:val="24"/>
+          <w:szCs w:val="24"/>
+        </w:rPr>
+      </w:pPr>
+    </w:p>
+    <w:p>
+      <w:pPr>
+        <w:spacing w:line="200" w:lineRule="exact"/>
+        <w:ind w:left="426"/>
+        <w:rPr>
+          <w:sz w:val="24"/>
+          <w:szCs w:val="24"/>
+        </w:rPr>
+      </w:pPr>
+    </w:p>
+    <w:p>
+      <w:pPr>
+        <w:spacing w:line="206" w:lineRule="exact"/>
+        <w:rPr>
+          <w:sz w:val="20"/>
+          <w:szCs w:val="20"/>
+        </w:rPr>
+      </w:pPr>
+    </w:p>
+    <w:p>
+      <w:pPr>
+        <w:spacing w:line="206" w:lineRule="exact"/>
+        <w:rPr>
+          <w:sz w:val="20"/>
+          <w:szCs w:val="20"/>
+        </w:rPr>
+      </w:pPr>
+    </w:p>
+    <w:p>
+      <w:pPr>
+        <w:spacing w:line="206" w:lineRule="exact"/>
+        <w:rPr>
+          <w:sz w:val="20"/>
+          <w:szCs w:val="20"/>
+        </w:rPr>
+      </w:pPr>
+    </w:p>
+    <w:p>
+      <w:pPr>
+        <w:spacing w:line="206" w:lineRule="exact"/>
+        <w:rPr>
+          <w:sz w:val="20"/>
+          <w:szCs w:val="20"/>
+        </w:rPr>
+      </w:pPr>
+    </w:p>
+    <w:p>
+      <w:pPr>
+        <w:spacing w:line="206" w:lineRule="exact"/>
+        <w:rPr>
+          <w:sz w:val="20"/>
+          <w:szCs w:val="20"/>
+        </w:rPr>
+      </w:pPr>
+    </w:p>
+    <w:p>
+      <w:pPr>
+        <w:spacing w:line="206" w:lineRule="exact"/>
+        <w:rPr>
+          <w:sz w:val="20"/>
+          <w:szCs w:val="20"/>
+        </w:rPr>
+      </w:pPr>
+    </w:p>
+    <w:p>
+      <w:pPr>
+        <w:spacing w:line="206" w:lineRule="exact"/>
+        <w:rPr>
+          <w:sz w:val="20"/>
+          <w:szCs w:val="20"/>
+        </w:rPr>
+      </w:pPr>
+    </w:p>
+    <w:p>
+      <w:pPr>
+        <w:spacing w:line="206" w:lineRule="exact"/>
+        <w:rPr>
+          <w:sz w:val="20"/>
+          <w:szCs w:val="20"/>
+        </w:rPr>
+      </w:pPr>
+    </w:p>
+    <w:p>
+      <w:pPr>
+        <w:spacing w:line="206" w:lineRule="exact"/>
+        <w:rPr>
+          <w:sz w:val="20"/>
+          <w:szCs w:val="20"/>
+        </w:rPr>
+      </w:pPr>
+    </w:p>
+    <w:p>
+      <w:pPr>
+        <w:spacing w:line="206" w:lineRule="exact"/>
+        <w:rPr>
+          <w:sz w:val="20"/>
+          <w:szCs w:val="20"/>
+        </w:rPr>
+      </w:pPr>
+    </w:p>
+    <w:p>
+      <w:pPr>
+        <w:spacing w:line="206" w:lineRule="exact"/>
+        <w:rPr>
+          <w:sz w:val="20"/>
+          <w:szCs w:val="20"/>
+        </w:rPr>
+      </w:pPr>
+    </w:p>
+    <w:p>
+      <w:pPr>
+        <w:spacing w:line="206" w:lineRule="exact"/>
+        <w:rPr>
+          <w:sz w:val="20"/>
+          <w:szCs w:val="20"/>
+        </w:rPr>
+      </w:pPr>
+    </w:p>
+    <w:p>
+      <w:pPr>
+        <w:spacing w:line="206" w:lineRule="exact"/>
+        <w:rPr>
+          <w:sz w:val="20"/>
+          <w:szCs w:val="20"/>
+        </w:rPr>
+      </w:pPr>
+    </w:p>
+    <w:p>
+      <w:pPr>
+        <w:spacing w:line="206" w:lineRule="exact"/>
+        <w:rPr>
+          <w:sz w:val="20"/>
+          <w:szCs w:val="20"/>
+        </w:rPr>
+      </w:pPr>
+    </w:p>
+    <w:p>
+      <w:pPr>
+        <w:spacing w:line="206" w:lineRule="exact"/>
+        <w:rPr>
+          <w:sz w:val="20"/>
+          <w:szCs w:val="20"/>
+        </w:rPr>
+      </w:pPr>
+    </w:p>
+    <w:p>
+      <w:pPr>
+        <w:spacing w:line="206" w:lineRule="exact"/>
+        <w:rPr>
+          <w:sz w:val="20"/>
+          <w:szCs w:val="20"/>
+        </w:rPr>
+      </w:pPr>
+    </w:p>
+    <w:p>
+      <w:pPr>
+        <w:spacing w:line="206" w:lineRule="exact"/>
+        <w:rPr>
+          <w:sz w:val="20"/>
+          <w:szCs w:val="20"/>
+        </w:rPr>
+      </w:pPr>
+    </w:p>
+    <w:p>
+      <w:pPr>
+        <w:spacing w:line="206" w:lineRule="exact"/>
+        <w:rPr>
+          <w:sz w:val="20"/>
+          <w:szCs w:val="20"/>
+        </w:rPr>
+      </w:pPr>
+    </w:p>
+    <w:p>
+      <w:pPr>
+        <w:spacing w:line="206" w:lineRule="exact"/>
+        <w:rPr>
+          <w:sz w:val="20"/>
+          <w:szCs w:val="20"/>
+        </w:rPr>
+      </w:pPr>
+    </w:p>
+    <w:p>
+      <w:pPr>
+        <w:spacing w:line="206" w:lineRule="exact"/>
+        <w:rPr>
+          <w:sz w:val="20"/>
+          <w:szCs w:val="20"/>
+        </w:rPr>
+      </w:pPr>
+    </w:p>
+    <w:p>
+      <w:pPr>
+        <w:spacing w:line="206" w:lineRule="exact"/>
+        <w:rPr>
+          <w:sz w:val="20"/>
+          <w:szCs w:val="20"/>
+        </w:rPr>
+      </w:pPr>
+    </w:p>
+    <w:p>
+      <w:pPr>
+        <w:spacing w:line="206" w:lineRule="exact"/>
+        <w:rPr>
+          <w:sz w:val="20"/>
+          <w:szCs w:val="20"/>
+        </w:rPr>
+      </w:pPr>
+    </w:p>
+    <w:p>
+      <w:pPr>
+        <w:spacing w:line="206" w:lineRule="exact"/>
+        <w:rPr>
+          <w:sz w:val="20"/>
+          <w:szCs w:val="20"/>
+        </w:rPr>
+      </w:pPr>
+    </w:p>
+    <w:p>
+      <w:pPr>
+        <w:spacing w:line="206" w:lineRule="exact"/>
+        <w:rPr>
+          <w:sz w:val="20"/>
+          <w:szCs w:val="20"/>
+        </w:rPr>
+      </w:pPr>
+    </w:p>
+    <w:p>
+      <w:pPr>
+        <w:spacing w:line="206" w:lineRule="exact"/>
+        <w:rPr>
+          <w:sz w:val="20"/>
+          <w:szCs w:val="20"/>
+        </w:rPr>
+      </w:pPr>
+    </w:p>
+    <w:p>
+      <w:pPr>
+        <w:spacing w:line="206" w:lineRule="exact"/>
+        <w:rPr>
+          <w:sz w:val="20"/>
+          <w:szCs w:val="20"/>
+        </w:rPr>
+      </w:pPr>
+    </w:p>
+    <w:p>
+      <w:pPr>
+        <w:spacing w:line="206" w:lineRule="exact"/>
+        <w:rPr>
+          <w:sz w:val="20"/>
+          <w:szCs w:val="20"/>
+        </w:rPr>
+      </w:pPr>
+    </w:p>
+    <w:p>
+      <w:pPr>
+        <w:spacing w:line="206" w:lineRule="exact"/>
+        <w:rPr>
+          <w:sz w:val="20"/>
+          <w:szCs w:val="20"/>
+        </w:rPr>
+      </w:pPr>
+    </w:p>
+    <w:p>
+      <w:pPr>
+        <w:spacing w:line="206" w:lineRule="exact"/>
+        <w:rPr>
+          <w:sz w:val="20"/>
+          <w:szCs w:val="20"/>
+        </w:rPr>
+      </w:pPr>
+    </w:p>
+    <w:p>
+      <w:pPr>
+        <w:spacing w:line="206" w:lineRule="exact"/>
+        <w:rPr>
+          <w:sz w:val="20"/>
+          <w:szCs w:val="20"/>
         </w:rPr>
       </w:pPr>
     </w:p>
@@ -3582,60 +4001,21 @@
       <w:bookmarkStart w:id="11" w:name="_Toc59133326"/>
       <w:r>
         <w:rPr>
-          <w:rFonts w:ascii="Arial" w:eastAsia="Arial" w:hAnsi="Arial" w:cs="Arial"/>
-          <w:b/>
-          <w:color w:val="000000" w:themeColor="text1"/>
-          <w:sz w:val="24"/>
-          <w:szCs w:val="24"/>
-          <w14:shadow w14:blurRad="38100" w14:dist="19050" w14:dir="2700000" w14:sx="100000" w14:sy="100000" w14:kx="0" w14:ky="0" w14:algn="tl">
-            <w14:schemeClr w14:val="dk1">
-              <w14:alpha w14:val="60000"/>
-            </w14:schemeClr>
-          </w14:shadow>
-          <w14:textOutline w14:w="0" w14:cap="flat" w14:cmpd="sng" w14:algn="ctr">
-            <w14:noFill/>
-            <w14:prstDash w14:val="solid"/>
-            <w14:round/>
-          </w14:textOutline>
-        </w:rPr>
-        <w:t>2.2 Zahtjevi sistema</w:t>
-      </w:r>
-      <w:bookmarkEnd w:id="11"/>
-    </w:p>
-    <w:p>
-      <w:pPr>
-        <w:spacing w:line="330" w:lineRule="exact"/>
-        <w:rPr>
-          <w:sz w:val="20"/>
-          <w:szCs w:val="20"/>
-        </w:rPr>
-      </w:pPr>
-    </w:p>
-    <w:p>
-      <w:pPr>
-        <w:spacing w:line="330" w:lineRule="exact"/>
-        <w:rPr>
-          <w:sz w:val="20"/>
-          <w:szCs w:val="20"/>
-        </w:rPr>
-      </w:pPr>
-      <w:r>
-        <w:rPr>
           <w:sz w:val="20"/>
           <w:szCs w:val="20"/>
           <w:lang w:val="en-US"/>
         </w:rPr>
         <w:drawing>
-          <wp:anchor distT="0" distB="0" distL="114300" distR="114300" simplePos="0" relativeHeight="251666944" behindDoc="0" locked="0" layoutInCell="1" allowOverlap="1">
+          <wp:anchor distT="0" distB="0" distL="114300" distR="114300" simplePos="0" relativeHeight="251658240" behindDoc="0" locked="0" layoutInCell="1" allowOverlap="1">
             <wp:simplePos x="0" y="0"/>
             <wp:positionH relativeFrom="column">
               <wp:posOffset>0</wp:posOffset>
             </wp:positionH>
             <wp:positionV relativeFrom="paragraph">
-              <wp:posOffset>219075</wp:posOffset>
+              <wp:posOffset>336550</wp:posOffset>
             </wp:positionV>
-            <wp:extent cx="5715000" cy="5831840"/>
-            <wp:effectExtent l="0" t="0" r="0" b="0"/>
+            <wp:extent cx="5724525" cy="7791450"/>
+            <wp:effectExtent l="0" t="0" r="9525" b="0"/>
             <wp:wrapTopAndBottom/>
             <wp:docPr id="30" name="Picture 30"/>
             <wp:cNvGraphicFramePr>
@@ -3663,7 +4043,7 @@
                   <pic:spPr>
                     <a:xfrm>
                       <a:off x="0" y="0"/>
-                      <a:ext cx="5715000" cy="5831840"/>
+                      <a:ext cx="5724525" cy="7791450"/>
                     </a:xfrm>
                     <a:prstGeom prst="rect">
                       <a:avLst/>
@@ -3675,9 +4055,462 @@
             <wp14:sizeRelH relativeFrom="margin">
               <wp14:pctWidth>0</wp14:pctWidth>
             </wp14:sizeRelH>
+            <wp14:sizeRelV relativeFrom="margin">
+              <wp14:pctHeight>0</wp14:pctHeight>
+            </wp14:sizeRelV>
           </wp:anchor>
         </w:drawing>
       </w:r>
+      <w:r>
+        <w:rPr>
+          <w:rFonts w:ascii="Arial" w:eastAsia="Arial" w:hAnsi="Arial" w:cs="Arial"/>
+          <w:b/>
+          <w:color w:val="000000" w:themeColor="text1"/>
+          <w:sz w:val="24"/>
+          <w:szCs w:val="24"/>
+          <w14:shadow w14:blurRad="38100" w14:dist="19050" w14:dir="2700000" w14:sx="100000" w14:sy="100000" w14:kx="0" w14:ky="0" w14:algn="tl">
+            <w14:schemeClr w14:val="dk1">
+              <w14:alpha w14:val="60000"/>
+            </w14:schemeClr>
+          </w14:shadow>
+          <w14:textOutline w14:w="0" w14:cap="flat" w14:cmpd="sng" w14:algn="ctr">
+            <w14:noFill/>
+            <w14:prstDash w14:val="solid"/>
+            <w14:round/>
+          </w14:textOutline>
+        </w:rPr>
+        <w:t>2.2 Zahtjevi sistema</w:t>
+      </w:r>
+      <w:bookmarkEnd w:id="11"/>
+    </w:p>
+    <w:p>
+      <w:pPr>
+        <w:spacing w:line="330" w:lineRule="exact"/>
+        <w:jc w:val="center"/>
+        <w:rPr>
+          <w:sz w:val="24"/>
+          <w:szCs w:val="24"/>
+        </w:rPr>
+      </w:pPr>
+      <w:r>
+        <w:rPr>
+          <w:sz w:val="24"/>
+          <w:szCs w:val="24"/>
+        </w:rPr>
+        <w:t xml:space="preserve">Slika </w:t>
+      </w:r>
+      <w:r>
+        <w:rPr>
+          <w:sz w:val="24"/>
+          <w:szCs w:val="24"/>
+        </w:rPr>
+        <w:t>2.2.</w:t>
+      </w:r>
+      <w:r>
+        <w:rPr>
+          <w:sz w:val="24"/>
+          <w:szCs w:val="24"/>
+        </w:rPr>
+        <w:t>1. Dijagram slučajeva upotrebe</w:t>
+      </w:r>
+    </w:p>
+    <w:p>
+      <w:pPr>
+        <w:spacing w:line="330" w:lineRule="exact"/>
+        <w:rPr>
+          <w:sz w:val="20"/>
+          <w:szCs w:val="20"/>
+        </w:rPr>
+      </w:pPr>
+      <w:bookmarkStart w:id="12" w:name="_GoBack"/>
+      <w:bookmarkEnd w:id="12"/>
+    </w:p>
+    <w:p>
+      <w:pPr>
+        <w:spacing w:line="20" w:lineRule="exact"/>
+        <w:rPr>
+          <w:sz w:val="20"/>
+          <w:szCs w:val="20"/>
+        </w:rPr>
+      </w:pPr>
+    </w:p>
+    <w:p>
+      <w:pPr>
+        <w:spacing w:line="20" w:lineRule="exact"/>
+        <w:rPr>
+          <w:sz w:val="20"/>
+          <w:szCs w:val="20"/>
+        </w:rPr>
+      </w:pPr>
+    </w:p>
+    <w:p>
+      <w:pPr>
+        <w:spacing w:line="20" w:lineRule="exact"/>
+        <w:rPr>
+          <w:sz w:val="20"/>
+          <w:szCs w:val="20"/>
+        </w:rPr>
+      </w:pPr>
+    </w:p>
+    <w:p>
+      <w:pPr>
+        <w:spacing w:line="20" w:lineRule="exact"/>
+        <w:rPr>
+          <w:sz w:val="20"/>
+          <w:szCs w:val="20"/>
+        </w:rPr>
+      </w:pPr>
+    </w:p>
+    <w:p>
+      <w:pPr>
+        <w:spacing w:line="20" w:lineRule="exact"/>
+        <w:rPr>
+          <w:sz w:val="20"/>
+          <w:szCs w:val="20"/>
+        </w:rPr>
+      </w:pPr>
+    </w:p>
+    <w:p>
+      <w:pPr>
+        <w:spacing w:line="20" w:lineRule="exact"/>
+        <w:rPr>
+          <w:sz w:val="20"/>
+          <w:szCs w:val="20"/>
+        </w:rPr>
+      </w:pPr>
+    </w:p>
+    <w:p>
+      <w:pPr>
+        <w:spacing w:line="20" w:lineRule="exact"/>
+        <w:rPr>
+          <w:sz w:val="20"/>
+          <w:szCs w:val="20"/>
+        </w:rPr>
+      </w:pPr>
+    </w:p>
+    <w:p>
+      <w:pPr>
+        <w:spacing w:line="20" w:lineRule="exact"/>
+        <w:rPr>
+          <w:sz w:val="20"/>
+          <w:szCs w:val="20"/>
+        </w:rPr>
+      </w:pPr>
+    </w:p>
+    <w:p>
+      <w:pPr>
+        <w:spacing w:line="20" w:lineRule="exact"/>
+        <w:rPr>
+          <w:sz w:val="20"/>
+          <w:szCs w:val="20"/>
+        </w:rPr>
+      </w:pPr>
+    </w:p>
+    <w:p>
+      <w:pPr>
+        <w:spacing w:line="20" w:lineRule="exact"/>
+        <w:rPr>
+          <w:sz w:val="20"/>
+          <w:szCs w:val="20"/>
+        </w:rPr>
+      </w:pPr>
+    </w:p>
+    <w:p>
+      <w:pPr>
+        <w:spacing w:line="20" w:lineRule="exact"/>
+        <w:rPr>
+          <w:sz w:val="20"/>
+          <w:szCs w:val="20"/>
+        </w:rPr>
+      </w:pPr>
+    </w:p>
+    <w:p>
+      <w:pPr>
+        <w:spacing w:line="20" w:lineRule="exact"/>
+        <w:rPr>
+          <w:sz w:val="20"/>
+          <w:szCs w:val="20"/>
+        </w:rPr>
+      </w:pPr>
+    </w:p>
+    <w:p>
+      <w:pPr>
+        <w:spacing w:line="20" w:lineRule="exact"/>
+        <w:rPr>
+          <w:sz w:val="20"/>
+          <w:szCs w:val="20"/>
+        </w:rPr>
+      </w:pPr>
+    </w:p>
+    <w:p>
+      <w:pPr>
+        <w:spacing w:line="20" w:lineRule="exact"/>
+        <w:rPr>
+          <w:sz w:val="20"/>
+          <w:szCs w:val="20"/>
+        </w:rPr>
+      </w:pPr>
+    </w:p>
+    <w:p>
+      <w:pPr>
+        <w:spacing w:line="20" w:lineRule="exact"/>
+        <w:rPr>
+          <w:sz w:val="20"/>
+          <w:szCs w:val="20"/>
+        </w:rPr>
+      </w:pPr>
+    </w:p>
+    <w:p>
+      <w:pPr>
+        <w:spacing w:line="20" w:lineRule="exact"/>
+        <w:rPr>
+          <w:sz w:val="20"/>
+          <w:szCs w:val="20"/>
+        </w:rPr>
+      </w:pPr>
+    </w:p>
+    <w:p>
+      <w:pPr>
+        <w:spacing w:line="20" w:lineRule="exact"/>
+        <w:rPr>
+          <w:sz w:val="20"/>
+          <w:szCs w:val="20"/>
+        </w:rPr>
+      </w:pPr>
+    </w:p>
+    <w:p>
+      <w:pPr>
+        <w:spacing w:line="20" w:lineRule="exact"/>
+        <w:rPr>
+          <w:sz w:val="20"/>
+          <w:szCs w:val="20"/>
+        </w:rPr>
+      </w:pPr>
+    </w:p>
+    <w:p>
+      <w:pPr>
+        <w:spacing w:line="20" w:lineRule="exact"/>
+        <w:rPr>
+          <w:sz w:val="20"/>
+          <w:szCs w:val="20"/>
+        </w:rPr>
+      </w:pPr>
+    </w:p>
+    <w:p>
+      <w:pPr>
+        <w:spacing w:line="20" w:lineRule="exact"/>
+        <w:rPr>
+          <w:sz w:val="20"/>
+          <w:szCs w:val="20"/>
+        </w:rPr>
+      </w:pPr>
+    </w:p>
+    <w:p>
+      <w:pPr>
+        <w:spacing w:line="20" w:lineRule="exact"/>
+        <w:rPr>
+          <w:sz w:val="20"/>
+          <w:szCs w:val="20"/>
+        </w:rPr>
+      </w:pPr>
+    </w:p>
+    <w:p>
+      <w:pPr>
+        <w:spacing w:line="20" w:lineRule="exact"/>
+        <w:rPr>
+          <w:sz w:val="20"/>
+          <w:szCs w:val="20"/>
+        </w:rPr>
+      </w:pPr>
+    </w:p>
+    <w:p>
+      <w:pPr>
+        <w:spacing w:line="20" w:lineRule="exact"/>
+        <w:rPr>
+          <w:sz w:val="20"/>
+          <w:szCs w:val="20"/>
+        </w:rPr>
+      </w:pPr>
+    </w:p>
+    <w:p>
+      <w:pPr>
+        <w:spacing w:line="20" w:lineRule="exact"/>
+        <w:rPr>
+          <w:sz w:val="20"/>
+          <w:szCs w:val="20"/>
+        </w:rPr>
+      </w:pPr>
+    </w:p>
+    <w:p>
+      <w:pPr>
+        <w:spacing w:line="20" w:lineRule="exact"/>
+        <w:rPr>
+          <w:sz w:val="20"/>
+          <w:szCs w:val="20"/>
+        </w:rPr>
+      </w:pPr>
+    </w:p>
+    <w:p>
+      <w:pPr>
+        <w:spacing w:line="20" w:lineRule="exact"/>
+        <w:rPr>
+          <w:sz w:val="20"/>
+          <w:szCs w:val="20"/>
+        </w:rPr>
+      </w:pPr>
+    </w:p>
+    <w:p>
+      <w:pPr>
+        <w:spacing w:line="20" w:lineRule="exact"/>
+        <w:rPr>
+          <w:sz w:val="20"/>
+          <w:szCs w:val="20"/>
+        </w:rPr>
+      </w:pPr>
+    </w:p>
+    <w:p>
+      <w:pPr>
+        <w:spacing w:line="20" w:lineRule="exact"/>
+        <w:rPr>
+          <w:sz w:val="20"/>
+          <w:szCs w:val="20"/>
+        </w:rPr>
+      </w:pPr>
+    </w:p>
+    <w:p>
+      <w:pPr>
+        <w:spacing w:line="20" w:lineRule="exact"/>
+        <w:rPr>
+          <w:sz w:val="20"/>
+          <w:szCs w:val="20"/>
+        </w:rPr>
+      </w:pPr>
+    </w:p>
+    <w:p>
+      <w:pPr>
+        <w:spacing w:line="20" w:lineRule="exact"/>
+        <w:rPr>
+          <w:sz w:val="20"/>
+          <w:szCs w:val="20"/>
+        </w:rPr>
+      </w:pPr>
+    </w:p>
+    <w:p>
+      <w:pPr>
+        <w:spacing w:line="20" w:lineRule="exact"/>
+        <w:rPr>
+          <w:sz w:val="20"/>
+          <w:szCs w:val="20"/>
+        </w:rPr>
+      </w:pPr>
+    </w:p>
+    <w:p>
+      <w:pPr>
+        <w:spacing w:line="20" w:lineRule="exact"/>
+        <w:rPr>
+          <w:sz w:val="20"/>
+          <w:szCs w:val="20"/>
+        </w:rPr>
+      </w:pPr>
+    </w:p>
+    <w:p>
+      <w:pPr>
+        <w:spacing w:line="20" w:lineRule="exact"/>
+        <w:rPr>
+          <w:sz w:val="20"/>
+          <w:szCs w:val="20"/>
+        </w:rPr>
+      </w:pPr>
+    </w:p>
+    <w:p>
+      <w:pPr>
+        <w:spacing w:line="20" w:lineRule="exact"/>
+        <w:rPr>
+          <w:sz w:val="20"/>
+          <w:szCs w:val="20"/>
+        </w:rPr>
+      </w:pPr>
+    </w:p>
+    <w:p>
+      <w:pPr>
+        <w:spacing w:line="20" w:lineRule="exact"/>
+        <w:rPr>
+          <w:sz w:val="20"/>
+          <w:szCs w:val="20"/>
+        </w:rPr>
+      </w:pPr>
+    </w:p>
+    <w:p>
+      <w:pPr>
+        <w:spacing w:line="20" w:lineRule="exact"/>
+        <w:rPr>
+          <w:sz w:val="20"/>
+          <w:szCs w:val="20"/>
+        </w:rPr>
+      </w:pPr>
+    </w:p>
+    <w:p>
+      <w:pPr>
+        <w:spacing w:line="20" w:lineRule="exact"/>
+        <w:rPr>
+          <w:sz w:val="20"/>
+          <w:szCs w:val="20"/>
+        </w:rPr>
+      </w:pPr>
+    </w:p>
+    <w:p>
+      <w:pPr>
+        <w:spacing w:line="20" w:lineRule="exact"/>
+        <w:rPr>
+          <w:sz w:val="20"/>
+          <w:szCs w:val="20"/>
+        </w:rPr>
+      </w:pPr>
+    </w:p>
+    <w:p>
+      <w:pPr>
+        <w:spacing w:line="20" w:lineRule="exact"/>
+        <w:rPr>
+          <w:sz w:val="20"/>
+          <w:szCs w:val="20"/>
+        </w:rPr>
+      </w:pPr>
+    </w:p>
+    <w:p>
+      <w:pPr>
+        <w:spacing w:line="20" w:lineRule="exact"/>
+        <w:rPr>
+          <w:sz w:val="20"/>
+          <w:szCs w:val="20"/>
+        </w:rPr>
+      </w:pPr>
+    </w:p>
+    <w:p>
+      <w:pPr>
+        <w:spacing w:line="20" w:lineRule="exact"/>
+        <w:rPr>
+          <w:sz w:val="20"/>
+          <w:szCs w:val="20"/>
+        </w:rPr>
+      </w:pPr>
+    </w:p>
+    <w:p>
+      <w:pPr>
+        <w:spacing w:line="20" w:lineRule="exact"/>
+        <w:rPr>
+          <w:sz w:val="20"/>
+          <w:szCs w:val="20"/>
+        </w:rPr>
+      </w:pPr>
+    </w:p>
+    <w:p>
+      <w:pPr>
+        <w:spacing w:line="20" w:lineRule="exact"/>
+        <w:rPr>
+          <w:sz w:val="20"/>
+          <w:szCs w:val="20"/>
+        </w:rPr>
+      </w:pPr>
     </w:p>
     <w:p>
       <w:pPr>
@@ -3691,18 +4524,18 @@
     <w:tbl>
       <w:tblPr>
         <w:tblStyle w:val="TableGrid"/>
+        <w:tblpPr w:leftFromText="180" w:rightFromText="180" w:vertAnchor="page" w:horzAnchor="margin" w:tblpXSpec="center" w:tblpY="2221"/>
         <w:tblW w:w="0" w:type="auto"/>
-        <w:tblInd w:w="534" w:type="dxa"/>
         <w:tblLook w:val="04A0" w:firstRow="1" w:lastRow="0" w:firstColumn="1" w:lastColumn="0" w:noHBand="0" w:noVBand="1"/>
       </w:tblPr>
       <w:tblGrid>
         <w:gridCol w:w="1017"/>
-        <w:gridCol w:w="7691"/>
+        <w:gridCol w:w="7880"/>
       </w:tblGrid>
       <w:tr>
         <w:tc>
           <w:tcPr>
-            <w:tcW w:w="425" w:type="dxa"/>
+            <w:tcW w:w="1017" w:type="dxa"/>
           </w:tcPr>
           <w:p>
             <w:pPr>
@@ -3726,7 +4559,7 @@
                 </w14:textOutline>
               </w:rPr>
             </w:pPr>
-            <w:bookmarkStart w:id="12" w:name="_Toc59133327"/>
+            <w:bookmarkStart w:id="13" w:name="_Toc59133327"/>
             <w:r>
               <w:rPr>
                 <w:rFonts w:ascii="Times New Roman" w:eastAsia="Arial" w:hAnsi="Times New Roman" w:cs="Times New Roman"/>
@@ -3745,14 +4578,13 @@
                   <w14:round/>
                 </w14:textOutline>
               </w:rPr>
-              <w:lastRenderedPageBreak/>
               <w:t>Oznaka</w:t>
             </w:r>
           </w:p>
         </w:tc>
         <w:tc>
           <w:tcPr>
-            <w:tcW w:w="8277" w:type="dxa"/>
+            <w:tcW w:w="7880" w:type="dxa"/>
           </w:tcPr>
           <w:p>
             <w:pPr>
@@ -3802,7 +4634,7 @@
       <w:tr>
         <w:tc>
           <w:tcPr>
-            <w:tcW w:w="425" w:type="dxa"/>
+            <w:tcW w:w="1017" w:type="dxa"/>
           </w:tcPr>
           <w:p>
             <w:pPr>
@@ -3848,7 +4680,7 @@
         </w:tc>
         <w:tc>
           <w:tcPr>
-            <w:tcW w:w="8277" w:type="dxa"/>
+            <w:tcW w:w="7880" w:type="dxa"/>
           </w:tcPr>
           <w:p>
             <w:pPr>
@@ -3896,7 +4728,7 @@
       <w:tr>
         <w:tc>
           <w:tcPr>
-            <w:tcW w:w="425" w:type="dxa"/>
+            <w:tcW w:w="1017" w:type="dxa"/>
           </w:tcPr>
           <w:p>
             <w:pPr>
@@ -3942,7 +4774,7 @@
         </w:tc>
         <w:tc>
           <w:tcPr>
-            <w:tcW w:w="8277" w:type="dxa"/>
+            <w:tcW w:w="7880" w:type="dxa"/>
           </w:tcPr>
           <w:p>
             <w:pPr>
@@ -3990,7 +4822,7 @@
       <w:tr>
         <w:tc>
           <w:tcPr>
-            <w:tcW w:w="425" w:type="dxa"/>
+            <w:tcW w:w="1017" w:type="dxa"/>
           </w:tcPr>
           <w:p>
             <w:pPr>
@@ -4036,7 +4868,7 @@
         </w:tc>
         <w:tc>
           <w:tcPr>
-            <w:tcW w:w="8277" w:type="dxa"/>
+            <w:tcW w:w="7880" w:type="dxa"/>
           </w:tcPr>
           <w:p>
             <w:pPr>
@@ -4084,7 +4916,7 @@
       <w:tr>
         <w:tc>
           <w:tcPr>
-            <w:tcW w:w="425" w:type="dxa"/>
+            <w:tcW w:w="1017" w:type="dxa"/>
           </w:tcPr>
           <w:p>
             <w:pPr>
@@ -4130,7 +4962,7 @@
         </w:tc>
         <w:tc>
           <w:tcPr>
-            <w:tcW w:w="8277" w:type="dxa"/>
+            <w:tcW w:w="7880" w:type="dxa"/>
           </w:tcPr>
           <w:p>
             <w:pPr>
@@ -4178,7 +5010,7 @@
       <w:tr>
         <w:tc>
           <w:tcPr>
-            <w:tcW w:w="425" w:type="dxa"/>
+            <w:tcW w:w="1017" w:type="dxa"/>
           </w:tcPr>
           <w:p>
             <w:pPr>
@@ -4224,7 +5056,7 @@
         </w:tc>
         <w:tc>
           <w:tcPr>
-            <w:tcW w:w="8277" w:type="dxa"/>
+            <w:tcW w:w="7880" w:type="dxa"/>
           </w:tcPr>
           <w:p>
             <w:pPr>
@@ -4272,7 +5104,7 @@
       <w:tr>
         <w:tc>
           <w:tcPr>
-            <w:tcW w:w="425" w:type="dxa"/>
+            <w:tcW w:w="1017" w:type="dxa"/>
           </w:tcPr>
           <w:p>
             <w:pPr>
@@ -4318,7 +5150,7 @@
         </w:tc>
         <w:tc>
           <w:tcPr>
-            <w:tcW w:w="8277" w:type="dxa"/>
+            <w:tcW w:w="7880" w:type="dxa"/>
           </w:tcPr>
           <w:p>
             <w:pPr>
@@ -4366,7 +5198,7 @@
       <w:tr>
         <w:tc>
           <w:tcPr>
-            <w:tcW w:w="425" w:type="dxa"/>
+            <w:tcW w:w="1017" w:type="dxa"/>
           </w:tcPr>
           <w:p>
             <w:pPr>
@@ -4412,7 +5244,7 @@
         </w:tc>
         <w:tc>
           <w:tcPr>
-            <w:tcW w:w="8277" w:type="dxa"/>
+            <w:tcW w:w="7880" w:type="dxa"/>
           </w:tcPr>
           <w:p>
             <w:pPr>
@@ -4460,7 +5292,7 @@
       <w:tr>
         <w:tc>
           <w:tcPr>
-            <w:tcW w:w="425" w:type="dxa"/>
+            <w:tcW w:w="1017" w:type="dxa"/>
           </w:tcPr>
           <w:p>
             <w:pPr>
@@ -4506,7 +5338,7 @@
         </w:tc>
         <w:tc>
           <w:tcPr>
-            <w:tcW w:w="8277" w:type="dxa"/>
+            <w:tcW w:w="7880" w:type="dxa"/>
           </w:tcPr>
           <w:p>
             <w:pPr>
@@ -4554,7 +5386,7 @@
       <w:tr>
         <w:tc>
           <w:tcPr>
-            <w:tcW w:w="425" w:type="dxa"/>
+            <w:tcW w:w="1017" w:type="dxa"/>
           </w:tcPr>
           <w:p>
             <w:pPr>
@@ -4600,7 +5432,7 @@
         </w:tc>
         <w:tc>
           <w:tcPr>
-            <w:tcW w:w="8277" w:type="dxa"/>
+            <w:tcW w:w="7880" w:type="dxa"/>
           </w:tcPr>
           <w:p>
             <w:pPr>
@@ -4648,7 +5480,7 @@
       <w:tr>
         <w:tc>
           <w:tcPr>
-            <w:tcW w:w="425" w:type="dxa"/>
+            <w:tcW w:w="1017" w:type="dxa"/>
           </w:tcPr>
           <w:p>
             <w:pPr>
@@ -4694,7 +5526,7 @@
         </w:tc>
         <w:tc>
           <w:tcPr>
-            <w:tcW w:w="8277" w:type="dxa"/>
+            <w:tcW w:w="7880" w:type="dxa"/>
           </w:tcPr>
           <w:p>
             <w:pPr>
@@ -4742,7 +5574,7 @@
       <w:tr>
         <w:tc>
           <w:tcPr>
-            <w:tcW w:w="425" w:type="dxa"/>
+            <w:tcW w:w="1017" w:type="dxa"/>
           </w:tcPr>
           <w:p>
             <w:pPr>
@@ -4788,7 +5620,7 @@
         </w:tc>
         <w:tc>
           <w:tcPr>
-            <w:tcW w:w="8277" w:type="dxa"/>
+            <w:tcW w:w="7880" w:type="dxa"/>
           </w:tcPr>
           <w:p>
             <w:pPr>
@@ -4836,7 +5668,7 @@
       <w:tr>
         <w:tc>
           <w:tcPr>
-            <w:tcW w:w="425" w:type="dxa"/>
+            <w:tcW w:w="1017" w:type="dxa"/>
           </w:tcPr>
           <w:p>
             <w:pPr>
@@ -4882,7 +5714,7 @@
         </w:tc>
         <w:tc>
           <w:tcPr>
-            <w:tcW w:w="8277" w:type="dxa"/>
+            <w:tcW w:w="7880" w:type="dxa"/>
           </w:tcPr>
           <w:p>
             <w:pPr>
@@ -4973,7 +5805,12 @@
           </w14:textOutline>
         </w:rPr>
       </w:pPr>
-      <w:r>
+    </w:p>
+    <w:p/>
+    <w:p>
+      <w:pPr>
+        <w:pStyle w:val="Heading2"/>
+        <w:ind w:firstLine="360"/>
         <w:rPr>
           <w:rFonts w:ascii="Arial" w:eastAsia="Arial" w:hAnsi="Arial" w:cs="Arial"/>
           <w:b/>
@@ -4991,9 +5828,51 @@
             <w14:round/>
           </w14:textOutline>
         </w:rPr>
+      </w:pPr>
+    </w:p>
+    <w:p>
+      <w:pPr>
+        <w:pStyle w:val="Heading2"/>
+        <w:ind w:firstLine="360"/>
+        <w:rPr>
+          <w:rFonts w:ascii="Arial" w:eastAsia="Arial" w:hAnsi="Arial" w:cs="Arial"/>
+          <w:b/>
+          <w:color w:val="000000" w:themeColor="text1"/>
+          <w:sz w:val="24"/>
+          <w:szCs w:val="24"/>
+          <w14:shadow w14:blurRad="38100" w14:dist="19050" w14:dir="2700000" w14:sx="100000" w14:sy="100000" w14:kx="0" w14:ky="0" w14:algn="tl">
+            <w14:schemeClr w14:val="dk1">
+              <w14:alpha w14:val="60000"/>
+            </w14:schemeClr>
+          </w14:shadow>
+          <w14:textOutline w14:w="0" w14:cap="flat" w14:cmpd="sng" w14:algn="ctr">
+            <w14:noFill/>
+            <w14:prstDash w14:val="solid"/>
+            <w14:round/>
+          </w14:textOutline>
+        </w:rPr>
+      </w:pPr>
+      <w:r>
+        <w:rPr>
+          <w:rFonts w:ascii="Arial" w:eastAsia="Arial" w:hAnsi="Arial" w:cs="Arial"/>
+          <w:b/>
+          <w:color w:val="000000" w:themeColor="text1"/>
+          <w:sz w:val="24"/>
+          <w:szCs w:val="24"/>
+          <w14:shadow w14:blurRad="38100" w14:dist="19050" w14:dir="2700000" w14:sx="100000" w14:sy="100000" w14:kx="0" w14:ky="0" w14:algn="tl">
+            <w14:schemeClr w14:val="dk1">
+              <w14:alpha w14:val="60000"/>
+            </w14:schemeClr>
+          </w14:shadow>
+          <w14:textOutline w14:w="0" w14:cap="flat" w14:cmpd="sng" w14:algn="ctr">
+            <w14:noFill/>
+            <w14:prstDash w14:val="solid"/>
+            <w14:round/>
+          </w14:textOutline>
+        </w:rPr>
         <w:t>2.3 Klase korisnika i njihove karakteristike</w:t>
       </w:r>
-      <w:bookmarkEnd w:id="12"/>
+      <w:bookmarkEnd w:id="13"/>
     </w:p>
     <w:p>
       <w:pPr>
@@ -5003,8 +5882,6 @@
           <w:szCs w:val="20"/>
         </w:rPr>
       </w:pPr>
-      <w:bookmarkStart w:id="13" w:name="_GoBack"/>
-      <w:bookmarkEnd w:id="13"/>
     </w:p>
     <w:p>
       <w:pPr>
@@ -7068,7 +7945,7 @@
           </mc:Choice>
           <mc:Fallback>
             <w:pict>
-              <v:line w14:anchorId="30BDFC4A" id="Shape 11" o:spid="_x0000_s1026" style="position:absolute;z-index:-251666432;visibility:visible;mso-wrap-style:square;mso-wrap-distance-left:9pt;mso-wrap-distance-top:0;mso-wrap-distance-right:9pt;mso-wrap-distance-bottom:0;mso-position-horizontal:absolute;mso-position-horizontal-relative:text;mso-position-vertical:absolute;mso-position-vertical-relative:text" from="12pt,17.55pt" to="465pt,17.55pt" o:gfxdata="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" o:allowincell="f" filled="t" strokeweight=".96pt">
+              <v:line w14:anchorId="63D3CE79" id="Shape 11" o:spid="_x0000_s1026" style="position:absolute;z-index:-251666432;visibility:visible;mso-wrap-style:square;mso-wrap-distance-left:9pt;mso-wrap-distance-top:0;mso-wrap-distance-right:9pt;mso-wrap-distance-bottom:0;mso-position-horizontal:absolute;mso-position-horizontal-relative:text;mso-position-vertical:absolute;mso-position-vertical-relative:text" from="12pt,17.55pt" to="465pt,17.55pt" o:gfxdata="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" o:allowincell="f" filled="t" strokeweight=".96pt">
                 <v:stroke joinstyle="miter"/>
                 <o:lock v:ext="edit" shapetype="f"/>
               </v:line>
@@ -7135,7 +8012,7 @@
           </mc:Choice>
           <mc:Fallback>
             <w:pict>
-              <v:line w14:anchorId="0AD7C125" id="Shape 12" o:spid="_x0000_s1026" style="position:absolute;z-index:-251664384;visibility:visible;mso-wrap-style:square;mso-wrap-distance-left:9pt;mso-wrap-distance-top:0;mso-wrap-distance-right:9pt;mso-wrap-distance-bottom:0;mso-position-horizontal:absolute;mso-position-horizontal-relative:text;mso-position-vertical:absolute;mso-position-vertical-relative:text" from="12pt,30.05pt" to="465pt,30.05pt" o:gfxdata="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" o:allowincell="f" filled="t" strokeweight=".96pt">
+              <v:line w14:anchorId="568CD387" id="Shape 12" o:spid="_x0000_s1026" style="position:absolute;z-index:-251664384;visibility:visible;mso-wrap-style:square;mso-wrap-distance-left:9pt;mso-wrap-distance-top:0;mso-wrap-distance-right:9pt;mso-wrap-distance-bottom:0;mso-position-horizontal:absolute;mso-position-horizontal-relative:text;mso-position-vertical:absolute;mso-position-vertical-relative:text" from="12pt,30.05pt" to="465pt,30.05pt" o:gfxdata="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" o:allowincell="f" filled="t" strokeweight=".96pt">
                 <v:stroke joinstyle="miter"/>
                 <o:lock v:ext="edit" shapetype="f"/>
               </v:line>
@@ -7202,7 +8079,7 @@
           </mc:Choice>
           <mc:Fallback>
             <w:pict>
-              <v:line w14:anchorId="273CA259" id="Shape 13" o:spid="_x0000_s1026" style="position:absolute;z-index:-251662336;visibility:visible;mso-wrap-style:square;mso-wrap-distance-left:9pt;mso-wrap-distance-top:0;mso-wrap-distance-right:9pt;mso-wrap-distance-bottom:0;mso-position-horizontal:absolute;mso-position-horizontal-relative:text;mso-position-vertical:absolute;mso-position-vertical-relative:text" from="12pt,44.9pt" to="465pt,44.9pt" o:gfxdata="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" o:allowincell="f" filled="t" strokeweight=".96pt">
+              <v:line w14:anchorId="647585C2" id="Shape 13" o:spid="_x0000_s1026" style="position:absolute;z-index:-251662336;visibility:visible;mso-wrap-style:square;mso-wrap-distance-left:9pt;mso-wrap-distance-top:0;mso-wrap-distance-right:9pt;mso-wrap-distance-bottom:0;mso-position-horizontal:absolute;mso-position-horizontal-relative:text;mso-position-vertical:absolute;mso-position-vertical-relative:text" from="12pt,44.9pt" to="465pt,44.9pt" o:gfxdata="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" o:allowincell="f" filled="t" strokeweight=".96pt">
                 <v:stroke joinstyle="miter"/>
                 <o:lock v:ext="edit" shapetype="f"/>
               </v:line>
@@ -7269,7 +8146,7 @@
           </mc:Choice>
           <mc:Fallback>
             <w:pict>
-              <v:line w14:anchorId="7465AE6E" id="Shape 14" o:spid="_x0000_s1026" style="position:absolute;z-index:-251660288;visibility:visible;mso-wrap-style:square;mso-wrap-distance-left:9pt;mso-wrap-distance-top:0;mso-wrap-distance-right:9pt;mso-wrap-distance-bottom:0;mso-position-horizontal:absolute;mso-position-horizontal-relative:text;mso-position-vertical:absolute;mso-position-vertical-relative:text" from="12pt,59.7pt" to="465pt,59.7pt" o:gfxdata="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" o:allowincell="f" filled="t" strokeweight=".96pt">
+              <v:line w14:anchorId="69E7F652" id="Shape 14" o:spid="_x0000_s1026" style="position:absolute;z-index:-251660288;visibility:visible;mso-wrap-style:square;mso-wrap-distance-left:9pt;mso-wrap-distance-top:0;mso-wrap-distance-right:9pt;mso-wrap-distance-bottom:0;mso-position-horizontal:absolute;mso-position-horizontal-relative:text;mso-position-vertical:absolute;mso-position-vertical-relative:text" from="12pt,59.7pt" to="465pt,59.7pt" o:gfxdata="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" o:allowincell="f" filled="t" strokeweight=".96pt">
                 <v:stroke joinstyle="miter"/>
                 <o:lock v:ext="edit" shapetype="f"/>
               </v:line>
@@ -7336,7 +8213,7 @@
           </mc:Choice>
           <mc:Fallback>
             <w:pict>
-              <v:line w14:anchorId="57A8F707" id="Shape 15" o:spid="_x0000_s1026" style="position:absolute;z-index:-251658240;visibility:visible;mso-wrap-style:square;mso-wrap-distance-left:9pt;mso-wrap-distance-top:0;mso-wrap-distance-right:9pt;mso-wrap-distance-bottom:0;mso-position-horizontal:absolute;mso-position-horizontal-relative:text;mso-position-vertical:absolute;mso-position-vertical-relative:text" from="12pt,74.45pt" to="465pt,74.45pt" o:gfxdata="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" o:allowincell="f" filled="t" strokeweight=".96pt">
+              <v:line w14:anchorId="584E609C" id="Shape 15" o:spid="_x0000_s1026" style="position:absolute;z-index:-251658240;visibility:visible;mso-wrap-style:square;mso-wrap-distance-left:9pt;mso-wrap-distance-top:0;mso-wrap-distance-right:9pt;mso-wrap-distance-bottom:0;mso-position-horizontal:absolute;mso-position-horizontal-relative:text;mso-position-vertical:absolute;mso-position-vertical-relative:text" from="12pt,74.45pt" to="465pt,74.45pt" o:gfxdata="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" o:allowincell="f" filled="t" strokeweight=".96pt">
                 <v:stroke joinstyle="miter"/>
                 <o:lock v:ext="edit" shapetype="f"/>
               </v:line>
@@ -7403,7 +8280,7 @@
           </mc:Choice>
           <mc:Fallback>
             <w:pict>
-              <v:line w14:anchorId="5CFB3299" id="Shape 16" o:spid="_x0000_s1026" style="position:absolute;z-index:-251656192;visibility:visible;mso-wrap-style:square;mso-wrap-distance-left:9pt;mso-wrap-distance-top:0;mso-wrap-distance-right:9pt;mso-wrap-distance-bottom:0;mso-position-horizontal:absolute;mso-position-horizontal-relative:text;mso-position-vertical:absolute;mso-position-vertical-relative:text" from="12pt,89.2pt" to="465pt,89.2pt" o:gfxdata="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" o:allowincell="f" filled="t" strokeweight=".33864mm">
+              <v:line w14:anchorId="1602B1B0" id="Shape 16" o:spid="_x0000_s1026" style="position:absolute;z-index:-251656192;visibility:visible;mso-wrap-style:square;mso-wrap-distance-left:9pt;mso-wrap-distance-top:0;mso-wrap-distance-right:9pt;mso-wrap-distance-bottom:0;mso-position-horizontal:absolute;mso-position-horizontal-relative:text;mso-position-vertical:absolute;mso-position-vertical-relative:text" from="12pt,89.2pt" to="465pt,89.2pt" o:gfxdata="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" o:allowincell="f" filled="t" strokeweight=".33864mm">
                 <v:stroke joinstyle="miter"/>
                 <o:lock v:ext="edit" shapetype="f"/>
               </v:line>
@@ -7470,7 +8347,7 @@
           </mc:Choice>
           <mc:Fallback>
             <w:pict>
-              <v:line w14:anchorId="35F91511" id="Shape 17" o:spid="_x0000_s1026" style="position:absolute;z-index:-251654144;visibility:visible;mso-wrap-style:square;mso-wrap-distance-left:9pt;mso-wrap-distance-top:0;mso-wrap-distance-right:9pt;mso-wrap-distance-bottom:0;mso-position-horizontal:absolute;mso-position-horizontal-relative:text;mso-position-vertical:absolute;mso-position-vertical-relative:text" from="12pt,104.05pt" to="465pt,104.05pt" o:gfxdata="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" o:allowincell="f" filled="t" strokeweight=".96pt">
+              <v:line w14:anchorId="1670A74F" id="Shape 17" o:spid="_x0000_s1026" style="position:absolute;z-index:-251654144;visibility:visible;mso-wrap-style:square;mso-wrap-distance-left:9pt;mso-wrap-distance-top:0;mso-wrap-distance-right:9pt;mso-wrap-distance-bottom:0;mso-position-horizontal:absolute;mso-position-horizontal-relative:text;mso-position-vertical:absolute;mso-position-vertical-relative:text" from="12pt,104.05pt" to="465pt,104.05pt" o:gfxdata="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" o:allowincell="f" filled="t" strokeweight=".96pt">
                 <v:stroke joinstyle="miter"/>
                 <o:lock v:ext="edit" shapetype="f"/>
               </v:line>
@@ -7537,7 +8414,7 @@
           </mc:Choice>
           <mc:Fallback>
             <w:pict>
-              <v:line w14:anchorId="3D869BC7" id="Shape 18" o:spid="_x0000_s1026" style="position:absolute;z-index:-251652096;visibility:visible;mso-wrap-style:square;mso-wrap-distance-left:9pt;mso-wrap-distance-top:0;mso-wrap-distance-right:9pt;mso-wrap-distance-bottom:0;mso-position-horizontal:absolute;mso-position-horizontal-relative:text;mso-position-vertical:absolute;mso-position-vertical-relative:text" from="12.5pt,17.1pt" to="12.5pt,119.3pt" o:gfxdata="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" o:allowincell="f" filled="t" strokeweight=".33864mm">
+              <v:line w14:anchorId="18BDF211" id="Shape 18" o:spid="_x0000_s1026" style="position:absolute;z-index:-251652096;visibility:visible;mso-wrap-style:square;mso-wrap-distance-left:9pt;mso-wrap-distance-top:0;mso-wrap-distance-right:9pt;mso-wrap-distance-bottom:0;mso-position-horizontal:absolute;mso-position-horizontal-relative:text;mso-position-vertical:absolute;mso-position-vertical-relative:text" from="12.5pt,17.1pt" to="12.5pt,119.3pt" o:gfxdata="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" o:allowincell="f" filled="t" strokeweight=".33864mm">
                 <v:stroke joinstyle="miter"/>
                 <o:lock v:ext="edit" shapetype="f"/>
               </v:line>
@@ -7604,7 +8481,7 @@
           </mc:Choice>
           <mc:Fallback>
             <w:pict>
-              <v:line w14:anchorId="3023974B" id="Shape 19" o:spid="_x0000_s1026" style="position:absolute;z-index:-251650048;visibility:visible;mso-wrap-style:square;mso-wrap-distance-left:9pt;mso-wrap-distance-top:0;mso-wrap-distance-right:9pt;mso-wrap-distance-bottom:0;mso-position-horizontal:absolute;mso-position-horizontal-relative:text;mso-position-vertical:absolute;mso-position-vertical-relative:text" from="124.25pt,17.1pt" to="124.25pt,119.3pt" o:gfxdata="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" o:allowincell="f" filled="t" strokeweight=".33864mm">
+              <v:line w14:anchorId="34025F05" id="Shape 19" o:spid="_x0000_s1026" style="position:absolute;z-index:-251650048;visibility:visible;mso-wrap-style:square;mso-wrap-distance-left:9pt;mso-wrap-distance-top:0;mso-wrap-distance-right:9pt;mso-wrap-distance-bottom:0;mso-position-horizontal:absolute;mso-position-horizontal-relative:text;mso-position-vertical:absolute;mso-position-vertical-relative:text" from="124.25pt,17.1pt" to="124.25pt,119.3pt" o:gfxdata="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" o:allowincell="f" filled="t" strokeweight=".33864mm">
                 <v:stroke joinstyle="miter"/>
                 <o:lock v:ext="edit" shapetype="f"/>
               </v:line>
@@ -7671,7 +8548,7 @@
           </mc:Choice>
           <mc:Fallback>
             <w:pict>
-              <v:line w14:anchorId="44498540" id="Shape 20" o:spid="_x0000_s1026" style="position:absolute;z-index:-251648000;visibility:visible;mso-wrap-style:square;mso-wrap-distance-left:9pt;mso-wrap-distance-top:0;mso-wrap-distance-right:9pt;mso-wrap-distance-bottom:0;mso-position-horizontal:absolute;mso-position-horizontal-relative:text;mso-position-vertical:absolute;mso-position-vertical-relative:text" from="464.5pt,17.1pt" to="464.5pt,119.3pt" o:gfxdata="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" o:allowincell="f" filled="t" strokeweight=".96pt">
+              <v:line w14:anchorId="5D7EC1FF" id="Shape 20" o:spid="_x0000_s1026" style="position:absolute;z-index:-251648000;visibility:visible;mso-wrap-style:square;mso-wrap-distance-left:9pt;mso-wrap-distance-top:0;mso-wrap-distance-right:9pt;mso-wrap-distance-bottom:0;mso-position-horizontal:absolute;mso-position-horizontal-relative:text;mso-position-vertical:absolute;mso-position-vertical-relative:text" from="464.5pt,17.1pt" to="464.5pt,119.3pt" o:gfxdata="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" o:allowincell="f" filled="t" strokeweight=".96pt">
                 <v:stroke joinstyle="miter"/>
                 <o:lock v:ext="edit" shapetype="f"/>
               </v:line>
@@ -7795,7 +8672,7 @@
           </mc:Choice>
           <mc:Fallback>
             <w:pict>
-              <v:line w14:anchorId="02E611B9" id="Shape 21" o:spid="_x0000_s1026" style="position:absolute;z-index:-251645952;visibility:visible;mso-wrap-style:square;mso-wrap-distance-left:9pt;mso-wrap-distance-top:0;mso-wrap-distance-right:9pt;mso-wrap-distance-bottom:0;mso-position-horizontal:absolute;mso-position-horizontal-relative:text;mso-position-vertical:absolute;mso-position-vertical-relative:text" from="12pt,89.65pt" to="465pt,89.65pt" o:gfxdata="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" o:allowincell="f" filled="t" strokeweight=".33864mm">
+              <v:line w14:anchorId="48D4DF4C" id="Shape 21" o:spid="_x0000_s1026" style="position:absolute;z-index:-251645952;visibility:visible;mso-wrap-style:square;mso-wrap-distance-left:9pt;mso-wrap-distance-top:0;mso-wrap-distance-right:9pt;mso-wrap-distance-bottom:0;mso-position-horizontal:absolute;mso-position-horizontal-relative:text;mso-position-vertical:absolute;mso-position-vertical-relative:text" from="12pt,89.65pt" to="465pt,89.65pt" o:gfxdata="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" o:allowincell="f" filled="t" strokeweight=".33864mm">
                 <v:stroke joinstyle="miter"/>
                 <o:lock v:ext="edit" shapetype="f"/>
               </v:line>
@@ -8024,7 +8901,7 @@
           </mc:Choice>
           <mc:Fallback>
             <w:pict>
-              <v:line w14:anchorId="353D840D" id="Shape 22" o:spid="_x0000_s1026" style="position:absolute;z-index:-251643904;visibility:visible;mso-wrap-style:square;mso-wrap-distance-left:9pt;mso-wrap-distance-top:0;mso-wrap-distance-right:9pt;mso-wrap-distance-bottom:0;mso-position-horizontal:absolute;mso-position-horizontal-relative:text;mso-position-vertical:absolute;mso-position-vertical-relative:text" from="17.4pt,17.7pt" to="462.6pt,17.7pt" o:gfxdata="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" o:allowincell="f" filled="t" strokeweight=".33864mm">
+              <v:line w14:anchorId="2478A763" id="Shape 22" o:spid="_x0000_s1026" style="position:absolute;z-index:-251643904;visibility:visible;mso-wrap-style:square;mso-wrap-distance-left:9pt;mso-wrap-distance-top:0;mso-wrap-distance-right:9pt;mso-wrap-distance-bottom:0;mso-position-horizontal:absolute;mso-position-horizontal-relative:text;mso-position-vertical:absolute;mso-position-vertical-relative:text" from="17.4pt,17.7pt" to="462.6pt,17.7pt" o:gfxdata="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" o:allowincell="f" filled="t" strokeweight=".33864mm">
                 <v:stroke joinstyle="miter"/>
                 <o:lock v:ext="edit" shapetype="f"/>
               </v:line>
@@ -8091,7 +8968,7 @@
           </mc:Choice>
           <mc:Fallback>
             <w:pict>
-              <v:line w14:anchorId="1DC18C6A" id="Shape 23" o:spid="_x0000_s1026" style="position:absolute;z-index:-251641856;visibility:visible;mso-wrap-style:square;mso-wrap-distance-left:9pt;mso-wrap-distance-top:0;mso-wrap-distance-right:9pt;mso-wrap-distance-bottom:0;mso-position-horizontal:absolute;mso-position-horizontal-relative:text;mso-position-vertical:absolute;mso-position-vertical-relative:text" from="17.4pt,30.2pt" to="462.6pt,30.2pt" o:gfxdata="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" o:allowincell="f" filled="t" strokeweight=".96pt">
+              <v:line w14:anchorId="74334797" id="Shape 23" o:spid="_x0000_s1026" style="position:absolute;z-index:-251641856;visibility:visible;mso-wrap-style:square;mso-wrap-distance-left:9pt;mso-wrap-distance-top:0;mso-wrap-distance-right:9pt;mso-wrap-distance-bottom:0;mso-position-horizontal:absolute;mso-position-horizontal-relative:text;mso-position-vertical:absolute;mso-position-vertical-relative:text" from="17.4pt,30.2pt" to="462.6pt,30.2pt" o:gfxdata="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" o:allowincell="f" filled="t" strokeweight=".96pt">
                 <v:stroke joinstyle="miter"/>
                 <o:lock v:ext="edit" shapetype="f"/>
               </v:line>
@@ -8158,7 +9035,7 @@
           </mc:Choice>
           <mc:Fallback>
             <w:pict>
-              <v:line w14:anchorId="34D47B0B" id="Shape 24" o:spid="_x0000_s1026" style="position:absolute;z-index:-251639808;visibility:visible;mso-wrap-style:square;mso-wrap-distance-left:9pt;mso-wrap-distance-top:0;mso-wrap-distance-right:9pt;mso-wrap-distance-bottom:0;mso-position-horizontal:absolute;mso-position-horizontal-relative:text;mso-position-vertical:absolute;mso-position-vertical-relative:text" from="17.4pt,44.95pt" to="462.6pt,44.95pt" o:gfxdata="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" o:allowincell="f" filled="t" strokeweight=".96pt">
+              <v:line w14:anchorId="1DBFBEB6" id="Shape 24" o:spid="_x0000_s1026" style="position:absolute;z-index:-251639808;visibility:visible;mso-wrap-style:square;mso-wrap-distance-left:9pt;mso-wrap-distance-top:0;mso-wrap-distance-right:9pt;mso-wrap-distance-bottom:0;mso-position-horizontal:absolute;mso-position-horizontal-relative:text;mso-position-vertical:absolute;mso-position-vertical-relative:text" from="17.4pt,44.95pt" to="462.6pt,44.95pt" o:gfxdata="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" o:allowincell="f" filled="t" strokeweight=".96pt">
                 <v:stroke joinstyle="miter"/>
                 <o:lock v:ext="edit" shapetype="f"/>
               </v:line>
@@ -8225,7 +9102,7 @@
           </mc:Choice>
           <mc:Fallback>
             <w:pict>
-              <v:line w14:anchorId="12993410" id="Shape 25" o:spid="_x0000_s1026" style="position:absolute;z-index:-251637760;visibility:visible;mso-wrap-style:square;mso-wrap-distance-left:9pt;mso-wrap-distance-top:0;mso-wrap-distance-right:9pt;mso-wrap-distance-bottom:0;mso-position-horizontal:absolute;mso-position-horizontal-relative:text;mso-position-vertical:absolute;mso-position-vertical-relative:text" from="81.5pt,17.25pt" to="81.5pt,75.05pt" o:gfxdata="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" o:allowincell="f" filled="t" strokeweight=".96pt">
+              <v:line w14:anchorId="1108D350" id="Shape 25" o:spid="_x0000_s1026" style="position:absolute;z-index:-251637760;visibility:visible;mso-wrap-style:square;mso-wrap-distance-left:9pt;mso-wrap-distance-top:0;mso-wrap-distance-right:9pt;mso-wrap-distance-bottom:0;mso-position-horizontal:absolute;mso-position-horizontal-relative:text;mso-position-vertical:absolute;mso-position-vertical-relative:text" from="81.5pt,17.25pt" to="81.5pt,75.05pt" o:gfxdata="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" o:allowincell="f" filled="t" strokeweight=".96pt">
                 <v:stroke joinstyle="miter"/>
                 <o:lock v:ext="edit" shapetype="f"/>
               </v:line>
@@ -8292,7 +9169,7 @@
           </mc:Choice>
           <mc:Fallback>
             <w:pict>
-              <v:line w14:anchorId="0511923F" id="Shape 26" o:spid="_x0000_s1026" style="position:absolute;z-index:-251635712;visibility:visible;mso-wrap-style:square;mso-wrap-distance-left:9pt;mso-wrap-distance-top:0;mso-wrap-distance-right:9pt;mso-wrap-distance-bottom:0;mso-position-horizontal:absolute;mso-position-horizontal-relative:text;mso-position-vertical:absolute;mso-position-vertical-relative:text" from="17.4pt,59.7pt" to="462.6pt,59.7pt" o:gfxdata="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" o:allowincell="f" filled="t" strokeweight=".33864mm">
+              <v:line w14:anchorId="67CBD930" id="Shape 26" o:spid="_x0000_s1026" style="position:absolute;z-index:-251635712;visibility:visible;mso-wrap-style:square;mso-wrap-distance-left:9pt;mso-wrap-distance-top:0;mso-wrap-distance-right:9pt;mso-wrap-distance-bottom:0;mso-position-horizontal:absolute;mso-position-horizontal-relative:text;mso-position-vertical:absolute;mso-position-vertical-relative:text" from="17.4pt,59.7pt" to="462.6pt,59.7pt" o:gfxdata="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" o:allowincell="f" filled="t" strokeweight=".33864mm">
                 <v:stroke joinstyle="miter"/>
                 <o:lock v:ext="edit" shapetype="f"/>
               </v:line>
@@ -8359,7 +9236,7 @@
           </mc:Choice>
           <mc:Fallback>
             <w:pict>
-              <v:line w14:anchorId="5A87CE1F" id="Shape 27" o:spid="_x0000_s1026" style="position:absolute;z-index:-251633664;visibility:visible;mso-wrap-style:square;mso-wrap-distance-left:9pt;mso-wrap-distance-top:0;mso-wrap-distance-right:9pt;mso-wrap-distance-bottom:0;mso-position-horizontal:absolute;mso-position-horizontal-relative:text;mso-position-vertical:absolute;mso-position-vertical-relative:text" from="17.9pt,17.25pt" to="17.9pt,75.05pt" o:gfxdata="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" o:allowincell="f" filled="t" strokeweight=".33864mm">
+              <v:line w14:anchorId="0ED6699A" id="Shape 27" o:spid="_x0000_s1026" style="position:absolute;z-index:-251633664;visibility:visible;mso-wrap-style:square;mso-wrap-distance-left:9pt;mso-wrap-distance-top:0;mso-wrap-distance-right:9pt;mso-wrap-distance-bottom:0;mso-position-horizontal:absolute;mso-position-horizontal-relative:text;mso-position-vertical:absolute;mso-position-vertical-relative:text" from="17.9pt,17.25pt" to="17.9pt,75.05pt" o:gfxdata="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" o:allowincell="f" filled="t" strokeweight=".33864mm">
                 <v:stroke joinstyle="miter"/>
                 <o:lock v:ext="edit" shapetype="f"/>
               </v:line>
@@ -8426,7 +9303,7 @@
           </mc:Choice>
           <mc:Fallback>
             <w:pict>
-              <v:line w14:anchorId="1F39A24B" id="Shape 28" o:spid="_x0000_s1026" style="position:absolute;z-index:-251631616;visibility:visible;mso-wrap-style:square;mso-wrap-distance-left:9pt;mso-wrap-distance-top:0;mso-wrap-distance-right:9pt;mso-wrap-distance-bottom:0;mso-position-horizontal:absolute;mso-position-horizontal-relative:text;mso-position-vertical:absolute;mso-position-vertical-relative:text" from="462.1pt,17.25pt" to="462.1pt,75.05pt" o:gfxdata="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" o:allowincell="f" filled="t" strokeweight=".33864mm">
+              <v:line w14:anchorId="3C8D37E9" id="Shape 28" o:spid="_x0000_s1026" style="position:absolute;z-index:-251631616;visibility:visible;mso-wrap-style:square;mso-wrap-distance-left:9pt;mso-wrap-distance-top:0;mso-wrap-distance-right:9pt;mso-wrap-distance-bottom:0;mso-position-horizontal:absolute;mso-position-horizontal-relative:text;mso-position-vertical:absolute;mso-position-vertical-relative:text" from="462.1pt,17.25pt" to="462.1pt,75.05pt" o:gfxdata="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" o:allowincell="f" filled="t" strokeweight=".33864mm">
                 <v:stroke joinstyle="miter"/>
                 <o:lock v:ext="edit" shapetype="f"/>
               </v:line>
@@ -8544,7 +9421,7 @@
           </mc:Choice>
           <mc:Fallback>
             <w:pict>
-              <v:line w14:anchorId="793D0410" id="Shape 29" o:spid="_x0000_s1026" style="position:absolute;z-index:-251629568;visibility:visible;mso-wrap-style:square;mso-wrap-distance-left:9pt;mso-wrap-distance-top:0;mso-wrap-distance-right:9pt;mso-wrap-distance-bottom:0;mso-position-horizontal:absolute;mso-position-horizontal-relative:text;mso-position-vertical:absolute;mso-position-vertical-relative:text" from="17.4pt,45.25pt" to="462.6pt,45.25pt" o:gfxdata="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" o:allowincell="f" filled="t" strokeweight=".33864mm">
+              <v:line w14:anchorId="7DA0DE46" id="Shape 29" o:spid="_x0000_s1026" style="position:absolute;z-index:-251629568;visibility:visible;mso-wrap-style:square;mso-wrap-distance-left:9pt;mso-wrap-distance-top:0;mso-wrap-distance-right:9pt;mso-wrap-distance-bottom:0;mso-position-horizontal:absolute;mso-position-horizontal-relative:text;mso-position-vertical:absolute;mso-position-vertical-relative:text" from="17.4pt,45.25pt" to="462.6pt,45.25pt" o:gfxdata="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" o:allowincell="f" filled="t" strokeweight=".33864mm">
                 <v:stroke joinstyle="miter"/>
                 <o:lock v:ext="edit" shapetype="f"/>
               </v:line>
@@ -9173,7 +10050,7 @@
           <w:fldChar w:fldCharType="separate"/>
         </w:r>
         <w:r>
-          <w:t>5</w:t>
+          <w:t>6</w:t>
         </w:r>
         <w:r>
           <w:fldChar w:fldCharType="end"/>
@@ -9223,7 +10100,7 @@
       </w:tabs>
     </w:pPr>
     <w:r>
-      <w:t>Naziv softverske kompanije</w:t>
+      <w:t>Sistem za evidenciju zaposlenih</w:t>
     </w:r>
     <w:r>
       <w:tab/>
@@ -10564,7 +11441,7 @@
 </file>
 
 <file path=customXml/itemProps2.xml><?xml version="1.0" encoding="utf-8"?>
-<ds:datastoreItem xmlns:ds="http://schemas.openxmlformats.org/officeDocument/2006/customXml" ds:itemID="{184C81C8-7CB6-4F26-ADBA-91D89E05EF71}">
+<ds:datastoreItem xmlns:ds="http://schemas.openxmlformats.org/officeDocument/2006/customXml" ds:itemID="{80D25ABC-2D1F-465F-8947-2895DB1E3AF6}">
   <ds:schemaRefs>
     <ds:schemaRef ds:uri="http://schemas.openxmlformats.org/officeDocument/2006/bibliography"/>
   </ds:schemaRefs>

</xml_diff>

<commit_message>
Kreiran dijagram za zahtjev 1
</commit_message>
<xml_diff>
--- a/Documentation/Software requirements specification.docx
+++ b/Documentation/Software requirements specification.docx
@@ -3169,8 +3169,18 @@
           <w:sz w:val="24"/>
           <w:szCs w:val="24"/>
         </w:rPr>
-        <w:t xml:space="preserve">Ova specifikacija daje opis detaljan opis svake od funkcionalnosti sistema. </w:t>
+        <w:t>Ova specifikacija daje</w:t>
       </w:r>
+      <w:r>
+        <w:rPr>
+          <w:rFonts w:eastAsia="Times New Roman"/>
+          <w:sz w:val="24"/>
+          <w:szCs w:val="24"/>
+        </w:rPr>
+        <w:t xml:space="preserve"> detaljan opis svake od funkcionalnosti sistema. </w:t>
+      </w:r>
+      <w:bookmarkStart w:id="8" w:name="_GoBack"/>
+      <w:bookmarkEnd w:id="8"/>
     </w:p>
     <w:p>
       <w:pPr>
@@ -3407,8 +3417,8 @@
           <w:docGrid w:linePitch="299"/>
         </w:sectPr>
       </w:pPr>
-      <w:bookmarkStart w:id="8" w:name="page4"/>
-      <w:bookmarkEnd w:id="8"/>
+      <w:bookmarkStart w:id="9" w:name="page4"/>
+      <w:bookmarkEnd w:id="9"/>
     </w:p>
     <w:p>
       <w:pPr>
@@ -3429,7 +3439,7 @@
           </w14:textOutline>
         </w:rPr>
       </w:pPr>
-      <w:bookmarkStart w:id="9" w:name="_Toc59133324"/>
+      <w:bookmarkStart w:id="10" w:name="_Toc59133324"/>
       <w:r>
         <w:rPr>
           <w:rFonts w:ascii="Arial" w:eastAsia="Arial" w:hAnsi="Arial" w:cs="Arial"/>
@@ -3448,7 +3458,7 @@
         </w:rPr>
         <w:t>2. Globalni opis</w:t>
       </w:r>
-      <w:bookmarkEnd w:id="9"/>
+      <w:bookmarkEnd w:id="10"/>
     </w:p>
     <w:p/>
     <w:p>
@@ -3473,7 +3483,7 @@
           </w14:textOutline>
         </w:rPr>
       </w:pPr>
-      <w:bookmarkStart w:id="10" w:name="_Toc59133325"/>
+      <w:bookmarkStart w:id="11" w:name="_Toc59133325"/>
       <w:r>
         <w:rPr>
           <w:rFonts w:ascii="Arial" w:eastAsia="Arial" w:hAnsi="Arial" w:cs="Arial"/>
@@ -3494,7 +3504,7 @@
         </w:rPr>
         <w:t>2.1 Perspektiva sistema</w:t>
       </w:r>
-      <w:bookmarkEnd w:id="10"/>
+      <w:bookmarkEnd w:id="11"/>
     </w:p>
     <w:p>
       <w:pPr>
@@ -3998,7 +4008,7 @@
           </w14:textOutline>
         </w:rPr>
       </w:pPr>
-      <w:bookmarkStart w:id="11" w:name="_Toc59133326"/>
+      <w:bookmarkStart w:id="12" w:name="_Toc59133326"/>
       <w:r>
         <w:rPr>
           <w:sz w:val="20"/>
@@ -4006,7 +4016,7 @@
           <w:lang w:val="en-US"/>
         </w:rPr>
         <w:drawing>
-          <wp:anchor distT="0" distB="0" distL="114300" distR="114300" simplePos="0" relativeHeight="251658240" behindDoc="0" locked="0" layoutInCell="1" allowOverlap="1">
+          <wp:anchor distT="0" distB="0" distL="114300" distR="114300" simplePos="0" relativeHeight="251652096" behindDoc="0" locked="0" layoutInCell="1" allowOverlap="1">
             <wp:simplePos x="0" y="0"/>
             <wp:positionH relativeFrom="column">
               <wp:posOffset>0</wp:posOffset>
@@ -4081,7 +4091,7 @@
         </w:rPr>
         <w:t>2.2 Zahtjevi sistema</w:t>
       </w:r>
-      <w:bookmarkEnd w:id="11"/>
+      <w:bookmarkEnd w:id="12"/>
     </w:p>
     <w:p>
       <w:pPr>
@@ -4122,8 +4132,6 @@
           <w:szCs w:val="20"/>
         </w:rPr>
       </w:pPr>
-      <w:bookmarkStart w:id="12" w:name="_GoBack"/>
-      <w:bookmarkEnd w:id="12"/>
     </w:p>
     <w:p>
       <w:pPr>
@@ -7895,7 +7903,7 @@
         <mc:AlternateContent>
           <mc:Choice Requires="wps">
             <w:drawing>
-              <wp:anchor distT="0" distB="0" distL="114300" distR="114300" simplePos="0" relativeHeight="251650048" behindDoc="1" locked="0" layoutInCell="0" allowOverlap="1">
+              <wp:anchor distT="0" distB="0" distL="114300" distR="114300" simplePos="0" relativeHeight="251648000" behindDoc="1" locked="0" layoutInCell="0" allowOverlap="1">
                 <wp:simplePos x="0" y="0"/>
                 <wp:positionH relativeFrom="column">
                   <wp:posOffset>152400</wp:posOffset>
@@ -7945,7 +7953,7 @@
           </mc:Choice>
           <mc:Fallback>
             <w:pict>
-              <v:line w14:anchorId="63D3CE79" id="Shape 11" o:spid="_x0000_s1026" style="position:absolute;z-index:-251666432;visibility:visible;mso-wrap-style:square;mso-wrap-distance-left:9pt;mso-wrap-distance-top:0;mso-wrap-distance-right:9pt;mso-wrap-distance-bottom:0;mso-position-horizontal:absolute;mso-position-horizontal-relative:text;mso-position-vertical:absolute;mso-position-vertical-relative:text" from="12pt,17.55pt" to="465pt,17.55pt" o:gfxdata="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" o:allowincell="f" filled="t" strokeweight=".96pt">
+              <v:line w14:anchorId="662BCA48" id="Shape 11" o:spid="_x0000_s1026" style="position:absolute;z-index:-251668480;visibility:visible;mso-wrap-style:square;mso-wrap-distance-left:9pt;mso-wrap-distance-top:0;mso-wrap-distance-right:9pt;mso-wrap-distance-bottom:0;mso-position-horizontal:absolute;mso-position-horizontal-relative:text;mso-position-vertical:absolute;mso-position-vertical-relative:text" from="12pt,17.55pt" to="465pt,17.55pt" o:gfxdata="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" o:allowincell="f" filled="t" strokeweight=".96pt">
                 <v:stroke joinstyle="miter"/>
                 <o:lock v:ext="edit" shapetype="f"/>
               </v:line>
@@ -7962,7 +7970,7 @@
         <mc:AlternateContent>
           <mc:Choice Requires="wps">
             <w:drawing>
-              <wp:anchor distT="0" distB="0" distL="114300" distR="114300" simplePos="0" relativeHeight="251652096" behindDoc="1" locked="0" layoutInCell="0" allowOverlap="1">
+              <wp:anchor distT="0" distB="0" distL="114300" distR="114300" simplePos="0" relativeHeight="251649024" behindDoc="1" locked="0" layoutInCell="0" allowOverlap="1">
                 <wp:simplePos x="0" y="0"/>
                 <wp:positionH relativeFrom="column">
                   <wp:posOffset>152400</wp:posOffset>
@@ -8012,7 +8020,7 @@
           </mc:Choice>
           <mc:Fallback>
             <w:pict>
-              <v:line w14:anchorId="568CD387" id="Shape 12" o:spid="_x0000_s1026" style="position:absolute;z-index:-251664384;visibility:visible;mso-wrap-style:square;mso-wrap-distance-left:9pt;mso-wrap-distance-top:0;mso-wrap-distance-right:9pt;mso-wrap-distance-bottom:0;mso-position-horizontal:absolute;mso-position-horizontal-relative:text;mso-position-vertical:absolute;mso-position-vertical-relative:text" from="12pt,30.05pt" to="465pt,30.05pt" o:gfxdata="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" o:allowincell="f" filled="t" strokeweight=".96pt">
+              <v:line w14:anchorId="3D5FEC93" id="Shape 12" o:spid="_x0000_s1026" style="position:absolute;z-index:-251667456;visibility:visible;mso-wrap-style:square;mso-wrap-distance-left:9pt;mso-wrap-distance-top:0;mso-wrap-distance-right:9pt;mso-wrap-distance-bottom:0;mso-position-horizontal:absolute;mso-position-horizontal-relative:text;mso-position-vertical:absolute;mso-position-vertical-relative:text" from="12pt,30.05pt" to="465pt,30.05pt" o:gfxdata="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" o:allowincell="f" filled="t" strokeweight=".96pt">
                 <v:stroke joinstyle="miter"/>
                 <o:lock v:ext="edit" shapetype="f"/>
               </v:line>
@@ -8029,7 +8037,7 @@
         <mc:AlternateContent>
           <mc:Choice Requires="wps">
             <w:drawing>
-              <wp:anchor distT="0" distB="0" distL="114300" distR="114300" simplePos="0" relativeHeight="251654144" behindDoc="1" locked="0" layoutInCell="0" allowOverlap="1">
+              <wp:anchor distT="0" distB="0" distL="114300" distR="114300" simplePos="0" relativeHeight="251650048" behindDoc="1" locked="0" layoutInCell="0" allowOverlap="1">
                 <wp:simplePos x="0" y="0"/>
                 <wp:positionH relativeFrom="column">
                   <wp:posOffset>152400</wp:posOffset>
@@ -8079,7 +8087,7 @@
           </mc:Choice>
           <mc:Fallback>
             <w:pict>
-              <v:line w14:anchorId="647585C2" id="Shape 13" o:spid="_x0000_s1026" style="position:absolute;z-index:-251662336;visibility:visible;mso-wrap-style:square;mso-wrap-distance-left:9pt;mso-wrap-distance-top:0;mso-wrap-distance-right:9pt;mso-wrap-distance-bottom:0;mso-position-horizontal:absolute;mso-position-horizontal-relative:text;mso-position-vertical:absolute;mso-position-vertical-relative:text" from="12pt,44.9pt" to="465pt,44.9pt" o:gfxdata="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" o:allowincell="f" filled="t" strokeweight=".96pt">
+              <v:line w14:anchorId="7AD333FB" id="Shape 13" o:spid="_x0000_s1026" style="position:absolute;z-index:-251666432;visibility:visible;mso-wrap-style:square;mso-wrap-distance-left:9pt;mso-wrap-distance-top:0;mso-wrap-distance-right:9pt;mso-wrap-distance-bottom:0;mso-position-horizontal:absolute;mso-position-horizontal-relative:text;mso-position-vertical:absolute;mso-position-vertical-relative:text" from="12pt,44.9pt" to="465pt,44.9pt" o:gfxdata="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" o:allowincell="f" filled="t" strokeweight=".96pt">
                 <v:stroke joinstyle="miter"/>
                 <o:lock v:ext="edit" shapetype="f"/>
               </v:line>
@@ -8096,7 +8104,7 @@
         <mc:AlternateContent>
           <mc:Choice Requires="wps">
             <w:drawing>
-              <wp:anchor distT="0" distB="0" distL="114300" distR="114300" simplePos="0" relativeHeight="251656192" behindDoc="1" locked="0" layoutInCell="0" allowOverlap="1">
+              <wp:anchor distT="0" distB="0" distL="114300" distR="114300" simplePos="0" relativeHeight="251651072" behindDoc="1" locked="0" layoutInCell="0" allowOverlap="1">
                 <wp:simplePos x="0" y="0"/>
                 <wp:positionH relativeFrom="column">
                   <wp:posOffset>152400</wp:posOffset>
@@ -8146,7 +8154,7 @@
           </mc:Choice>
           <mc:Fallback>
             <w:pict>
-              <v:line w14:anchorId="69E7F652" id="Shape 14" o:spid="_x0000_s1026" style="position:absolute;z-index:-251660288;visibility:visible;mso-wrap-style:square;mso-wrap-distance-left:9pt;mso-wrap-distance-top:0;mso-wrap-distance-right:9pt;mso-wrap-distance-bottom:0;mso-position-horizontal:absolute;mso-position-horizontal-relative:text;mso-position-vertical:absolute;mso-position-vertical-relative:text" from="12pt,59.7pt" to="465pt,59.7pt" o:gfxdata="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" o:allowincell="f" filled="t" strokeweight=".96pt">
+              <v:line w14:anchorId="4188FBB4" id="Shape 14" o:spid="_x0000_s1026" style="position:absolute;z-index:-251665408;visibility:visible;mso-wrap-style:square;mso-wrap-distance-left:9pt;mso-wrap-distance-top:0;mso-wrap-distance-right:9pt;mso-wrap-distance-bottom:0;mso-position-horizontal:absolute;mso-position-horizontal-relative:text;mso-position-vertical:absolute;mso-position-vertical-relative:text" from="12pt,59.7pt" to="465pt,59.7pt" o:gfxdata="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" o:allowincell="f" filled="t" strokeweight=".96pt">
                 <v:stroke joinstyle="miter"/>
                 <o:lock v:ext="edit" shapetype="f"/>
               </v:line>
@@ -8163,7 +8171,7 @@
         <mc:AlternateContent>
           <mc:Choice Requires="wps">
             <w:drawing>
-              <wp:anchor distT="0" distB="0" distL="114300" distR="114300" simplePos="0" relativeHeight="251658240" behindDoc="1" locked="0" layoutInCell="0" allowOverlap="1">
+              <wp:anchor distT="0" distB="0" distL="114300" distR="114300" simplePos="0" relativeHeight="251653120" behindDoc="1" locked="0" layoutInCell="0" allowOverlap="1">
                 <wp:simplePos x="0" y="0"/>
                 <wp:positionH relativeFrom="column">
                   <wp:posOffset>152400</wp:posOffset>
@@ -8213,7 +8221,7 @@
           </mc:Choice>
           <mc:Fallback>
             <w:pict>
-              <v:line w14:anchorId="584E609C" id="Shape 15" o:spid="_x0000_s1026" style="position:absolute;z-index:-251658240;visibility:visible;mso-wrap-style:square;mso-wrap-distance-left:9pt;mso-wrap-distance-top:0;mso-wrap-distance-right:9pt;mso-wrap-distance-bottom:0;mso-position-horizontal:absolute;mso-position-horizontal-relative:text;mso-position-vertical:absolute;mso-position-vertical-relative:text" from="12pt,74.45pt" to="465pt,74.45pt" o:gfxdata="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" o:allowincell="f" filled="t" strokeweight=".96pt">
+              <v:line w14:anchorId="7BC2C61B" id="Shape 15" o:spid="_x0000_s1026" style="position:absolute;z-index:-251663360;visibility:visible;mso-wrap-style:square;mso-wrap-distance-left:9pt;mso-wrap-distance-top:0;mso-wrap-distance-right:9pt;mso-wrap-distance-bottom:0;mso-position-horizontal:absolute;mso-position-horizontal-relative:text;mso-position-vertical:absolute;mso-position-vertical-relative:text" from="12pt,74.45pt" to="465pt,74.45pt" o:gfxdata="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" o:allowincell="f" filled="t" strokeweight=".96pt">
                 <v:stroke joinstyle="miter"/>
                 <o:lock v:ext="edit" shapetype="f"/>
               </v:line>
@@ -8230,7 +8238,7 @@
         <mc:AlternateContent>
           <mc:Choice Requires="wps">
             <w:drawing>
-              <wp:anchor distT="0" distB="0" distL="114300" distR="114300" simplePos="0" relativeHeight="251660288" behindDoc="1" locked="0" layoutInCell="0" allowOverlap="1">
+              <wp:anchor distT="0" distB="0" distL="114300" distR="114300" simplePos="0" relativeHeight="251654144" behindDoc="1" locked="0" layoutInCell="0" allowOverlap="1">
                 <wp:simplePos x="0" y="0"/>
                 <wp:positionH relativeFrom="column">
                   <wp:posOffset>152400</wp:posOffset>
@@ -8280,7 +8288,7 @@
           </mc:Choice>
           <mc:Fallback>
             <w:pict>
-              <v:line w14:anchorId="1602B1B0" id="Shape 16" o:spid="_x0000_s1026" style="position:absolute;z-index:-251656192;visibility:visible;mso-wrap-style:square;mso-wrap-distance-left:9pt;mso-wrap-distance-top:0;mso-wrap-distance-right:9pt;mso-wrap-distance-bottom:0;mso-position-horizontal:absolute;mso-position-horizontal-relative:text;mso-position-vertical:absolute;mso-position-vertical-relative:text" from="12pt,89.2pt" to="465pt,89.2pt" o:gfxdata="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" o:allowincell="f" filled="t" strokeweight=".33864mm">
+              <v:line w14:anchorId="7CB0B451" id="Shape 16" o:spid="_x0000_s1026" style="position:absolute;z-index:-251662336;visibility:visible;mso-wrap-style:square;mso-wrap-distance-left:9pt;mso-wrap-distance-top:0;mso-wrap-distance-right:9pt;mso-wrap-distance-bottom:0;mso-position-horizontal:absolute;mso-position-horizontal-relative:text;mso-position-vertical:absolute;mso-position-vertical-relative:text" from="12pt,89.2pt" to="465pt,89.2pt" o:gfxdata="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" o:allowincell="f" filled="t" strokeweight=".33864mm">
                 <v:stroke joinstyle="miter"/>
                 <o:lock v:ext="edit" shapetype="f"/>
               </v:line>
@@ -8297,7 +8305,7 @@
         <mc:AlternateContent>
           <mc:Choice Requires="wps">
             <w:drawing>
-              <wp:anchor distT="0" distB="0" distL="114300" distR="114300" simplePos="0" relativeHeight="251662336" behindDoc="1" locked="0" layoutInCell="0" allowOverlap="1">
+              <wp:anchor distT="0" distB="0" distL="114300" distR="114300" simplePos="0" relativeHeight="251655168" behindDoc="1" locked="0" layoutInCell="0" allowOverlap="1">
                 <wp:simplePos x="0" y="0"/>
                 <wp:positionH relativeFrom="column">
                   <wp:posOffset>152400</wp:posOffset>
@@ -8347,7 +8355,7 @@
           </mc:Choice>
           <mc:Fallback>
             <w:pict>
-              <v:line w14:anchorId="1670A74F" id="Shape 17" o:spid="_x0000_s1026" style="position:absolute;z-index:-251654144;visibility:visible;mso-wrap-style:square;mso-wrap-distance-left:9pt;mso-wrap-distance-top:0;mso-wrap-distance-right:9pt;mso-wrap-distance-bottom:0;mso-position-horizontal:absolute;mso-position-horizontal-relative:text;mso-position-vertical:absolute;mso-position-vertical-relative:text" from="12pt,104.05pt" to="465pt,104.05pt" o:gfxdata="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" o:allowincell="f" filled="t" strokeweight=".96pt">
+              <v:line w14:anchorId="26B8CFF9" id="Shape 17" o:spid="_x0000_s1026" style="position:absolute;z-index:-251661312;visibility:visible;mso-wrap-style:square;mso-wrap-distance-left:9pt;mso-wrap-distance-top:0;mso-wrap-distance-right:9pt;mso-wrap-distance-bottom:0;mso-position-horizontal:absolute;mso-position-horizontal-relative:text;mso-position-vertical:absolute;mso-position-vertical-relative:text" from="12pt,104.05pt" to="465pt,104.05pt" o:gfxdata="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" o:allowincell="f" filled="t" strokeweight=".96pt">
                 <v:stroke joinstyle="miter"/>
                 <o:lock v:ext="edit" shapetype="f"/>
               </v:line>
@@ -8364,7 +8372,7 @@
         <mc:AlternateContent>
           <mc:Choice Requires="wps">
             <w:drawing>
-              <wp:anchor distT="0" distB="0" distL="114300" distR="114300" simplePos="0" relativeHeight="251664384" behindDoc="1" locked="0" layoutInCell="0" allowOverlap="1">
+              <wp:anchor distT="0" distB="0" distL="114300" distR="114300" simplePos="0" relativeHeight="251656192" behindDoc="1" locked="0" layoutInCell="0" allowOverlap="1">
                 <wp:simplePos x="0" y="0"/>
                 <wp:positionH relativeFrom="column">
                   <wp:posOffset>158750</wp:posOffset>
@@ -8414,7 +8422,7 @@
           </mc:Choice>
           <mc:Fallback>
             <w:pict>
-              <v:line w14:anchorId="18BDF211" id="Shape 18" o:spid="_x0000_s1026" style="position:absolute;z-index:-251652096;visibility:visible;mso-wrap-style:square;mso-wrap-distance-left:9pt;mso-wrap-distance-top:0;mso-wrap-distance-right:9pt;mso-wrap-distance-bottom:0;mso-position-horizontal:absolute;mso-position-horizontal-relative:text;mso-position-vertical:absolute;mso-position-vertical-relative:text" from="12.5pt,17.1pt" to="12.5pt,119.3pt" o:gfxdata="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" o:allowincell="f" filled="t" strokeweight=".33864mm">
+              <v:line w14:anchorId="4CDD67D2" id="Shape 18" o:spid="_x0000_s1026" style="position:absolute;z-index:-251660288;visibility:visible;mso-wrap-style:square;mso-wrap-distance-left:9pt;mso-wrap-distance-top:0;mso-wrap-distance-right:9pt;mso-wrap-distance-bottom:0;mso-position-horizontal:absolute;mso-position-horizontal-relative:text;mso-position-vertical:absolute;mso-position-vertical-relative:text" from="12.5pt,17.1pt" to="12.5pt,119.3pt" o:gfxdata="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" o:allowincell="f" filled="t" strokeweight=".33864mm">
                 <v:stroke joinstyle="miter"/>
                 <o:lock v:ext="edit" shapetype="f"/>
               </v:line>
@@ -8431,7 +8439,7 @@
         <mc:AlternateContent>
           <mc:Choice Requires="wps">
             <w:drawing>
-              <wp:anchor distT="0" distB="0" distL="114300" distR="114300" simplePos="0" relativeHeight="251666432" behindDoc="1" locked="0" layoutInCell="0" allowOverlap="1">
+              <wp:anchor distT="0" distB="0" distL="114300" distR="114300" simplePos="0" relativeHeight="251657216" behindDoc="1" locked="0" layoutInCell="0" allowOverlap="1">
                 <wp:simplePos x="0" y="0"/>
                 <wp:positionH relativeFrom="column">
                   <wp:posOffset>1577975</wp:posOffset>
@@ -8481,7 +8489,7 @@
           </mc:Choice>
           <mc:Fallback>
             <w:pict>
-              <v:line w14:anchorId="34025F05" id="Shape 19" o:spid="_x0000_s1026" style="position:absolute;z-index:-251650048;visibility:visible;mso-wrap-style:square;mso-wrap-distance-left:9pt;mso-wrap-distance-top:0;mso-wrap-distance-right:9pt;mso-wrap-distance-bottom:0;mso-position-horizontal:absolute;mso-position-horizontal-relative:text;mso-position-vertical:absolute;mso-position-vertical-relative:text" from="124.25pt,17.1pt" to="124.25pt,119.3pt" o:gfxdata="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" o:allowincell="f" filled="t" strokeweight=".33864mm">
+              <v:line w14:anchorId="34C6BD85" id="Shape 19" o:spid="_x0000_s1026" style="position:absolute;z-index:-251659264;visibility:visible;mso-wrap-style:square;mso-wrap-distance-left:9pt;mso-wrap-distance-top:0;mso-wrap-distance-right:9pt;mso-wrap-distance-bottom:0;mso-position-horizontal:absolute;mso-position-horizontal-relative:text;mso-position-vertical:absolute;mso-position-vertical-relative:text" from="124.25pt,17.1pt" to="124.25pt,119.3pt" o:gfxdata="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" o:allowincell="f" filled="t" strokeweight=".33864mm">
                 <v:stroke joinstyle="miter"/>
                 <o:lock v:ext="edit" shapetype="f"/>
               </v:line>
@@ -8498,7 +8506,7 @@
         <mc:AlternateContent>
           <mc:Choice Requires="wps">
             <w:drawing>
-              <wp:anchor distT="0" distB="0" distL="114300" distR="114300" simplePos="0" relativeHeight="251668480" behindDoc="1" locked="0" layoutInCell="0" allowOverlap="1">
+              <wp:anchor distT="0" distB="0" distL="114300" distR="114300" simplePos="0" relativeHeight="251658240" behindDoc="1" locked="0" layoutInCell="0" allowOverlap="1">
                 <wp:simplePos x="0" y="0"/>
                 <wp:positionH relativeFrom="column">
                   <wp:posOffset>5899150</wp:posOffset>
@@ -8548,7 +8556,7 @@
           </mc:Choice>
           <mc:Fallback>
             <w:pict>
-              <v:line w14:anchorId="5D7EC1FF" id="Shape 20" o:spid="_x0000_s1026" style="position:absolute;z-index:-251648000;visibility:visible;mso-wrap-style:square;mso-wrap-distance-left:9pt;mso-wrap-distance-top:0;mso-wrap-distance-right:9pt;mso-wrap-distance-bottom:0;mso-position-horizontal:absolute;mso-position-horizontal-relative:text;mso-position-vertical:absolute;mso-position-vertical-relative:text" from="464.5pt,17.1pt" to="464.5pt,119.3pt" o:gfxdata="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" o:allowincell="f" filled="t" strokeweight=".96pt">
+              <v:line w14:anchorId="29C28281" id="Shape 20" o:spid="_x0000_s1026" style="position:absolute;z-index:-251658240;visibility:visible;mso-wrap-style:square;mso-wrap-distance-left:9pt;mso-wrap-distance-top:0;mso-wrap-distance-right:9pt;mso-wrap-distance-bottom:0;mso-position-horizontal:absolute;mso-position-horizontal-relative:text;mso-position-vertical:absolute;mso-position-vertical-relative:text" from="464.5pt,17.1pt" to="464.5pt,119.3pt" o:gfxdata="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" o:allowincell="f" filled="t" strokeweight=".96pt">
                 <v:stroke joinstyle="miter"/>
                 <o:lock v:ext="edit" shapetype="f"/>
               </v:line>
@@ -8622,7 +8630,7 @@
         <mc:AlternateContent>
           <mc:Choice Requires="wps">
             <w:drawing>
-              <wp:anchor distT="0" distB="0" distL="114300" distR="114300" simplePos="0" relativeHeight="251670528" behindDoc="1" locked="0" layoutInCell="0" allowOverlap="1">
+              <wp:anchor distT="0" distB="0" distL="114300" distR="114300" simplePos="0" relativeHeight="251659264" behindDoc="1" locked="0" layoutInCell="0" allowOverlap="1">
                 <wp:simplePos x="0" y="0"/>
                 <wp:positionH relativeFrom="column">
                   <wp:posOffset>152400</wp:posOffset>
@@ -8672,7 +8680,7 @@
           </mc:Choice>
           <mc:Fallback>
             <w:pict>
-              <v:line w14:anchorId="48D4DF4C" id="Shape 21" o:spid="_x0000_s1026" style="position:absolute;z-index:-251645952;visibility:visible;mso-wrap-style:square;mso-wrap-distance-left:9pt;mso-wrap-distance-top:0;mso-wrap-distance-right:9pt;mso-wrap-distance-bottom:0;mso-position-horizontal:absolute;mso-position-horizontal-relative:text;mso-position-vertical:absolute;mso-position-vertical-relative:text" from="12pt,89.65pt" to="465pt,89.65pt" o:gfxdata="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" o:allowincell="f" filled="t" strokeweight=".33864mm">
+              <v:line w14:anchorId="1D20DF3E" id="Shape 21" o:spid="_x0000_s1026" style="position:absolute;z-index:-251657216;visibility:visible;mso-wrap-style:square;mso-wrap-distance-left:9pt;mso-wrap-distance-top:0;mso-wrap-distance-right:9pt;mso-wrap-distance-bottom:0;mso-position-horizontal:absolute;mso-position-horizontal-relative:text;mso-position-vertical:absolute;mso-position-vertical-relative:text" from="12pt,89.65pt" to="465pt,89.65pt" o:gfxdata="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" o:allowincell="f" filled="t" strokeweight=".33864mm">
                 <v:stroke joinstyle="miter"/>
                 <o:lock v:ext="edit" shapetype="f"/>
               </v:line>
@@ -8851,7 +8859,7 @@
         <mc:AlternateContent>
           <mc:Choice Requires="wps">
             <w:drawing>
-              <wp:anchor distT="0" distB="0" distL="114300" distR="114300" simplePos="0" relativeHeight="251672576" behindDoc="1" locked="0" layoutInCell="0" allowOverlap="1">
+              <wp:anchor distT="0" distB="0" distL="114300" distR="114300" simplePos="0" relativeHeight="251660288" behindDoc="1" locked="0" layoutInCell="0" allowOverlap="1">
                 <wp:simplePos x="0" y="0"/>
                 <wp:positionH relativeFrom="column">
                   <wp:posOffset>220980</wp:posOffset>
@@ -8901,7 +8909,7 @@
           </mc:Choice>
           <mc:Fallback>
             <w:pict>
-              <v:line w14:anchorId="2478A763" id="Shape 22" o:spid="_x0000_s1026" style="position:absolute;z-index:-251643904;visibility:visible;mso-wrap-style:square;mso-wrap-distance-left:9pt;mso-wrap-distance-top:0;mso-wrap-distance-right:9pt;mso-wrap-distance-bottom:0;mso-position-horizontal:absolute;mso-position-horizontal-relative:text;mso-position-vertical:absolute;mso-position-vertical-relative:text" from="17.4pt,17.7pt" to="462.6pt,17.7pt" o:gfxdata="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" o:allowincell="f" filled="t" strokeweight=".33864mm">
+              <v:line w14:anchorId="397C9424" id="Shape 22" o:spid="_x0000_s1026" style="position:absolute;z-index:-251656192;visibility:visible;mso-wrap-style:square;mso-wrap-distance-left:9pt;mso-wrap-distance-top:0;mso-wrap-distance-right:9pt;mso-wrap-distance-bottom:0;mso-position-horizontal:absolute;mso-position-horizontal-relative:text;mso-position-vertical:absolute;mso-position-vertical-relative:text" from="17.4pt,17.7pt" to="462.6pt,17.7pt" o:gfxdata="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" o:allowincell="f" filled="t" strokeweight=".33864mm">
                 <v:stroke joinstyle="miter"/>
                 <o:lock v:ext="edit" shapetype="f"/>
               </v:line>
@@ -8918,7 +8926,7 @@
         <mc:AlternateContent>
           <mc:Choice Requires="wps">
             <w:drawing>
-              <wp:anchor distT="0" distB="0" distL="114300" distR="114300" simplePos="0" relativeHeight="251674624" behindDoc="1" locked="0" layoutInCell="0" allowOverlap="1">
+              <wp:anchor distT="0" distB="0" distL="114300" distR="114300" simplePos="0" relativeHeight="251661312" behindDoc="1" locked="0" layoutInCell="0" allowOverlap="1">
                 <wp:simplePos x="0" y="0"/>
                 <wp:positionH relativeFrom="column">
                   <wp:posOffset>220980</wp:posOffset>
@@ -8968,7 +8976,7 @@
           </mc:Choice>
           <mc:Fallback>
             <w:pict>
-              <v:line w14:anchorId="74334797" id="Shape 23" o:spid="_x0000_s1026" style="position:absolute;z-index:-251641856;visibility:visible;mso-wrap-style:square;mso-wrap-distance-left:9pt;mso-wrap-distance-top:0;mso-wrap-distance-right:9pt;mso-wrap-distance-bottom:0;mso-position-horizontal:absolute;mso-position-horizontal-relative:text;mso-position-vertical:absolute;mso-position-vertical-relative:text" from="17.4pt,30.2pt" to="462.6pt,30.2pt" o:gfxdata="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" o:allowincell="f" filled="t" strokeweight=".96pt">
+              <v:line w14:anchorId="7FBABF1D" id="Shape 23" o:spid="_x0000_s1026" style="position:absolute;z-index:-251655168;visibility:visible;mso-wrap-style:square;mso-wrap-distance-left:9pt;mso-wrap-distance-top:0;mso-wrap-distance-right:9pt;mso-wrap-distance-bottom:0;mso-position-horizontal:absolute;mso-position-horizontal-relative:text;mso-position-vertical:absolute;mso-position-vertical-relative:text" from="17.4pt,30.2pt" to="462.6pt,30.2pt" o:gfxdata="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" o:allowincell="f" filled="t" strokeweight=".96pt">
                 <v:stroke joinstyle="miter"/>
                 <o:lock v:ext="edit" shapetype="f"/>
               </v:line>
@@ -8985,7 +8993,7 @@
         <mc:AlternateContent>
           <mc:Choice Requires="wps">
             <w:drawing>
-              <wp:anchor distT="0" distB="0" distL="114300" distR="114300" simplePos="0" relativeHeight="251676672" behindDoc="1" locked="0" layoutInCell="0" allowOverlap="1">
+              <wp:anchor distT="0" distB="0" distL="114300" distR="114300" simplePos="0" relativeHeight="251662336" behindDoc="1" locked="0" layoutInCell="0" allowOverlap="1">
                 <wp:simplePos x="0" y="0"/>
                 <wp:positionH relativeFrom="column">
                   <wp:posOffset>220980</wp:posOffset>
@@ -9035,7 +9043,7 @@
           </mc:Choice>
           <mc:Fallback>
             <w:pict>
-              <v:line w14:anchorId="1DBFBEB6" id="Shape 24" o:spid="_x0000_s1026" style="position:absolute;z-index:-251639808;visibility:visible;mso-wrap-style:square;mso-wrap-distance-left:9pt;mso-wrap-distance-top:0;mso-wrap-distance-right:9pt;mso-wrap-distance-bottom:0;mso-position-horizontal:absolute;mso-position-horizontal-relative:text;mso-position-vertical:absolute;mso-position-vertical-relative:text" from="17.4pt,44.95pt" to="462.6pt,44.95pt" o:gfxdata="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" o:allowincell="f" filled="t" strokeweight=".96pt">
+              <v:line w14:anchorId="34BA4E66" id="Shape 24" o:spid="_x0000_s1026" style="position:absolute;z-index:-251654144;visibility:visible;mso-wrap-style:square;mso-wrap-distance-left:9pt;mso-wrap-distance-top:0;mso-wrap-distance-right:9pt;mso-wrap-distance-bottom:0;mso-position-horizontal:absolute;mso-position-horizontal-relative:text;mso-position-vertical:absolute;mso-position-vertical-relative:text" from="17.4pt,44.95pt" to="462.6pt,44.95pt" o:gfxdata="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" o:allowincell="f" filled="t" strokeweight=".96pt">
                 <v:stroke joinstyle="miter"/>
                 <o:lock v:ext="edit" shapetype="f"/>
               </v:line>
@@ -9052,7 +9060,7 @@
         <mc:AlternateContent>
           <mc:Choice Requires="wps">
             <w:drawing>
-              <wp:anchor distT="0" distB="0" distL="114300" distR="114300" simplePos="0" relativeHeight="251678720" behindDoc="1" locked="0" layoutInCell="0" allowOverlap="1">
+              <wp:anchor distT="0" distB="0" distL="114300" distR="114300" simplePos="0" relativeHeight="251663360" behindDoc="1" locked="0" layoutInCell="0" allowOverlap="1">
                 <wp:simplePos x="0" y="0"/>
                 <wp:positionH relativeFrom="column">
                   <wp:posOffset>1035050</wp:posOffset>
@@ -9102,7 +9110,7 @@
           </mc:Choice>
           <mc:Fallback>
             <w:pict>
-              <v:line w14:anchorId="1108D350" id="Shape 25" o:spid="_x0000_s1026" style="position:absolute;z-index:-251637760;visibility:visible;mso-wrap-style:square;mso-wrap-distance-left:9pt;mso-wrap-distance-top:0;mso-wrap-distance-right:9pt;mso-wrap-distance-bottom:0;mso-position-horizontal:absolute;mso-position-horizontal-relative:text;mso-position-vertical:absolute;mso-position-vertical-relative:text" from="81.5pt,17.25pt" to="81.5pt,75.05pt" o:gfxdata="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" o:allowincell="f" filled="t" strokeweight=".96pt">
+              <v:line w14:anchorId="1A91207D" id="Shape 25" o:spid="_x0000_s1026" style="position:absolute;z-index:-251653120;visibility:visible;mso-wrap-style:square;mso-wrap-distance-left:9pt;mso-wrap-distance-top:0;mso-wrap-distance-right:9pt;mso-wrap-distance-bottom:0;mso-position-horizontal:absolute;mso-position-horizontal-relative:text;mso-position-vertical:absolute;mso-position-vertical-relative:text" from="81.5pt,17.25pt" to="81.5pt,75.05pt" o:gfxdata="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" o:allowincell="f" filled="t" strokeweight=".96pt">
                 <v:stroke joinstyle="miter"/>
                 <o:lock v:ext="edit" shapetype="f"/>
               </v:line>
@@ -9119,7 +9127,7 @@
         <mc:AlternateContent>
           <mc:Choice Requires="wps">
             <w:drawing>
-              <wp:anchor distT="0" distB="0" distL="114300" distR="114300" simplePos="0" relativeHeight="251680768" behindDoc="1" locked="0" layoutInCell="0" allowOverlap="1">
+              <wp:anchor distT="0" distB="0" distL="114300" distR="114300" simplePos="0" relativeHeight="251664384" behindDoc="1" locked="0" layoutInCell="0" allowOverlap="1">
                 <wp:simplePos x="0" y="0"/>
                 <wp:positionH relativeFrom="column">
                   <wp:posOffset>220980</wp:posOffset>
@@ -9169,7 +9177,7 @@
           </mc:Choice>
           <mc:Fallback>
             <w:pict>
-              <v:line w14:anchorId="67CBD930" id="Shape 26" o:spid="_x0000_s1026" style="position:absolute;z-index:-251635712;visibility:visible;mso-wrap-style:square;mso-wrap-distance-left:9pt;mso-wrap-distance-top:0;mso-wrap-distance-right:9pt;mso-wrap-distance-bottom:0;mso-position-horizontal:absolute;mso-position-horizontal-relative:text;mso-position-vertical:absolute;mso-position-vertical-relative:text" from="17.4pt,59.7pt" to="462.6pt,59.7pt" o:gfxdata="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" o:allowincell="f" filled="t" strokeweight=".33864mm">
+              <v:line w14:anchorId="000FEC67" id="Shape 26" o:spid="_x0000_s1026" style="position:absolute;z-index:-251652096;visibility:visible;mso-wrap-style:square;mso-wrap-distance-left:9pt;mso-wrap-distance-top:0;mso-wrap-distance-right:9pt;mso-wrap-distance-bottom:0;mso-position-horizontal:absolute;mso-position-horizontal-relative:text;mso-position-vertical:absolute;mso-position-vertical-relative:text" from="17.4pt,59.7pt" to="462.6pt,59.7pt" o:gfxdata="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" o:allowincell="f" filled="t" strokeweight=".33864mm">
                 <v:stroke joinstyle="miter"/>
                 <o:lock v:ext="edit" shapetype="f"/>
               </v:line>
@@ -9186,7 +9194,7 @@
         <mc:AlternateContent>
           <mc:Choice Requires="wps">
             <w:drawing>
-              <wp:anchor distT="0" distB="0" distL="114300" distR="114300" simplePos="0" relativeHeight="251682816" behindDoc="1" locked="0" layoutInCell="0" allowOverlap="1">
+              <wp:anchor distT="0" distB="0" distL="114300" distR="114300" simplePos="0" relativeHeight="251665408" behindDoc="1" locked="0" layoutInCell="0" allowOverlap="1">
                 <wp:simplePos x="0" y="0"/>
                 <wp:positionH relativeFrom="column">
                   <wp:posOffset>227330</wp:posOffset>
@@ -9236,7 +9244,7 @@
           </mc:Choice>
           <mc:Fallback>
             <w:pict>
-              <v:line w14:anchorId="0ED6699A" id="Shape 27" o:spid="_x0000_s1026" style="position:absolute;z-index:-251633664;visibility:visible;mso-wrap-style:square;mso-wrap-distance-left:9pt;mso-wrap-distance-top:0;mso-wrap-distance-right:9pt;mso-wrap-distance-bottom:0;mso-position-horizontal:absolute;mso-position-horizontal-relative:text;mso-position-vertical:absolute;mso-position-vertical-relative:text" from="17.9pt,17.25pt" to="17.9pt,75.05pt" o:gfxdata="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" o:allowincell="f" filled="t" strokeweight=".33864mm">
+              <v:line w14:anchorId="68530A84" id="Shape 27" o:spid="_x0000_s1026" style="position:absolute;z-index:-251651072;visibility:visible;mso-wrap-style:square;mso-wrap-distance-left:9pt;mso-wrap-distance-top:0;mso-wrap-distance-right:9pt;mso-wrap-distance-bottom:0;mso-position-horizontal:absolute;mso-position-horizontal-relative:text;mso-position-vertical:absolute;mso-position-vertical-relative:text" from="17.9pt,17.25pt" to="17.9pt,75.05pt" o:gfxdata="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" o:allowincell="f" filled="t" strokeweight=".33864mm">
                 <v:stroke joinstyle="miter"/>
                 <o:lock v:ext="edit" shapetype="f"/>
               </v:line>
@@ -9253,7 +9261,7 @@
         <mc:AlternateContent>
           <mc:Choice Requires="wps">
             <w:drawing>
-              <wp:anchor distT="0" distB="0" distL="114300" distR="114300" simplePos="0" relativeHeight="251684864" behindDoc="1" locked="0" layoutInCell="0" allowOverlap="1">
+              <wp:anchor distT="0" distB="0" distL="114300" distR="114300" simplePos="0" relativeHeight="251666432" behindDoc="1" locked="0" layoutInCell="0" allowOverlap="1">
                 <wp:simplePos x="0" y="0"/>
                 <wp:positionH relativeFrom="column">
                   <wp:posOffset>5868670</wp:posOffset>
@@ -9303,7 +9311,7 @@
           </mc:Choice>
           <mc:Fallback>
             <w:pict>
-              <v:line w14:anchorId="3C8D37E9" id="Shape 28" o:spid="_x0000_s1026" style="position:absolute;z-index:-251631616;visibility:visible;mso-wrap-style:square;mso-wrap-distance-left:9pt;mso-wrap-distance-top:0;mso-wrap-distance-right:9pt;mso-wrap-distance-bottom:0;mso-position-horizontal:absolute;mso-position-horizontal-relative:text;mso-position-vertical:absolute;mso-position-vertical-relative:text" from="462.1pt,17.25pt" to="462.1pt,75.05pt" o:gfxdata="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" o:allowincell="f" filled="t" strokeweight=".33864mm">
+              <v:line w14:anchorId="3B00ECDA" id="Shape 28" o:spid="_x0000_s1026" style="position:absolute;z-index:-251650048;visibility:visible;mso-wrap-style:square;mso-wrap-distance-left:9pt;mso-wrap-distance-top:0;mso-wrap-distance-right:9pt;mso-wrap-distance-bottom:0;mso-position-horizontal:absolute;mso-position-horizontal-relative:text;mso-position-vertical:absolute;mso-position-vertical-relative:text" from="462.1pt,17.25pt" to="462.1pt,75.05pt" o:gfxdata="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" o:allowincell="f" filled="t" strokeweight=".33864mm">
                 <v:stroke joinstyle="miter"/>
                 <o:lock v:ext="edit" shapetype="f"/>
               </v:line>
@@ -9371,7 +9379,7 @@
         <mc:AlternateContent>
           <mc:Choice Requires="wps">
             <w:drawing>
-              <wp:anchor distT="0" distB="0" distL="114300" distR="114300" simplePos="0" relativeHeight="251686912" behindDoc="1" locked="0" layoutInCell="0" allowOverlap="1">
+              <wp:anchor distT="0" distB="0" distL="114300" distR="114300" simplePos="0" relativeHeight="251667456" behindDoc="1" locked="0" layoutInCell="0" allowOverlap="1">
                 <wp:simplePos x="0" y="0"/>
                 <wp:positionH relativeFrom="column">
                   <wp:posOffset>220980</wp:posOffset>
@@ -9421,7 +9429,7 @@
           </mc:Choice>
           <mc:Fallback>
             <w:pict>
-              <v:line w14:anchorId="7DA0DE46" id="Shape 29" o:spid="_x0000_s1026" style="position:absolute;z-index:-251629568;visibility:visible;mso-wrap-style:square;mso-wrap-distance-left:9pt;mso-wrap-distance-top:0;mso-wrap-distance-right:9pt;mso-wrap-distance-bottom:0;mso-position-horizontal:absolute;mso-position-horizontal-relative:text;mso-position-vertical:absolute;mso-position-vertical-relative:text" from="17.4pt,45.25pt" to="462.6pt,45.25pt" o:gfxdata="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" o:allowincell="f" filled="t" strokeweight=".33864mm">
+              <v:line w14:anchorId="3A358860" id="Shape 29" o:spid="_x0000_s1026" style="position:absolute;z-index:-251649024;visibility:visible;mso-wrap-style:square;mso-wrap-distance-left:9pt;mso-wrap-distance-top:0;mso-wrap-distance-right:9pt;mso-wrap-distance-bottom:0;mso-position-horizontal:absolute;mso-position-horizontal-relative:text;mso-position-vertical:absolute;mso-position-vertical-relative:text" from="17.4pt,45.25pt" to="462.6pt,45.25pt" o:gfxdata="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" o:allowincell="f" filled="t" strokeweight=".33864mm">
                 <v:stroke joinstyle="miter"/>
                 <o:lock v:ext="edit" shapetype="f"/>
               </v:line>
@@ -10050,7 +10058,7 @@
           <w:fldChar w:fldCharType="separate"/>
         </w:r>
         <w:r>
-          <w:t>6</w:t>
+          <w:t>3</w:t>
         </w:r>
         <w:r>
           <w:fldChar w:fldCharType="end"/>
@@ -11441,7 +11449,7 @@
 </file>
 
 <file path=customXml/itemProps2.xml><?xml version="1.0" encoding="utf-8"?>
-<ds:datastoreItem xmlns:ds="http://schemas.openxmlformats.org/officeDocument/2006/customXml" ds:itemID="{80D25ABC-2D1F-465F-8947-2895DB1E3AF6}">
+<ds:datastoreItem xmlns:ds="http://schemas.openxmlformats.org/officeDocument/2006/customXml" ds:itemID="{1253E2DC-B8EF-4912-9B2C-7548CF9E1803}">
   <ds:schemaRefs>
     <ds:schemaRef ds:uri="http://schemas.openxmlformats.org/officeDocument/2006/bibliography"/>
   </ds:schemaRefs>

</xml_diff>